<commit_message>
[VM:Susmitha.palacherla@3/31/2015 1:51:26 PM] Internal version 2.0 Updated per SCR 14423.
git-tfs-id: [https://tfs.omnicloud.local/tfs/cco%20program/]$/eCoaching_V2;C13999
</commit_message>
<xml_diff>
--- a/Unit Test/CCO_eCoaching_Functions_DB_UTD.docx
+++ b/Unit Test/CCO_eCoaching_Functions_DB_UTD.docx
@@ -243,7 +243,7 @@
           <w:sz w:val="18"/>
           <w:szCs w:val="18"/>
         </w:rPr>
-        <w:t>February 20, 2015</w:t>
+        <w:t>March 19, 2015</w:t>
       </w:r>
       <w:r>
         <w:rPr>
@@ -307,7 +307,7 @@
       <w:tblGrid>
         <w:gridCol w:w="1128"/>
         <w:gridCol w:w="928"/>
-        <w:gridCol w:w="8755"/>
+        <w:gridCol w:w="8622"/>
         <w:gridCol w:w="1844"/>
       </w:tblGrid>
       <w:tr>
@@ -482,7 +482,10 @@
               </w:rPr>
             </w:pPr>
             <w:r>
-              <w:t>SCCB-</w:t>
+              <w:t>SCR</w:t>
+            </w:r>
+            <w:r>
+              <w:t>-</w:t>
             </w:r>
             <w:r>
               <w:t xml:space="preserve"> 14375 – Fix bug in </w:t>
@@ -540,6 +543,83 @@
             <w:r>
               <w:t>Susmitha Palacherla</w:t>
             </w:r>
+          </w:p>
+        </w:tc>
+      </w:tr>
+      <w:tr>
+        <w:tc>
+          <w:tcPr>
+            <w:tcW w:w="0" w:type="auto"/>
+            <w:tcBorders>
+              <w:top w:val="single" w:sz="6" w:space="0" w:color="C0C0C0"/>
+              <w:left w:val="single" w:sz="6" w:space="0" w:color="C0C0C0"/>
+              <w:bottom w:val="single" w:sz="6" w:space="0" w:color="C0C0C0"/>
+              <w:right w:val="single" w:sz="6" w:space="0" w:color="C0C0C0"/>
+            </w:tcBorders>
+          </w:tcPr>
+          <w:p>
+            <w:r>
+              <w:t>03/</w:t>
+            </w:r>
+            <w:r>
+              <w:t>1</w:t>
+            </w:r>
+            <w:r>
+              <w:t>5/2015</w:t>
+            </w:r>
+          </w:p>
+        </w:tc>
+        <w:tc>
+          <w:tcPr>
+            <w:tcW w:w="0" w:type="auto"/>
+            <w:tcBorders>
+              <w:top w:val="single" w:sz="6" w:space="0" w:color="C0C0C0"/>
+              <w:left w:val="single" w:sz="6" w:space="0" w:color="C0C0C0"/>
+              <w:bottom w:val="single" w:sz="6" w:space="0" w:color="C0C0C0"/>
+              <w:right w:val="single" w:sz="6" w:space="0" w:color="C0C0C0"/>
+            </w:tcBorders>
+          </w:tcPr>
+          <w:p>
+            <w:r>
+              <w:t>2.0</w:t>
+            </w:r>
+          </w:p>
+        </w:tc>
+        <w:tc>
+          <w:tcPr>
+            <w:tcW w:w="0" w:type="auto"/>
+            <w:tcBorders>
+              <w:top w:val="single" w:sz="6" w:space="0" w:color="C0C0C0"/>
+              <w:left w:val="single" w:sz="6" w:space="0" w:color="C0C0C0"/>
+              <w:bottom w:val="single" w:sz="6" w:space="0" w:color="C0C0C0"/>
+              <w:right w:val="single" w:sz="6" w:space="0" w:color="C0C0C0"/>
+            </w:tcBorders>
+          </w:tcPr>
+          <w:p>
+            <w:r>
+              <w:t>SCR 14423 – Extend dashboard functionality to senior leadership.</w:t>
+            </w:r>
+          </w:p>
+        </w:tc>
+        <w:tc>
+          <w:tcPr>
+            <w:tcW w:w="0" w:type="auto"/>
+            <w:tcBorders>
+              <w:top w:val="single" w:sz="6" w:space="0" w:color="C0C0C0"/>
+              <w:left w:val="single" w:sz="6" w:space="0" w:color="C0C0C0"/>
+              <w:bottom w:val="single" w:sz="6" w:space="0" w:color="C0C0C0"/>
+              <w:right w:val="single" w:sz="6" w:space="0" w:color="C0C0C0"/>
+            </w:tcBorders>
+          </w:tcPr>
+          <w:p>
+            <w:r>
+              <w:t xml:space="preserve">Susmitha </w:t>
+            </w:r>
+            <w:proofErr w:type="spellStart"/>
+            <w:r>
+              <w:t>palacherla</w:t>
+            </w:r>
+            <w:proofErr w:type="spellEnd"/>
           </w:p>
         </w:tc>
       </w:tr>
@@ -590,13 +670,7 @@
               <w:right w:val="single" w:sz="6" w:space="0" w:color="C0C0C0"/>
             </w:tcBorders>
           </w:tcPr>
-          <w:p>
-            <w:pPr>
-              <w:rPr>
-                <w:i/>
-              </w:rPr>
-            </w:pPr>
-          </w:p>
+          <w:p/>
         </w:tc>
       </w:tr>
       <w:tr>
@@ -610,13 +684,7 @@
               <w:right w:val="single" w:sz="6" w:space="0" w:color="C0C0C0"/>
             </w:tcBorders>
           </w:tcPr>
-          <w:p>
-            <w:pPr>
-              <w:rPr>
-                <w:i/>
-              </w:rPr>
-            </w:pPr>
-          </w:p>
+          <w:p/>
         </w:tc>
         <w:tc>
           <w:tcPr>
@@ -628,13 +696,7 @@
               <w:right w:val="single" w:sz="6" w:space="0" w:color="C0C0C0"/>
             </w:tcBorders>
           </w:tcPr>
-          <w:p>
-            <w:pPr>
-              <w:rPr>
-                <w:i/>
-              </w:rPr>
-            </w:pPr>
-          </w:p>
+          <w:p/>
         </w:tc>
         <w:tc>
           <w:tcPr>
@@ -646,13 +708,7 @@
               <w:right w:val="single" w:sz="6" w:space="0" w:color="C0C0C0"/>
             </w:tcBorders>
           </w:tcPr>
-          <w:p>
-            <w:pPr>
-              <w:rPr>
-                <w:i/>
-              </w:rPr>
-            </w:pPr>
-          </w:p>
+          <w:p/>
         </w:tc>
         <w:tc>
           <w:tcPr>
@@ -664,13 +720,7 @@
               <w:right w:val="single" w:sz="6" w:space="0" w:color="C0C0C0"/>
             </w:tcBorders>
           </w:tcPr>
-          <w:p>
-            <w:pPr>
-              <w:rPr>
-                <w:i/>
-              </w:rPr>
-            </w:pPr>
-          </w:p>
+          <w:p/>
         </w:tc>
       </w:tr>
       <w:tr>
@@ -684,13 +734,7 @@
               <w:right w:val="single" w:sz="6" w:space="0" w:color="C0C0C0"/>
             </w:tcBorders>
           </w:tcPr>
-          <w:p>
-            <w:pPr>
-              <w:rPr>
-                <w:i/>
-              </w:rPr>
-            </w:pPr>
-          </w:p>
+          <w:p/>
         </w:tc>
         <w:tc>
           <w:tcPr>
@@ -702,13 +746,7 @@
               <w:right w:val="single" w:sz="6" w:space="0" w:color="C0C0C0"/>
             </w:tcBorders>
           </w:tcPr>
-          <w:p>
-            <w:pPr>
-              <w:rPr>
-                <w:i/>
-              </w:rPr>
-            </w:pPr>
-          </w:p>
+          <w:p/>
         </w:tc>
         <w:tc>
           <w:tcPr>
@@ -720,13 +758,7 @@
               <w:right w:val="single" w:sz="6" w:space="0" w:color="C0C0C0"/>
             </w:tcBorders>
           </w:tcPr>
-          <w:p>
-            <w:pPr>
-              <w:rPr>
-                <w:i/>
-              </w:rPr>
-            </w:pPr>
-          </w:p>
+          <w:p/>
         </w:tc>
         <w:tc>
           <w:tcPr>
@@ -738,13 +770,7 @@
               <w:right w:val="single" w:sz="6" w:space="0" w:color="C0C0C0"/>
             </w:tcBorders>
           </w:tcPr>
-          <w:p>
-            <w:pPr>
-              <w:rPr>
-                <w:i/>
-              </w:rPr>
-            </w:pPr>
-          </w:p>
+          <w:p/>
         </w:tc>
       </w:tr>
       <w:tr>
@@ -758,13 +784,7 @@
               <w:right w:val="single" w:sz="6" w:space="0" w:color="C0C0C0"/>
             </w:tcBorders>
           </w:tcPr>
-          <w:p>
-            <w:pPr>
-              <w:rPr>
-                <w:i/>
-              </w:rPr>
-            </w:pPr>
-          </w:p>
+          <w:p/>
         </w:tc>
         <w:tc>
           <w:tcPr>
@@ -776,13 +796,7 @@
               <w:right w:val="single" w:sz="6" w:space="0" w:color="C0C0C0"/>
             </w:tcBorders>
           </w:tcPr>
-          <w:p>
-            <w:pPr>
-              <w:rPr>
-                <w:i/>
-              </w:rPr>
-            </w:pPr>
-          </w:p>
+          <w:p/>
         </w:tc>
         <w:tc>
           <w:tcPr>
@@ -794,13 +808,7 @@
               <w:right w:val="single" w:sz="6" w:space="0" w:color="C0C0C0"/>
             </w:tcBorders>
           </w:tcPr>
-          <w:p>
-            <w:pPr>
-              <w:rPr>
-                <w:i/>
-              </w:rPr>
-            </w:pPr>
-          </w:p>
+          <w:p/>
         </w:tc>
         <w:tc>
           <w:tcPr>
@@ -812,87 +820,7 @@
               <w:right w:val="single" w:sz="6" w:space="0" w:color="C0C0C0"/>
             </w:tcBorders>
           </w:tcPr>
-          <w:p>
-            <w:pPr>
-              <w:rPr>
-                <w:i/>
-              </w:rPr>
-            </w:pPr>
-          </w:p>
-        </w:tc>
-      </w:tr>
-      <w:tr>
-        <w:tc>
-          <w:tcPr>
-            <w:tcW w:w="0" w:type="auto"/>
-            <w:tcBorders>
-              <w:top w:val="single" w:sz="6" w:space="0" w:color="C0C0C0"/>
-              <w:left w:val="single" w:sz="6" w:space="0" w:color="C0C0C0"/>
-              <w:bottom w:val="single" w:sz="6" w:space="0" w:color="C0C0C0"/>
-              <w:right w:val="single" w:sz="6" w:space="0" w:color="C0C0C0"/>
-            </w:tcBorders>
-          </w:tcPr>
-          <w:p>
-            <w:pPr>
-              <w:rPr>
-                <w:i/>
-              </w:rPr>
-            </w:pPr>
-          </w:p>
-        </w:tc>
-        <w:tc>
-          <w:tcPr>
-            <w:tcW w:w="0" w:type="auto"/>
-            <w:tcBorders>
-              <w:top w:val="single" w:sz="6" w:space="0" w:color="C0C0C0"/>
-              <w:left w:val="single" w:sz="6" w:space="0" w:color="C0C0C0"/>
-              <w:bottom w:val="single" w:sz="6" w:space="0" w:color="C0C0C0"/>
-              <w:right w:val="single" w:sz="6" w:space="0" w:color="C0C0C0"/>
-            </w:tcBorders>
-          </w:tcPr>
-          <w:p>
-            <w:pPr>
-              <w:rPr>
-                <w:i/>
-              </w:rPr>
-            </w:pPr>
-          </w:p>
-        </w:tc>
-        <w:tc>
-          <w:tcPr>
-            <w:tcW w:w="0" w:type="auto"/>
-            <w:tcBorders>
-              <w:top w:val="single" w:sz="6" w:space="0" w:color="C0C0C0"/>
-              <w:left w:val="single" w:sz="6" w:space="0" w:color="C0C0C0"/>
-              <w:bottom w:val="single" w:sz="6" w:space="0" w:color="C0C0C0"/>
-              <w:right w:val="single" w:sz="6" w:space="0" w:color="C0C0C0"/>
-            </w:tcBorders>
-          </w:tcPr>
-          <w:p>
-            <w:pPr>
-              <w:rPr>
-                <w:i/>
-              </w:rPr>
-            </w:pPr>
-          </w:p>
-        </w:tc>
-        <w:tc>
-          <w:tcPr>
-            <w:tcW w:w="0" w:type="auto"/>
-            <w:tcBorders>
-              <w:top w:val="single" w:sz="6" w:space="0" w:color="C0C0C0"/>
-              <w:left w:val="single" w:sz="6" w:space="0" w:color="C0C0C0"/>
-              <w:bottom w:val="single" w:sz="6" w:space="0" w:color="C0C0C0"/>
-              <w:right w:val="single" w:sz="6" w:space="0" w:color="C0C0C0"/>
-            </w:tcBorders>
-          </w:tcPr>
-          <w:p>
-            <w:pPr>
-              <w:rPr>
-                <w:i/>
-              </w:rPr>
-            </w:pPr>
-          </w:p>
+          <w:p/>
         </w:tc>
       </w:tr>
     </w:tbl>
@@ -968,7 +896,7 @@
           <w:r>
             <w:fldChar w:fldCharType="separate"/>
           </w:r>
-          <w:hyperlink w:anchor="_Toc412201465" w:history="1">
+          <w:hyperlink w:anchor="_Toc414542481" w:history="1">
             <w:r>
               <w:rPr>
                 <w:rStyle w:val="Hyperlink"/>
@@ -1011,7 +939,7 @@
                 <w:noProof/>
                 <w:webHidden/>
               </w:rPr>
-              <w:instrText xml:space="preserve"> PAGEREF _Toc412201465 \h </w:instrText>
+              <w:instrText xml:space="preserve"> PAGEREF _Toc414542481 \h </w:instrText>
             </w:r>
             <w:r>
               <w:rPr>
@@ -1032,6 +960,94 @@
                 <w:webHidden/>
               </w:rPr>
               <w:t>4</w:t>
+            </w:r>
+            <w:r>
+              <w:rPr>
+                <w:noProof/>
+                <w:webHidden/>
+              </w:rPr>
+              <w:fldChar w:fldCharType="end"/>
+            </w:r>
+          </w:hyperlink>
+        </w:p>
+        <w:p>
+          <w:pPr>
+            <w:pStyle w:val="TOC2"/>
+            <w:tabs>
+              <w:tab w:val="left" w:pos="660"/>
+              <w:tab w:val="right" w:leader="dot" w:pos="13670"/>
+            </w:tabs>
+            <w:rPr>
+              <w:rFonts w:asciiTheme="minorHAnsi" w:eastAsiaTheme="minorEastAsia" w:hAnsiTheme="minorHAnsi" w:cstheme="minorBidi"/>
+              <w:noProof/>
+              <w:sz w:val="22"/>
+              <w:szCs w:val="22"/>
+            </w:rPr>
+          </w:pPr>
+          <w:hyperlink w:anchor="_Toc414542482" w:history="1">
+            <w:r>
+              <w:rPr>
+                <w:rStyle w:val="Hyperlink"/>
+                <w:noProof/>
+              </w:rPr>
+              <w:t>2.</w:t>
+            </w:r>
+            <w:r>
+              <w:rPr>
+                <w:rFonts w:asciiTheme="minorHAnsi" w:eastAsiaTheme="minorEastAsia" w:hAnsiTheme="minorHAnsi" w:cstheme="minorBidi"/>
+                <w:noProof/>
+                <w:sz w:val="22"/>
+                <w:szCs w:val="22"/>
+              </w:rPr>
+              <w:tab/>
+            </w:r>
+            <w:r>
+              <w:rPr>
+                <w:rStyle w:val="Hyperlink"/>
+                <w:noProof/>
+              </w:rPr>
+              <w:t>SCR 14423 Extend dashboard functionality to senior leadership</w:t>
+            </w:r>
+            <w:r>
+              <w:rPr>
+                <w:noProof/>
+                <w:webHidden/>
+              </w:rPr>
+              <w:tab/>
+            </w:r>
+            <w:r>
+              <w:rPr>
+                <w:noProof/>
+                <w:webHidden/>
+              </w:rPr>
+              <w:fldChar w:fldCharType="begin"/>
+            </w:r>
+            <w:r>
+              <w:rPr>
+                <w:noProof/>
+                <w:webHidden/>
+              </w:rPr>
+              <w:instrText xml:space="preserve"> PAGEREF _Toc414542482 \h </w:instrText>
+            </w:r>
+            <w:r>
+              <w:rPr>
+                <w:noProof/>
+                <w:webHidden/>
+              </w:rPr>
+            </w:r>
+            <w:r>
+              <w:rPr>
+                <w:noProof/>
+                <w:webHidden/>
+              </w:rPr>
+              <w:fldChar w:fldCharType="separate"/>
+            </w:r>
+            <w:r>
+              <w:rPr>
+                <w:noProof/>
+                <w:webHidden/>
+              </w:rPr>
+              <w:t>6</w:t>
             </w:r>
             <w:r>
               <w:rPr>
@@ -1105,7 +1121,7 @@
           <w:numId w:val="44"/>
         </w:numPr>
       </w:pPr>
-      <w:bookmarkStart w:id="15" w:name="_Toc412201465"/>
+      <w:bookmarkStart w:id="15" w:name="_Toc414542481"/>
       <w:r>
         <w:t>SCR 1</w:t>
       </w:r>
@@ -1301,7 +1317,6 @@
             <w:tcW w:w="2549" w:type="dxa"/>
           </w:tcPr>
           <w:p>
-            <w:bookmarkStart w:id="16" w:name="_GoBack" w:colFirst="1" w:colLast="1"/>
             <w:r>
               <w:t>Code Modules created/updated</w:t>
             </w:r>
@@ -1345,7 +1360,6 @@
           </w:p>
         </w:tc>
       </w:tr>
-      <w:bookmarkEnd w:id="16"/>
       <w:tr>
         <w:tc>
           <w:tcPr>
@@ -2510,21 +2524,7 @@
                 <w:rFonts w:asciiTheme="minorHAnsi" w:hAnsiTheme="minorHAnsi"/>
                 <w:bCs/>
               </w:rPr>
-              <w:t xml:space="preserve">Expected result – </w:t>
-            </w:r>
-            <w:r>
-              <w:rPr>
-                <w:rFonts w:asciiTheme="minorHAnsi" w:hAnsiTheme="minorHAnsi"/>
-                <w:bCs/>
-              </w:rPr>
-              <w:t>5</w:t>
-            </w:r>
-            <w:r>
-              <w:rPr>
-                <w:rFonts w:asciiTheme="minorHAnsi" w:hAnsiTheme="minorHAnsi"/>
-                <w:bCs/>
-              </w:rPr>
-              <w:t xml:space="preserve"> --</w:t>
+              <w:t>Expected result – 5 --</w:t>
             </w:r>
             <w:r>
               <w:rPr>
@@ -2849,6 +2849,2449 @@
         </w:tc>
       </w:tr>
     </w:tbl>
+    <w:p/>
+    <w:p/>
+    <w:p>
+      <w:pPr>
+        <w:pStyle w:val="Heading2"/>
+        <w:numPr>
+          <w:ilvl w:val="0"/>
+          <w:numId w:val="44"/>
+        </w:numPr>
+      </w:pPr>
+      <w:bookmarkStart w:id="16" w:name="_Toc414542482"/>
+      <w:r>
+        <w:t>SCR 14423 Extend dashboard functionality to senior leadership</w:t>
+      </w:r>
+      <w:bookmarkEnd w:id="16"/>
+    </w:p>
+    <w:p/>
+    <w:tbl>
+      <w:tblPr>
+        <w:tblW w:w="0" w:type="auto"/>
+        <w:tblInd w:w="-612" w:type="dxa"/>
+        <w:tblBorders>
+          <w:top w:val="single" w:sz="4" w:space="0" w:color="auto"/>
+          <w:left w:val="single" w:sz="4" w:space="0" w:color="auto"/>
+          <w:bottom w:val="single" w:sz="4" w:space="0" w:color="auto"/>
+          <w:right w:val="single" w:sz="4" w:space="0" w:color="auto"/>
+          <w:insideH w:val="single" w:sz="4" w:space="0" w:color="auto"/>
+          <w:insideV w:val="single" w:sz="4" w:space="0" w:color="auto"/>
+        </w:tblBorders>
+        <w:tblLayout w:type="fixed"/>
+        <w:tblLook w:val="0000" w:firstRow="0" w:lastRow="0" w:firstColumn="0" w:lastColumn="0" w:noHBand="0" w:noVBand="0"/>
+      </w:tblPr>
+      <w:tblGrid>
+        <w:gridCol w:w="2549"/>
+        <w:gridCol w:w="10455"/>
+      </w:tblGrid>
+      <w:tr>
+        <w:trPr>
+          <w:tblHeader/>
+        </w:trPr>
+        <w:tc>
+          <w:tcPr>
+            <w:tcW w:w="2549" w:type="dxa"/>
+            <w:shd w:val="solid" w:color="auto" w:fill="000000"/>
+          </w:tcPr>
+          <w:p>
+            <w:r>
+              <w:t>Item</w:t>
+            </w:r>
+          </w:p>
+        </w:tc>
+        <w:tc>
+          <w:tcPr>
+            <w:tcW w:w="10455" w:type="dxa"/>
+            <w:shd w:val="solid" w:color="auto" w:fill="000000"/>
+          </w:tcPr>
+          <w:p>
+            <w:r>
+              <w:t>Description</w:t>
+            </w:r>
+          </w:p>
+        </w:tc>
+      </w:tr>
+      <w:tr>
+        <w:tc>
+          <w:tcPr>
+            <w:tcW w:w="2549" w:type="dxa"/>
+          </w:tcPr>
+          <w:p>
+            <w:r>
+              <w:t>Change Type</w:t>
+            </w:r>
+          </w:p>
+        </w:tc>
+        <w:tc>
+          <w:tcPr>
+            <w:tcW w:w="10455" w:type="dxa"/>
+          </w:tcPr>
+          <w:p>
+            <w:r>
+              <w:t>New functionality</w:t>
+            </w:r>
+          </w:p>
+        </w:tc>
+      </w:tr>
+      <w:tr>
+        <w:tc>
+          <w:tcPr>
+            <w:tcW w:w="2549" w:type="dxa"/>
+          </w:tcPr>
+          <w:p>
+            <w:r>
+              <w:t>Change Description</w:t>
+            </w:r>
+          </w:p>
+        </w:tc>
+        <w:tc>
+          <w:tcPr>
+            <w:tcW w:w="10455" w:type="dxa"/>
+          </w:tcPr>
+          <w:p>
+            <w:r>
+              <w:t>A</w:t>
+            </w:r>
+            <w:r>
+              <w:t>llow senior managers</w:t>
+            </w:r>
+            <w:r>
+              <w:t xml:space="preserve"> (manager plus level 1, level 2 and level 3)</w:t>
+            </w:r>
+            <w:r>
+              <w:t xml:space="preserve"> to view the coaching and warning logs of those employees reporting up through the hierarchy to them.</w:t>
+            </w:r>
+          </w:p>
+          <w:p>
+            <w:r>
+              <w:t xml:space="preserve">To support the </w:t>
+            </w:r>
+            <w:proofErr w:type="gramStart"/>
+            <w:r>
+              <w:t>above  requirement</w:t>
+            </w:r>
+            <w:proofErr w:type="gramEnd"/>
+            <w:r>
+              <w:t xml:space="preserve"> functions will be created to look up the senior hierarchy as needed since senior hierarchy is not stored on the employee record.</w:t>
+            </w:r>
+          </w:p>
+          <w:p>
+            <w:r>
+              <w:t xml:space="preserve">3 new </w:t>
+            </w:r>
+            <w:proofErr w:type="spellStart"/>
+            <w:r>
+              <w:t>fns</w:t>
+            </w:r>
+            <w:proofErr w:type="spellEnd"/>
+            <w:r>
+              <w:t xml:space="preserve"> will be created </w:t>
+            </w:r>
+          </w:p>
+          <w:p>
+            <w:proofErr w:type="spellStart"/>
+            <w:r>
+              <w:t>Sr</w:t>
+            </w:r>
+            <w:proofErr w:type="spellEnd"/>
+            <w:r>
+              <w:t xml:space="preserve"> </w:t>
+            </w:r>
+            <w:proofErr w:type="spellStart"/>
+            <w:r>
+              <w:t>Mgr</w:t>
+            </w:r>
+            <w:proofErr w:type="spellEnd"/>
+            <w:r>
+              <w:t xml:space="preserve"> </w:t>
+            </w:r>
+            <w:proofErr w:type="spellStart"/>
+            <w:r>
+              <w:t>Lvl</w:t>
+            </w:r>
+            <w:proofErr w:type="spellEnd"/>
+            <w:r>
+              <w:t xml:space="preserve"> 1</w:t>
+            </w:r>
+            <w:r>
+              <w:t xml:space="preserve"> – Supervisor of Manager and 999999 if not available </w:t>
+            </w:r>
+          </w:p>
+          <w:p>
+            <w:proofErr w:type="spellStart"/>
+            <w:r>
+              <w:t>Sr</w:t>
+            </w:r>
+            <w:proofErr w:type="spellEnd"/>
+            <w:r>
+              <w:t xml:space="preserve"> </w:t>
+            </w:r>
+            <w:proofErr w:type="spellStart"/>
+            <w:r>
+              <w:t>Mgr</w:t>
+            </w:r>
+            <w:proofErr w:type="spellEnd"/>
+            <w:r>
+              <w:t xml:space="preserve"> </w:t>
+            </w:r>
+            <w:proofErr w:type="spellStart"/>
+            <w:r>
+              <w:t>Lvl</w:t>
+            </w:r>
+            <w:proofErr w:type="spellEnd"/>
+            <w:r>
+              <w:t xml:space="preserve"> 2</w:t>
+            </w:r>
+            <w:r>
+              <w:t xml:space="preserve"> </w:t>
+            </w:r>
+            <w:r>
+              <w:t xml:space="preserve">– Supervisor of </w:t>
+            </w:r>
+            <w:r>
+              <w:t xml:space="preserve"> </w:t>
+            </w:r>
+            <w:proofErr w:type="spellStart"/>
+            <w:r>
+              <w:t>Sr</w:t>
+            </w:r>
+            <w:proofErr w:type="spellEnd"/>
+            <w:r>
+              <w:t xml:space="preserve"> </w:t>
+            </w:r>
+            <w:proofErr w:type="spellStart"/>
+            <w:r>
+              <w:t>Mgr</w:t>
+            </w:r>
+            <w:proofErr w:type="spellEnd"/>
+            <w:r>
+              <w:t xml:space="preserve"> </w:t>
+            </w:r>
+            <w:proofErr w:type="spellStart"/>
+            <w:r>
+              <w:t>Lvl</w:t>
+            </w:r>
+            <w:proofErr w:type="spellEnd"/>
+            <w:r>
+              <w:t xml:space="preserve"> 1</w:t>
+            </w:r>
+            <w:r>
+              <w:t xml:space="preserve"> </w:t>
+            </w:r>
+            <w:r>
+              <w:t xml:space="preserve"> and </w:t>
+            </w:r>
+            <w:r>
+              <w:t xml:space="preserve">999999 if not available </w:t>
+            </w:r>
+          </w:p>
+          <w:p>
+            <w:proofErr w:type="spellStart"/>
+            <w:r>
+              <w:t>Sr</w:t>
+            </w:r>
+            <w:proofErr w:type="spellEnd"/>
+            <w:r>
+              <w:t xml:space="preserve"> </w:t>
+            </w:r>
+            <w:proofErr w:type="spellStart"/>
+            <w:r>
+              <w:t>Mgr</w:t>
+            </w:r>
+            <w:proofErr w:type="spellEnd"/>
+            <w:r>
+              <w:t xml:space="preserve"> </w:t>
+            </w:r>
+            <w:proofErr w:type="spellStart"/>
+            <w:r>
+              <w:t>Lvl</w:t>
+            </w:r>
+            <w:proofErr w:type="spellEnd"/>
+            <w:r>
+              <w:t xml:space="preserve"> 3</w:t>
+            </w:r>
+            <w:r>
+              <w:t xml:space="preserve"> </w:t>
+            </w:r>
+            <w:r>
+              <w:t xml:space="preserve">- Supervisor of </w:t>
+            </w:r>
+            <w:proofErr w:type="spellStart"/>
+            <w:r>
+              <w:t>Sr</w:t>
+            </w:r>
+            <w:proofErr w:type="spellEnd"/>
+            <w:r>
+              <w:t xml:space="preserve"> </w:t>
+            </w:r>
+            <w:proofErr w:type="spellStart"/>
+            <w:r>
+              <w:t>Mgr</w:t>
+            </w:r>
+            <w:proofErr w:type="spellEnd"/>
+            <w:r>
+              <w:t xml:space="preserve"> </w:t>
+            </w:r>
+            <w:proofErr w:type="spellStart"/>
+            <w:r>
+              <w:t>Lvl</w:t>
+            </w:r>
+            <w:proofErr w:type="spellEnd"/>
+            <w:r>
+              <w:t xml:space="preserve"> 2 and </w:t>
+            </w:r>
+            <w:r>
+              <w:t xml:space="preserve">999999 if not available </w:t>
+            </w:r>
+          </w:p>
+          <w:p/>
+        </w:tc>
+      </w:tr>
+      <w:tr>
+        <w:trPr>
+          <w:trHeight w:val="332"/>
+        </w:trPr>
+        <w:tc>
+          <w:tcPr>
+            <w:tcW w:w="2549" w:type="dxa"/>
+          </w:tcPr>
+          <w:p>
+            <w:r>
+              <w:t>Test Environment</w:t>
+            </w:r>
+          </w:p>
+        </w:tc>
+        <w:tc>
+          <w:tcPr>
+            <w:tcW w:w="10455" w:type="dxa"/>
+          </w:tcPr>
+          <w:p>
+            <w:proofErr w:type="spellStart"/>
+            <w:r>
+              <w:t>eCoaching_Dev</w:t>
+            </w:r>
+            <w:proofErr w:type="spellEnd"/>
+            <w:r>
+              <w:t xml:space="preserve"> database on vrivfssdbt02\scord01,1437 </w:t>
+            </w:r>
+          </w:p>
+        </w:tc>
+      </w:tr>
+      <w:tr>
+        <w:tc>
+          <w:tcPr>
+            <w:tcW w:w="2549" w:type="dxa"/>
+          </w:tcPr>
+          <w:p>
+            <w:r>
+              <w:t>Code Modules created/updated</w:t>
+            </w:r>
+          </w:p>
+        </w:tc>
+        <w:tc>
+          <w:tcPr>
+            <w:tcW w:w="10455" w:type="dxa"/>
+          </w:tcPr>
+          <w:p>
+            <w:bookmarkStart w:id="17" w:name="_GoBack"/>
+            <w:r>
+              <w:t>FUNCTION [</w:t>
+            </w:r>
+            <w:proofErr w:type="spellStart"/>
+            <w:r>
+              <w:t>eCoachingDev</w:t>
+            </w:r>
+            <w:proofErr w:type="spellEnd"/>
+            <w:r>
+              <w:t>].[EC].[fn_strSrMgr</w:t>
+            </w:r>
+            <w:r>
+              <w:t>Lvl1</w:t>
+            </w:r>
+            <w:r>
+              <w:t>EmpIDFromEmpID] (</w:t>
+            </w:r>
+            <w:proofErr w:type="spellStart"/>
+            <w:r>
+              <w:t>EmpID</w:t>
+            </w:r>
+            <w:proofErr w:type="spellEnd"/>
+            <w:r>
+              <w:t>)</w:t>
+            </w:r>
+          </w:p>
+          <w:p>
+            <w:r>
+              <w:t>FUNCTION [</w:t>
+            </w:r>
+            <w:proofErr w:type="spellStart"/>
+            <w:r>
+              <w:t>eCoachingDev</w:t>
+            </w:r>
+            <w:proofErr w:type="spellEnd"/>
+            <w:r>
+              <w:t>].[EC].[fn_strSrMgr</w:t>
+            </w:r>
+            <w:r>
+              <w:t>Lvl2</w:t>
+            </w:r>
+            <w:r>
+              <w:t>EmpIDFromEmpID] (</w:t>
+            </w:r>
+            <w:proofErr w:type="spellStart"/>
+            <w:r>
+              <w:t>EmpID</w:t>
+            </w:r>
+            <w:proofErr w:type="spellEnd"/>
+            <w:r>
+              <w:t>)</w:t>
+            </w:r>
+          </w:p>
+          <w:p>
+            <w:r>
+              <w:t>FUNCTION [</w:t>
+            </w:r>
+            <w:proofErr w:type="spellStart"/>
+            <w:r>
+              <w:t>eCoachingDev</w:t>
+            </w:r>
+            <w:proofErr w:type="spellEnd"/>
+            <w:r>
+              <w:t>].[EC].[fn_strSrMgr</w:t>
+            </w:r>
+            <w:r>
+              <w:t>Lvl3</w:t>
+            </w:r>
+            <w:r>
+              <w:t>EmpIDFromEmpID] (</w:t>
+            </w:r>
+            <w:proofErr w:type="spellStart"/>
+            <w:r>
+              <w:t>EmpID</w:t>
+            </w:r>
+            <w:proofErr w:type="spellEnd"/>
+            <w:r>
+              <w:t>)</w:t>
+            </w:r>
+            <w:bookmarkEnd w:id="17"/>
+          </w:p>
+        </w:tc>
+      </w:tr>
+      <w:tr>
+        <w:tc>
+          <w:tcPr>
+            <w:tcW w:w="2549" w:type="dxa"/>
+          </w:tcPr>
+          <w:p>
+            <w:r>
+              <w:t>Code doc</w:t>
+            </w:r>
+          </w:p>
+        </w:tc>
+        <w:tc>
+          <w:tcPr>
+            <w:tcW w:w="10455" w:type="dxa"/>
+          </w:tcPr>
+          <w:p>
+            <w:proofErr w:type="spellStart"/>
+            <w:r>
+              <w:t>CCO_eCoaching_Functions.sql</w:t>
+            </w:r>
+            <w:proofErr w:type="spellEnd"/>
+          </w:p>
+        </w:tc>
+      </w:tr>
+      <w:tr>
+        <w:tc>
+          <w:tcPr>
+            <w:tcW w:w="2549" w:type="dxa"/>
+          </w:tcPr>
+          <w:p>
+            <w:r>
+              <w:t>Notes</w:t>
+            </w:r>
+          </w:p>
+        </w:tc>
+        <w:tc>
+          <w:tcPr>
+            <w:tcW w:w="10455" w:type="dxa"/>
+          </w:tcPr>
+          <w:p/>
+        </w:tc>
+      </w:tr>
+    </w:tbl>
+    <w:p/>
+    <w:tbl>
+      <w:tblPr>
+        <w:tblW w:w="13500" w:type="dxa"/>
+        <w:tblInd w:w="-612" w:type="dxa"/>
+        <w:tblBorders>
+          <w:top w:val="double" w:sz="4" w:space="0" w:color="auto"/>
+          <w:left w:val="double" w:sz="4" w:space="0" w:color="auto"/>
+          <w:bottom w:val="double" w:sz="4" w:space="0" w:color="auto"/>
+          <w:right w:val="double" w:sz="4" w:space="0" w:color="auto"/>
+          <w:insideH w:val="single" w:sz="6" w:space="0" w:color="auto"/>
+          <w:insideV w:val="single" w:sz="6" w:space="0" w:color="auto"/>
+        </w:tblBorders>
+        <w:tblLayout w:type="fixed"/>
+        <w:tblLook w:val="0000" w:firstRow="0" w:lastRow="0" w:firstColumn="0" w:lastColumn="0" w:noHBand="0" w:noVBand="0"/>
+      </w:tblPr>
+      <w:tblGrid>
+        <w:gridCol w:w="900"/>
+        <w:gridCol w:w="3960"/>
+        <w:gridCol w:w="4500"/>
+        <w:gridCol w:w="1260"/>
+        <w:gridCol w:w="2880"/>
+      </w:tblGrid>
+      <w:tr>
+        <w:trPr>
+          <w:cantSplit/>
+          <w:tblHeader/>
+        </w:trPr>
+        <w:tc>
+          <w:tcPr>
+            <w:tcW w:w="900" w:type="dxa"/>
+            <w:shd w:val="clear" w:color="auto" w:fill="A6A6A6"/>
+          </w:tcPr>
+          <w:p>
+            <w:pPr>
+              <w:rPr>
+                <w:i/>
+              </w:rPr>
+            </w:pPr>
+            <w:r>
+              <w:t>TEST#</w:t>
+            </w:r>
+          </w:p>
+        </w:tc>
+        <w:tc>
+          <w:tcPr>
+            <w:tcW w:w="3960" w:type="dxa"/>
+            <w:shd w:val="clear" w:color="auto" w:fill="A6A6A6"/>
+          </w:tcPr>
+          <w:p>
+            <w:pPr>
+              <w:rPr>
+                <w:i/>
+              </w:rPr>
+            </w:pPr>
+            <w:r>
+              <w:t>ACTION</w:t>
+            </w:r>
+          </w:p>
+        </w:tc>
+        <w:tc>
+          <w:tcPr>
+            <w:tcW w:w="4500" w:type="dxa"/>
+            <w:shd w:val="clear" w:color="auto" w:fill="A6A6A6"/>
+          </w:tcPr>
+          <w:p>
+            <w:pPr>
+              <w:rPr>
+                <w:i/>
+              </w:rPr>
+            </w:pPr>
+            <w:r>
+              <w:t xml:space="preserve">EXPECTED RESULTS </w:t>
+            </w:r>
+          </w:p>
+        </w:tc>
+        <w:tc>
+          <w:tcPr>
+            <w:tcW w:w="1260" w:type="dxa"/>
+            <w:shd w:val="clear" w:color="auto" w:fill="A6A6A6"/>
+          </w:tcPr>
+          <w:p>
+            <w:pPr>
+              <w:rPr>
+                <w:i/>
+              </w:rPr>
+            </w:pPr>
+            <w:r>
+              <w:t>RESULTS</w:t>
+            </w:r>
+          </w:p>
+          <w:p>
+            <w:pPr>
+              <w:rPr>
+                <w:i/>
+              </w:rPr>
+            </w:pPr>
+            <w:r>
+              <w:t>P/F/I</w:t>
+            </w:r>
+          </w:p>
+        </w:tc>
+        <w:tc>
+          <w:tcPr>
+            <w:tcW w:w="2880" w:type="dxa"/>
+            <w:shd w:val="clear" w:color="auto" w:fill="A6A6A6"/>
+          </w:tcPr>
+          <w:p>
+            <w:pPr>
+              <w:rPr>
+                <w:i/>
+              </w:rPr>
+            </w:pPr>
+            <w:r>
+              <w:t>COMMENTS</w:t>
+            </w:r>
+          </w:p>
+        </w:tc>
+      </w:tr>
+      <w:tr>
+        <w:trPr>
+          <w:cantSplit/>
+        </w:trPr>
+        <w:tc>
+          <w:tcPr>
+            <w:tcW w:w="900" w:type="dxa"/>
+          </w:tcPr>
+          <w:p>
+            <w:pPr>
+              <w:rPr>
+                <w:i/>
+              </w:rPr>
+            </w:pPr>
+            <w:r>
+              <w:rPr>
+                <w:rFonts w:asciiTheme="minorHAnsi" w:hAnsiTheme="minorHAnsi"/>
+                <w:bCs/>
+              </w:rPr>
+              <w:t>1.</w:t>
+            </w:r>
+          </w:p>
+        </w:tc>
+        <w:tc>
+          <w:tcPr>
+            <w:tcW w:w="3960" w:type="dxa"/>
+          </w:tcPr>
+          <w:p>
+            <w:pPr>
+              <w:overflowPunct/>
+              <w:textAlignment w:val="auto"/>
+              <w:rPr>
+                <w:rFonts w:ascii="Courier New" w:hAnsi="Courier New" w:cs="Courier New"/>
+                <w:noProof/>
+                <w:color w:val="0000FF"/>
+              </w:rPr>
+            </w:pPr>
+            <w:r>
+              <w:rPr>
+                <w:rFonts w:ascii="Courier New" w:hAnsi="Courier New" w:cs="Courier New"/>
+                <w:noProof/>
+                <w:color w:val="0000FF"/>
+              </w:rPr>
+              <w:t>SELECT</w:t>
+            </w:r>
+            <w:r>
+              <w:rPr>
+                <w:rFonts w:ascii="Courier New" w:hAnsi="Courier New" w:cs="Courier New"/>
+                <w:noProof/>
+              </w:rPr>
+              <w:t xml:space="preserve"> [eCoachingDev]</w:t>
+            </w:r>
+            <w:r>
+              <w:rPr>
+                <w:rFonts w:ascii="Courier New" w:hAnsi="Courier New" w:cs="Courier New"/>
+                <w:noProof/>
+                <w:color w:val="808080"/>
+              </w:rPr>
+              <w:t>.</w:t>
+            </w:r>
+            <w:r>
+              <w:rPr>
+                <w:rFonts w:ascii="Courier New" w:hAnsi="Courier New" w:cs="Courier New"/>
+                <w:noProof/>
+              </w:rPr>
+              <w:t>[EC]</w:t>
+            </w:r>
+            <w:r>
+              <w:rPr>
+                <w:rFonts w:ascii="Courier New" w:hAnsi="Courier New" w:cs="Courier New"/>
+                <w:noProof/>
+                <w:color w:val="808080"/>
+              </w:rPr>
+              <w:t>.</w:t>
+            </w:r>
+            <w:r>
+              <w:rPr>
+                <w:rFonts w:ascii="Courier New" w:hAnsi="Courier New" w:cs="Courier New"/>
+                <w:noProof/>
+              </w:rPr>
+              <w:t>[fn_strSrMgr</w:t>
+            </w:r>
+            <w:r>
+              <w:rPr>
+                <w:rFonts w:ascii="Courier New" w:hAnsi="Courier New" w:cs="Courier New"/>
+                <w:noProof/>
+              </w:rPr>
+              <w:t>Lvl1</w:t>
+            </w:r>
+            <w:r>
+              <w:rPr>
+                <w:rFonts w:ascii="Courier New" w:hAnsi="Courier New" w:cs="Courier New"/>
+                <w:noProof/>
+              </w:rPr>
+              <w:t>EmpIDFromEmpID]</w:t>
+            </w:r>
+            <w:r>
+              <w:rPr>
+                <w:rFonts w:ascii="Courier New" w:hAnsi="Courier New" w:cs="Courier New"/>
+                <w:noProof/>
+                <w:color w:val="0000FF"/>
+              </w:rPr>
+              <w:t xml:space="preserve"> </w:t>
+            </w:r>
+            <w:r>
+              <w:rPr>
+                <w:rFonts w:ascii="Courier New" w:hAnsi="Courier New" w:cs="Courier New"/>
+                <w:noProof/>
+                <w:color w:val="808080"/>
+              </w:rPr>
+              <w:t>(</w:t>
+            </w:r>
+            <w:r>
+              <w:rPr>
+                <w:rFonts w:ascii="Courier New" w:hAnsi="Courier New" w:cs="Courier New"/>
+                <w:noProof/>
+                <w:color w:val="FF0000"/>
+              </w:rPr>
+              <w:t>'345712'</w:t>
+            </w:r>
+            <w:r>
+              <w:rPr>
+                <w:rFonts w:ascii="Courier New" w:hAnsi="Courier New" w:cs="Courier New"/>
+                <w:noProof/>
+                <w:color w:val="808080"/>
+              </w:rPr>
+              <w:t>)</w:t>
+            </w:r>
+          </w:p>
+          <w:p>
+            <w:pPr>
+              <w:rPr>
+                <w:rFonts w:ascii="Courier New" w:hAnsi="Courier New" w:cs="Courier New"/>
+                <w:noProof/>
+              </w:rPr>
+            </w:pPr>
+          </w:p>
+          <w:p>
+            <w:pPr>
+              <w:overflowPunct/>
+              <w:textAlignment w:val="auto"/>
+              <w:rPr>
+                <w:rFonts w:asciiTheme="minorHAnsi" w:hAnsiTheme="minorHAnsi"/>
+                <w:bCs/>
+              </w:rPr>
+            </w:pPr>
+            <w:r>
+              <w:rPr>
+                <w:rFonts w:ascii="Courier New" w:hAnsi="Courier New" w:cs="Courier New"/>
+                <w:noProof/>
+              </w:rPr>
+              <w:tab/>
+            </w:r>
+          </w:p>
+        </w:tc>
+        <w:tc>
+          <w:tcPr>
+            <w:tcW w:w="4500" w:type="dxa"/>
+          </w:tcPr>
+          <w:p>
+            <w:pPr>
+              <w:rPr>
+                <w:rFonts w:ascii="Courier New" w:hAnsi="Courier New" w:cs="Courier New"/>
+                <w:noProof/>
+                <w:color w:val="FF0000"/>
+              </w:rPr>
+            </w:pPr>
+            <w:r>
+              <w:rPr>
+                <w:rFonts w:asciiTheme="minorHAnsi" w:hAnsiTheme="minorHAnsi"/>
+                <w:bCs/>
+              </w:rPr>
+              <w:t>398185</w:t>
+            </w:r>
+            <w:r>
+              <w:rPr>
+                <w:rFonts w:asciiTheme="minorHAnsi" w:hAnsiTheme="minorHAnsi"/>
+                <w:bCs/>
+              </w:rPr>
+              <w:t>(</w:t>
+            </w:r>
+            <w:r>
+              <w:rPr>
+                <w:rFonts w:asciiTheme="minorHAnsi" w:hAnsiTheme="minorHAnsi"/>
+                <w:bCs/>
+              </w:rPr>
+              <w:t>Hess, John P</w:t>
+            </w:r>
+            <w:r>
+              <w:rPr>
+                <w:rFonts w:asciiTheme="minorHAnsi" w:hAnsiTheme="minorHAnsi"/>
+                <w:bCs/>
+              </w:rPr>
+              <w:t>)</w:t>
+            </w:r>
+          </w:p>
+          <w:p>
+            <w:pPr>
+              <w:rPr>
+                <w:rFonts w:asciiTheme="minorHAnsi" w:hAnsiTheme="minorHAnsi"/>
+                <w:bCs/>
+              </w:rPr>
+            </w:pPr>
+          </w:p>
+          <w:p>
+            <w:pPr>
+              <w:rPr>
+                <w:rFonts w:asciiTheme="minorHAnsi" w:hAnsiTheme="minorHAnsi"/>
+                <w:bCs/>
+              </w:rPr>
+            </w:pPr>
+          </w:p>
+        </w:tc>
+        <w:tc>
+          <w:tcPr>
+            <w:tcW w:w="1260" w:type="dxa"/>
+          </w:tcPr>
+          <w:p>
+            <w:pPr>
+              <w:rPr>
+                <w:rFonts w:asciiTheme="minorHAnsi" w:hAnsiTheme="minorHAnsi"/>
+                <w:bCs/>
+              </w:rPr>
+            </w:pPr>
+            <w:r>
+              <w:rPr>
+                <w:rFonts w:asciiTheme="minorHAnsi" w:hAnsiTheme="minorHAnsi"/>
+                <w:bCs/>
+              </w:rPr>
+              <w:t>P</w:t>
+            </w:r>
+          </w:p>
+        </w:tc>
+        <w:tc>
+          <w:tcPr>
+            <w:tcW w:w="2880" w:type="dxa"/>
+          </w:tcPr>
+          <w:p>
+            <w:pPr>
+              <w:rPr>
+                <w:i/>
+              </w:rPr>
+            </w:pPr>
+          </w:p>
+        </w:tc>
+      </w:tr>
+      <w:tr>
+        <w:trPr>
+          <w:cantSplit/>
+        </w:trPr>
+        <w:tc>
+          <w:tcPr>
+            <w:tcW w:w="900" w:type="dxa"/>
+          </w:tcPr>
+          <w:p>
+            <w:pPr>
+              <w:rPr>
+                <w:rFonts w:asciiTheme="minorHAnsi" w:hAnsiTheme="minorHAnsi"/>
+                <w:bCs/>
+              </w:rPr>
+            </w:pPr>
+            <w:r>
+              <w:rPr>
+                <w:rFonts w:asciiTheme="minorHAnsi" w:hAnsiTheme="minorHAnsi"/>
+                <w:bCs/>
+              </w:rPr>
+              <w:lastRenderedPageBreak/>
+              <w:t>2.</w:t>
+            </w:r>
+          </w:p>
+        </w:tc>
+        <w:tc>
+          <w:tcPr>
+            <w:tcW w:w="3960" w:type="dxa"/>
+          </w:tcPr>
+          <w:p>
+            <w:pPr>
+              <w:overflowPunct/>
+              <w:textAlignment w:val="auto"/>
+              <w:rPr>
+                <w:rFonts w:ascii="Courier New" w:hAnsi="Courier New" w:cs="Courier New"/>
+                <w:noProof/>
+                <w:color w:val="808080"/>
+              </w:rPr>
+            </w:pPr>
+            <w:r>
+              <w:rPr>
+                <w:rFonts w:ascii="Courier New" w:hAnsi="Courier New" w:cs="Courier New"/>
+                <w:noProof/>
+                <w:color w:val="0000FF"/>
+              </w:rPr>
+              <w:t>SELECT</w:t>
+            </w:r>
+            <w:r>
+              <w:rPr>
+                <w:rFonts w:ascii="Courier New" w:hAnsi="Courier New" w:cs="Courier New"/>
+                <w:noProof/>
+              </w:rPr>
+              <w:t xml:space="preserve"> [eCoachingDev]</w:t>
+            </w:r>
+            <w:r>
+              <w:rPr>
+                <w:rFonts w:ascii="Courier New" w:hAnsi="Courier New" w:cs="Courier New"/>
+                <w:noProof/>
+                <w:color w:val="808080"/>
+              </w:rPr>
+              <w:t>.</w:t>
+            </w:r>
+            <w:r>
+              <w:rPr>
+                <w:rFonts w:ascii="Courier New" w:hAnsi="Courier New" w:cs="Courier New"/>
+                <w:noProof/>
+              </w:rPr>
+              <w:t>[EC]</w:t>
+            </w:r>
+            <w:r>
+              <w:rPr>
+                <w:rFonts w:ascii="Courier New" w:hAnsi="Courier New" w:cs="Courier New"/>
+                <w:noProof/>
+                <w:color w:val="808080"/>
+              </w:rPr>
+              <w:t>.</w:t>
+            </w:r>
+            <w:r>
+              <w:rPr>
+                <w:rFonts w:ascii="Courier New" w:hAnsi="Courier New" w:cs="Courier New"/>
+                <w:noProof/>
+              </w:rPr>
+              <w:t>[fn_strSrMgr</w:t>
+            </w:r>
+            <w:r>
+              <w:rPr>
+                <w:rFonts w:ascii="Courier New" w:hAnsi="Courier New" w:cs="Courier New"/>
+                <w:noProof/>
+              </w:rPr>
+              <w:t>Lvl1</w:t>
+            </w:r>
+            <w:r>
+              <w:rPr>
+                <w:rFonts w:ascii="Courier New" w:hAnsi="Courier New" w:cs="Courier New"/>
+                <w:noProof/>
+              </w:rPr>
+              <w:t>EmpIDFromEmpID]</w:t>
+            </w:r>
+            <w:r>
+              <w:rPr>
+                <w:rFonts w:ascii="Courier New" w:hAnsi="Courier New" w:cs="Courier New"/>
+                <w:noProof/>
+                <w:color w:val="0000FF"/>
+              </w:rPr>
+              <w:t xml:space="preserve"> </w:t>
+            </w:r>
+            <w:r>
+              <w:rPr>
+                <w:rFonts w:ascii="Courier New" w:hAnsi="Courier New" w:cs="Courier New"/>
+                <w:noProof/>
+                <w:color w:val="808080"/>
+              </w:rPr>
+              <w:t>(</w:t>
+            </w:r>
+            <w:r>
+              <w:rPr>
+                <w:rFonts w:ascii="Courier New" w:hAnsi="Courier New" w:cs="Courier New"/>
+                <w:noProof/>
+                <w:color w:val="FF0000"/>
+              </w:rPr>
+              <w:t>'234532'</w:t>
+            </w:r>
+            <w:r>
+              <w:rPr>
+                <w:rFonts w:ascii="Courier New" w:hAnsi="Courier New" w:cs="Courier New"/>
+                <w:noProof/>
+                <w:color w:val="808080"/>
+              </w:rPr>
+              <w:t>)</w:t>
+            </w:r>
+          </w:p>
+          <w:p>
+            <w:pPr>
+              <w:overflowPunct/>
+              <w:textAlignment w:val="auto"/>
+              <w:rPr>
+                <w:rFonts w:ascii="Courier New" w:hAnsi="Courier New" w:cs="Courier New"/>
+                <w:noProof/>
+                <w:color w:val="808080"/>
+              </w:rPr>
+            </w:pPr>
+          </w:p>
+          <w:p>
+            <w:pPr>
+              <w:overflowPunct/>
+              <w:textAlignment w:val="auto"/>
+              <w:rPr>
+                <w:rFonts w:ascii="Courier New" w:hAnsi="Courier New" w:cs="Courier New"/>
+                <w:noProof/>
+                <w:color w:val="0000FF"/>
+              </w:rPr>
+            </w:pPr>
+            <w:r>
+              <w:rPr>
+                <w:rFonts w:ascii="Courier New" w:hAnsi="Courier New" w:cs="Courier New"/>
+                <w:noProof/>
+                <w:color w:val="0000FF"/>
+              </w:rPr>
+              <w:t>GO</w:t>
+            </w:r>
+          </w:p>
+          <w:p>
+            <w:pPr>
+              <w:overflowPunct/>
+              <w:textAlignment w:val="auto"/>
+              <w:rPr>
+                <w:rFonts w:asciiTheme="minorHAnsi" w:hAnsiTheme="minorHAnsi"/>
+                <w:bCs/>
+              </w:rPr>
+            </w:pPr>
+          </w:p>
+        </w:tc>
+        <w:tc>
+          <w:tcPr>
+            <w:tcW w:w="4500" w:type="dxa"/>
+          </w:tcPr>
+          <w:p>
+            <w:pPr>
+              <w:rPr>
+                <w:rFonts w:asciiTheme="minorHAnsi" w:hAnsiTheme="minorHAnsi"/>
+                <w:bCs/>
+              </w:rPr>
+            </w:pPr>
+            <w:r>
+              <w:rPr>
+                <w:rFonts w:asciiTheme="minorHAnsi" w:hAnsiTheme="minorHAnsi"/>
+                <w:bCs/>
+              </w:rPr>
+              <w:t>233566</w:t>
+            </w:r>
+            <w:r>
+              <w:rPr>
+                <w:rFonts w:asciiTheme="minorHAnsi" w:hAnsiTheme="minorHAnsi"/>
+                <w:bCs/>
+              </w:rPr>
+              <w:t>(</w:t>
+            </w:r>
+            <w:r>
+              <w:rPr>
+                <w:rFonts w:asciiTheme="minorHAnsi" w:hAnsiTheme="minorHAnsi"/>
+                <w:bCs/>
+              </w:rPr>
+              <w:t>Cole, Patrice C</w:t>
+            </w:r>
+            <w:r>
+              <w:rPr>
+                <w:rFonts w:asciiTheme="minorHAnsi" w:hAnsiTheme="minorHAnsi"/>
+                <w:bCs/>
+              </w:rPr>
+              <w:t>)</w:t>
+            </w:r>
+          </w:p>
+          <w:p>
+            <w:pPr>
+              <w:rPr>
+                <w:rFonts w:asciiTheme="minorHAnsi" w:hAnsiTheme="minorHAnsi"/>
+                <w:bCs/>
+              </w:rPr>
+            </w:pPr>
+          </w:p>
+        </w:tc>
+        <w:tc>
+          <w:tcPr>
+            <w:tcW w:w="1260" w:type="dxa"/>
+          </w:tcPr>
+          <w:p>
+            <w:pPr>
+              <w:rPr>
+                <w:rFonts w:asciiTheme="minorHAnsi" w:hAnsiTheme="minorHAnsi"/>
+                <w:bCs/>
+              </w:rPr>
+            </w:pPr>
+            <w:r>
+              <w:rPr>
+                <w:rFonts w:asciiTheme="minorHAnsi" w:hAnsiTheme="minorHAnsi"/>
+                <w:bCs/>
+              </w:rPr>
+              <w:t>P</w:t>
+            </w:r>
+          </w:p>
+        </w:tc>
+        <w:tc>
+          <w:tcPr>
+            <w:tcW w:w="2880" w:type="dxa"/>
+          </w:tcPr>
+          <w:p>
+            <w:pPr>
+              <w:rPr>
+                <w:i/>
+              </w:rPr>
+            </w:pPr>
+          </w:p>
+        </w:tc>
+      </w:tr>
+      <w:tr>
+        <w:trPr>
+          <w:cantSplit/>
+        </w:trPr>
+        <w:tc>
+          <w:tcPr>
+            <w:tcW w:w="900" w:type="dxa"/>
+          </w:tcPr>
+          <w:p>
+            <w:pPr>
+              <w:rPr>
+                <w:rFonts w:asciiTheme="minorHAnsi" w:hAnsiTheme="minorHAnsi"/>
+                <w:bCs/>
+              </w:rPr>
+            </w:pPr>
+            <w:r>
+              <w:rPr>
+                <w:rFonts w:asciiTheme="minorHAnsi" w:hAnsiTheme="minorHAnsi"/>
+                <w:bCs/>
+              </w:rPr>
+              <w:t>3.</w:t>
+            </w:r>
+          </w:p>
+        </w:tc>
+        <w:tc>
+          <w:tcPr>
+            <w:tcW w:w="3960" w:type="dxa"/>
+          </w:tcPr>
+          <w:p>
+            <w:pPr>
+              <w:overflowPunct/>
+              <w:textAlignment w:val="auto"/>
+              <w:rPr>
+                <w:rFonts w:ascii="Courier New" w:hAnsi="Courier New" w:cs="Courier New"/>
+                <w:noProof/>
+                <w:color w:val="808080"/>
+              </w:rPr>
+            </w:pPr>
+            <w:r>
+              <w:rPr>
+                <w:rFonts w:ascii="Courier New" w:hAnsi="Courier New" w:cs="Courier New"/>
+                <w:noProof/>
+                <w:color w:val="0000FF"/>
+              </w:rPr>
+              <w:t>SELECT</w:t>
+            </w:r>
+            <w:r>
+              <w:rPr>
+                <w:rFonts w:ascii="Courier New" w:hAnsi="Courier New" w:cs="Courier New"/>
+                <w:noProof/>
+              </w:rPr>
+              <w:t xml:space="preserve"> [eCoachingDev]</w:t>
+            </w:r>
+            <w:r>
+              <w:rPr>
+                <w:rFonts w:ascii="Courier New" w:hAnsi="Courier New" w:cs="Courier New"/>
+                <w:noProof/>
+                <w:color w:val="808080"/>
+              </w:rPr>
+              <w:t>.</w:t>
+            </w:r>
+            <w:r>
+              <w:rPr>
+                <w:rFonts w:ascii="Courier New" w:hAnsi="Courier New" w:cs="Courier New"/>
+                <w:noProof/>
+              </w:rPr>
+              <w:t>[EC]</w:t>
+            </w:r>
+            <w:r>
+              <w:rPr>
+                <w:rFonts w:ascii="Courier New" w:hAnsi="Courier New" w:cs="Courier New"/>
+                <w:noProof/>
+                <w:color w:val="808080"/>
+              </w:rPr>
+              <w:t>.</w:t>
+            </w:r>
+            <w:r>
+              <w:rPr>
+                <w:rFonts w:ascii="Courier New" w:hAnsi="Courier New" w:cs="Courier New"/>
+                <w:noProof/>
+              </w:rPr>
+              <w:t>[fn_str</w:t>
+            </w:r>
+            <w:r>
+              <w:rPr>
+                <w:rFonts w:ascii="Courier New" w:hAnsi="Courier New" w:cs="Courier New"/>
+                <w:noProof/>
+              </w:rPr>
+              <w:t>SrMgrLvl2</w:t>
+            </w:r>
+            <w:r>
+              <w:rPr>
+                <w:rFonts w:ascii="Courier New" w:hAnsi="Courier New" w:cs="Courier New"/>
+                <w:noProof/>
+              </w:rPr>
+              <w:t>EmpIDFromEmpID]</w:t>
+            </w:r>
+            <w:r>
+              <w:rPr>
+                <w:rFonts w:ascii="Courier New" w:hAnsi="Courier New" w:cs="Courier New"/>
+                <w:noProof/>
+                <w:color w:val="0000FF"/>
+              </w:rPr>
+              <w:t xml:space="preserve"> </w:t>
+            </w:r>
+            <w:r>
+              <w:rPr>
+                <w:rFonts w:ascii="Courier New" w:hAnsi="Courier New" w:cs="Courier New"/>
+                <w:noProof/>
+                <w:color w:val="808080"/>
+              </w:rPr>
+              <w:t>(</w:t>
+            </w:r>
+            <w:r>
+              <w:rPr>
+                <w:rFonts w:ascii="Courier New" w:hAnsi="Courier New" w:cs="Courier New"/>
+                <w:noProof/>
+                <w:color w:val="FF0000"/>
+              </w:rPr>
+              <w:t>'345712'</w:t>
+            </w:r>
+            <w:r>
+              <w:rPr>
+                <w:rFonts w:ascii="Courier New" w:hAnsi="Courier New" w:cs="Courier New"/>
+                <w:noProof/>
+                <w:color w:val="808080"/>
+              </w:rPr>
+              <w:t>)</w:t>
+            </w:r>
+          </w:p>
+          <w:p>
+            <w:pPr>
+              <w:overflowPunct/>
+              <w:textAlignment w:val="auto"/>
+              <w:rPr>
+                <w:rFonts w:ascii="Courier New" w:hAnsi="Courier New" w:cs="Courier New"/>
+                <w:noProof/>
+                <w:color w:val="808080"/>
+              </w:rPr>
+            </w:pPr>
+          </w:p>
+          <w:p>
+            <w:pPr>
+              <w:overflowPunct/>
+              <w:textAlignment w:val="auto"/>
+              <w:rPr>
+                <w:rFonts w:ascii="Courier New" w:hAnsi="Courier New" w:cs="Courier New"/>
+                <w:noProof/>
+                <w:color w:val="0000FF"/>
+              </w:rPr>
+            </w:pPr>
+            <w:r>
+              <w:rPr>
+                <w:rFonts w:ascii="Courier New" w:hAnsi="Courier New" w:cs="Courier New"/>
+                <w:noProof/>
+                <w:color w:val="0000FF"/>
+              </w:rPr>
+              <w:t>GO</w:t>
+            </w:r>
+          </w:p>
+          <w:p>
+            <w:pPr>
+              <w:overflowPunct/>
+              <w:textAlignment w:val="auto"/>
+              <w:rPr>
+                <w:rFonts w:ascii="Courier New" w:hAnsi="Courier New" w:cs="Courier New"/>
+                <w:noProof/>
+                <w:color w:val="0000FF"/>
+              </w:rPr>
+            </w:pPr>
+          </w:p>
+          <w:p>
+            <w:pPr>
+              <w:overflowPunct/>
+              <w:textAlignment w:val="auto"/>
+              <w:rPr>
+                <w:rFonts w:ascii="Courier New" w:hAnsi="Courier New" w:cs="Courier New"/>
+                <w:noProof/>
+                <w:color w:val="0000FF"/>
+              </w:rPr>
+            </w:pPr>
+          </w:p>
+          <w:p>
+            <w:pPr>
+              <w:overflowPunct/>
+              <w:textAlignment w:val="auto"/>
+              <w:rPr>
+                <w:rFonts w:ascii="Courier New" w:hAnsi="Courier New" w:cs="Courier New"/>
+                <w:noProof/>
+                <w:color w:val="0000FF"/>
+              </w:rPr>
+            </w:pPr>
+          </w:p>
+        </w:tc>
+        <w:tc>
+          <w:tcPr>
+            <w:tcW w:w="4500" w:type="dxa"/>
+          </w:tcPr>
+          <w:p>
+            <w:pPr>
+              <w:rPr>
+                <w:rFonts w:asciiTheme="minorHAnsi" w:hAnsiTheme="minorHAnsi"/>
+                <w:bCs/>
+              </w:rPr>
+            </w:pPr>
+            <w:r>
+              <w:rPr>
+                <w:rFonts w:asciiTheme="minorHAnsi" w:hAnsiTheme="minorHAnsi"/>
+                <w:bCs/>
+              </w:rPr>
+              <w:t>397469</w:t>
+            </w:r>
+            <w:r>
+              <w:rPr>
+                <w:rFonts w:asciiTheme="minorHAnsi" w:hAnsiTheme="minorHAnsi"/>
+                <w:bCs/>
+              </w:rPr>
+              <w:t>(</w:t>
+            </w:r>
+            <w:r>
+              <w:rPr>
+                <w:rFonts w:asciiTheme="minorHAnsi" w:hAnsiTheme="minorHAnsi"/>
+                <w:bCs/>
+              </w:rPr>
+              <w:t>Dougherty, Eileen M</w:t>
+            </w:r>
+            <w:r>
+              <w:rPr>
+                <w:rFonts w:asciiTheme="minorHAnsi" w:hAnsiTheme="minorHAnsi"/>
+                <w:bCs/>
+              </w:rPr>
+              <w:t>)</w:t>
+            </w:r>
+          </w:p>
+        </w:tc>
+        <w:tc>
+          <w:tcPr>
+            <w:tcW w:w="1260" w:type="dxa"/>
+          </w:tcPr>
+          <w:p>
+            <w:pPr>
+              <w:rPr>
+                <w:rFonts w:asciiTheme="minorHAnsi" w:hAnsiTheme="minorHAnsi"/>
+                <w:bCs/>
+              </w:rPr>
+            </w:pPr>
+          </w:p>
+        </w:tc>
+        <w:tc>
+          <w:tcPr>
+            <w:tcW w:w="2880" w:type="dxa"/>
+          </w:tcPr>
+          <w:p>
+            <w:pPr>
+              <w:rPr>
+                <w:i/>
+              </w:rPr>
+            </w:pPr>
+          </w:p>
+        </w:tc>
+      </w:tr>
+      <w:tr>
+        <w:trPr>
+          <w:cantSplit/>
+        </w:trPr>
+        <w:tc>
+          <w:tcPr>
+            <w:tcW w:w="900" w:type="dxa"/>
+          </w:tcPr>
+          <w:p>
+            <w:pPr>
+              <w:rPr>
+                <w:rFonts w:asciiTheme="minorHAnsi" w:hAnsiTheme="minorHAnsi"/>
+                <w:bCs/>
+              </w:rPr>
+            </w:pPr>
+            <w:r>
+              <w:rPr>
+                <w:rFonts w:asciiTheme="minorHAnsi" w:hAnsiTheme="minorHAnsi"/>
+                <w:bCs/>
+              </w:rPr>
+              <w:t>4.</w:t>
+            </w:r>
+          </w:p>
+        </w:tc>
+        <w:tc>
+          <w:tcPr>
+            <w:tcW w:w="3960" w:type="dxa"/>
+          </w:tcPr>
+          <w:p>
+            <w:pPr>
+              <w:overflowPunct/>
+              <w:textAlignment w:val="auto"/>
+              <w:rPr>
+                <w:rFonts w:ascii="Courier New" w:hAnsi="Courier New" w:cs="Courier New"/>
+                <w:noProof/>
+                <w:color w:val="808080"/>
+              </w:rPr>
+            </w:pPr>
+            <w:r>
+              <w:rPr>
+                <w:rFonts w:ascii="Courier New" w:hAnsi="Courier New" w:cs="Courier New"/>
+                <w:noProof/>
+                <w:color w:val="0000FF"/>
+              </w:rPr>
+              <w:t>SELECT</w:t>
+            </w:r>
+            <w:r>
+              <w:rPr>
+                <w:rFonts w:ascii="Courier New" w:hAnsi="Courier New" w:cs="Courier New"/>
+                <w:noProof/>
+              </w:rPr>
+              <w:t xml:space="preserve"> [eCoachingDev]</w:t>
+            </w:r>
+            <w:r>
+              <w:rPr>
+                <w:rFonts w:ascii="Courier New" w:hAnsi="Courier New" w:cs="Courier New"/>
+                <w:noProof/>
+                <w:color w:val="808080"/>
+              </w:rPr>
+              <w:t>.</w:t>
+            </w:r>
+            <w:r>
+              <w:rPr>
+                <w:rFonts w:ascii="Courier New" w:hAnsi="Courier New" w:cs="Courier New"/>
+                <w:noProof/>
+              </w:rPr>
+              <w:t>[EC]</w:t>
+            </w:r>
+            <w:r>
+              <w:rPr>
+                <w:rFonts w:ascii="Courier New" w:hAnsi="Courier New" w:cs="Courier New"/>
+                <w:noProof/>
+                <w:color w:val="808080"/>
+              </w:rPr>
+              <w:t>.</w:t>
+            </w:r>
+            <w:r>
+              <w:rPr>
+                <w:rFonts w:ascii="Courier New" w:hAnsi="Courier New" w:cs="Courier New"/>
+                <w:noProof/>
+              </w:rPr>
+              <w:t>[fn_str</w:t>
+            </w:r>
+            <w:r>
+              <w:rPr>
+                <w:rFonts w:ascii="Courier New" w:hAnsi="Courier New" w:cs="Courier New"/>
+                <w:noProof/>
+              </w:rPr>
+              <w:t>SrMgrLvl2</w:t>
+            </w:r>
+            <w:r>
+              <w:rPr>
+                <w:rFonts w:ascii="Courier New" w:hAnsi="Courier New" w:cs="Courier New"/>
+                <w:noProof/>
+              </w:rPr>
+              <w:t>EmpIDFromEmpID]</w:t>
+            </w:r>
+            <w:r>
+              <w:rPr>
+                <w:rFonts w:ascii="Courier New" w:hAnsi="Courier New" w:cs="Courier New"/>
+                <w:noProof/>
+                <w:color w:val="0000FF"/>
+              </w:rPr>
+              <w:t xml:space="preserve"> </w:t>
+            </w:r>
+            <w:r>
+              <w:rPr>
+                <w:rFonts w:ascii="Courier New" w:hAnsi="Courier New" w:cs="Courier New"/>
+                <w:noProof/>
+                <w:color w:val="808080"/>
+              </w:rPr>
+              <w:t>(</w:t>
+            </w:r>
+            <w:r>
+              <w:rPr>
+                <w:rFonts w:ascii="Courier New" w:hAnsi="Courier New" w:cs="Courier New"/>
+                <w:noProof/>
+                <w:color w:val="FF0000"/>
+              </w:rPr>
+              <w:t>'234532'</w:t>
+            </w:r>
+            <w:r>
+              <w:rPr>
+                <w:rFonts w:ascii="Courier New" w:hAnsi="Courier New" w:cs="Courier New"/>
+                <w:noProof/>
+                <w:color w:val="808080"/>
+              </w:rPr>
+              <w:t>)</w:t>
+            </w:r>
+          </w:p>
+          <w:p>
+            <w:pPr>
+              <w:overflowPunct/>
+              <w:textAlignment w:val="auto"/>
+              <w:rPr>
+                <w:rFonts w:ascii="Courier New" w:hAnsi="Courier New" w:cs="Courier New"/>
+                <w:noProof/>
+                <w:color w:val="808080"/>
+              </w:rPr>
+            </w:pPr>
+          </w:p>
+          <w:p>
+            <w:pPr>
+              <w:overflowPunct/>
+              <w:textAlignment w:val="auto"/>
+              <w:rPr>
+                <w:rFonts w:ascii="Courier New" w:hAnsi="Courier New" w:cs="Courier New"/>
+                <w:noProof/>
+                <w:color w:val="0000FF"/>
+              </w:rPr>
+            </w:pPr>
+            <w:r>
+              <w:rPr>
+                <w:rFonts w:ascii="Courier New" w:hAnsi="Courier New" w:cs="Courier New"/>
+                <w:noProof/>
+                <w:color w:val="0000FF"/>
+              </w:rPr>
+              <w:t>GO</w:t>
+            </w:r>
+          </w:p>
+          <w:p>
+            <w:pPr>
+              <w:overflowPunct/>
+              <w:textAlignment w:val="auto"/>
+              <w:rPr>
+                <w:rFonts w:ascii="Courier New" w:hAnsi="Courier New" w:cs="Courier New"/>
+                <w:noProof/>
+                <w:color w:val="008000"/>
+              </w:rPr>
+            </w:pPr>
+          </w:p>
+        </w:tc>
+        <w:tc>
+          <w:tcPr>
+            <w:tcW w:w="4500" w:type="dxa"/>
+          </w:tcPr>
+          <w:p>
+            <w:pPr>
+              <w:rPr>
+                <w:rFonts w:asciiTheme="minorHAnsi" w:hAnsiTheme="minorHAnsi"/>
+                <w:bCs/>
+              </w:rPr>
+            </w:pPr>
+            <w:r>
+              <w:rPr>
+                <w:rFonts w:asciiTheme="minorHAnsi" w:hAnsiTheme="minorHAnsi"/>
+                <w:bCs/>
+              </w:rPr>
+              <w:t>243858</w:t>
+            </w:r>
+            <w:r>
+              <w:rPr>
+                <w:rFonts w:asciiTheme="minorHAnsi" w:hAnsiTheme="minorHAnsi"/>
+                <w:bCs/>
+              </w:rPr>
+              <w:t>(</w:t>
+            </w:r>
+            <w:r>
+              <w:rPr>
+                <w:rFonts w:asciiTheme="minorHAnsi" w:hAnsiTheme="minorHAnsi"/>
+                <w:bCs/>
+              </w:rPr>
+              <w:t>Crockett, Bryan L</w:t>
+            </w:r>
+            <w:r>
+              <w:rPr>
+                <w:rFonts w:asciiTheme="minorHAnsi" w:hAnsiTheme="minorHAnsi"/>
+                <w:bCs/>
+              </w:rPr>
+              <w:t>)</w:t>
+            </w:r>
+          </w:p>
+        </w:tc>
+        <w:tc>
+          <w:tcPr>
+            <w:tcW w:w="1260" w:type="dxa"/>
+          </w:tcPr>
+          <w:p>
+            <w:pPr>
+              <w:rPr>
+                <w:rFonts w:asciiTheme="minorHAnsi" w:hAnsiTheme="minorHAnsi"/>
+                <w:bCs/>
+              </w:rPr>
+            </w:pPr>
+            <w:r>
+              <w:rPr>
+                <w:rFonts w:asciiTheme="minorHAnsi" w:hAnsiTheme="minorHAnsi"/>
+                <w:bCs/>
+              </w:rPr>
+              <w:t>P</w:t>
+            </w:r>
+          </w:p>
+        </w:tc>
+        <w:tc>
+          <w:tcPr>
+            <w:tcW w:w="2880" w:type="dxa"/>
+          </w:tcPr>
+          <w:p>
+            <w:pPr>
+              <w:rPr>
+                <w:i/>
+              </w:rPr>
+            </w:pPr>
+          </w:p>
+        </w:tc>
+      </w:tr>
+      <w:tr>
+        <w:trPr>
+          <w:cantSplit/>
+        </w:trPr>
+        <w:tc>
+          <w:tcPr>
+            <w:tcW w:w="900" w:type="dxa"/>
+          </w:tcPr>
+          <w:p>
+            <w:pPr>
+              <w:rPr>
+                <w:rFonts w:asciiTheme="minorHAnsi" w:hAnsiTheme="minorHAnsi"/>
+                <w:bCs/>
+              </w:rPr>
+            </w:pPr>
+            <w:r>
+              <w:rPr>
+                <w:rFonts w:asciiTheme="minorHAnsi" w:hAnsiTheme="minorHAnsi"/>
+                <w:bCs/>
+              </w:rPr>
+              <w:t>5.</w:t>
+            </w:r>
+          </w:p>
+        </w:tc>
+        <w:tc>
+          <w:tcPr>
+            <w:tcW w:w="3960" w:type="dxa"/>
+          </w:tcPr>
+          <w:p>
+            <w:pPr>
+              <w:overflowPunct/>
+              <w:textAlignment w:val="auto"/>
+              <w:rPr>
+                <w:rFonts w:ascii="Courier New" w:hAnsi="Courier New" w:cs="Courier New"/>
+                <w:noProof/>
+                <w:color w:val="808080"/>
+              </w:rPr>
+            </w:pPr>
+            <w:r>
+              <w:rPr>
+                <w:rFonts w:ascii="Courier New" w:hAnsi="Courier New" w:cs="Courier New"/>
+                <w:noProof/>
+                <w:color w:val="0000FF"/>
+              </w:rPr>
+              <w:t>SELECT</w:t>
+            </w:r>
+            <w:r>
+              <w:rPr>
+                <w:rFonts w:ascii="Courier New" w:hAnsi="Courier New" w:cs="Courier New"/>
+                <w:noProof/>
+              </w:rPr>
+              <w:t xml:space="preserve"> [eCoachingDev]</w:t>
+            </w:r>
+            <w:r>
+              <w:rPr>
+                <w:rFonts w:ascii="Courier New" w:hAnsi="Courier New" w:cs="Courier New"/>
+                <w:noProof/>
+                <w:color w:val="808080"/>
+              </w:rPr>
+              <w:t>.</w:t>
+            </w:r>
+            <w:r>
+              <w:rPr>
+                <w:rFonts w:ascii="Courier New" w:hAnsi="Courier New" w:cs="Courier New"/>
+                <w:noProof/>
+              </w:rPr>
+              <w:t>[EC]</w:t>
+            </w:r>
+            <w:r>
+              <w:rPr>
+                <w:rFonts w:ascii="Courier New" w:hAnsi="Courier New" w:cs="Courier New"/>
+                <w:noProof/>
+                <w:color w:val="808080"/>
+              </w:rPr>
+              <w:t>.</w:t>
+            </w:r>
+            <w:r>
+              <w:rPr>
+                <w:rFonts w:ascii="Courier New" w:hAnsi="Courier New" w:cs="Courier New"/>
+                <w:noProof/>
+              </w:rPr>
+              <w:t>[fn_str</w:t>
+            </w:r>
+            <w:r>
+              <w:rPr>
+                <w:rFonts w:ascii="Courier New" w:hAnsi="Courier New" w:cs="Courier New"/>
+                <w:noProof/>
+              </w:rPr>
+              <w:t>SrMgrLvl3</w:t>
+            </w:r>
+            <w:r>
+              <w:rPr>
+                <w:rFonts w:ascii="Courier New" w:hAnsi="Courier New" w:cs="Courier New"/>
+                <w:noProof/>
+              </w:rPr>
+              <w:t>EmpIDFromEmpID]</w:t>
+            </w:r>
+            <w:r>
+              <w:rPr>
+                <w:rFonts w:ascii="Courier New" w:hAnsi="Courier New" w:cs="Courier New"/>
+                <w:noProof/>
+                <w:color w:val="0000FF"/>
+              </w:rPr>
+              <w:t xml:space="preserve"> </w:t>
+            </w:r>
+            <w:r>
+              <w:rPr>
+                <w:rFonts w:ascii="Courier New" w:hAnsi="Courier New" w:cs="Courier New"/>
+                <w:noProof/>
+                <w:color w:val="808080"/>
+              </w:rPr>
+              <w:t>(</w:t>
+            </w:r>
+            <w:r>
+              <w:rPr>
+                <w:rFonts w:ascii="Courier New" w:hAnsi="Courier New" w:cs="Courier New"/>
+                <w:noProof/>
+                <w:color w:val="FF0000"/>
+              </w:rPr>
+              <w:t>'345712'</w:t>
+            </w:r>
+            <w:r>
+              <w:rPr>
+                <w:rFonts w:ascii="Courier New" w:hAnsi="Courier New" w:cs="Courier New"/>
+                <w:noProof/>
+                <w:color w:val="808080"/>
+              </w:rPr>
+              <w:t>)</w:t>
+            </w:r>
+          </w:p>
+          <w:p>
+            <w:pPr>
+              <w:overflowPunct/>
+              <w:textAlignment w:val="auto"/>
+              <w:rPr>
+                <w:rFonts w:ascii="Courier New" w:hAnsi="Courier New" w:cs="Courier New"/>
+                <w:noProof/>
+                <w:color w:val="808080"/>
+              </w:rPr>
+            </w:pPr>
+          </w:p>
+          <w:p>
+            <w:pPr>
+              <w:overflowPunct/>
+              <w:textAlignment w:val="auto"/>
+              <w:rPr>
+                <w:rFonts w:ascii="Courier New" w:hAnsi="Courier New" w:cs="Courier New"/>
+                <w:noProof/>
+                <w:color w:val="0000FF"/>
+              </w:rPr>
+            </w:pPr>
+            <w:r>
+              <w:rPr>
+                <w:rFonts w:ascii="Courier New" w:hAnsi="Courier New" w:cs="Courier New"/>
+                <w:noProof/>
+                <w:color w:val="0000FF"/>
+              </w:rPr>
+              <w:t>GO</w:t>
+            </w:r>
+          </w:p>
+          <w:p>
+            <w:pPr>
+              <w:overflowPunct/>
+              <w:textAlignment w:val="auto"/>
+              <w:rPr>
+                <w:rFonts w:ascii="Courier New" w:hAnsi="Courier New" w:cs="Courier New"/>
+                <w:noProof/>
+                <w:color w:val="0000FF"/>
+              </w:rPr>
+            </w:pPr>
+          </w:p>
+          <w:p>
+            <w:pPr>
+              <w:overflowPunct/>
+              <w:textAlignment w:val="auto"/>
+              <w:rPr>
+                <w:rFonts w:ascii="Courier New" w:hAnsi="Courier New" w:cs="Courier New"/>
+                <w:noProof/>
+                <w:color w:val="0000FF"/>
+              </w:rPr>
+            </w:pPr>
+          </w:p>
+          <w:p>
+            <w:pPr>
+              <w:overflowPunct/>
+              <w:textAlignment w:val="auto"/>
+              <w:rPr>
+                <w:rFonts w:ascii="Courier New" w:hAnsi="Courier New" w:cs="Courier New"/>
+                <w:noProof/>
+                <w:color w:val="0000FF"/>
+              </w:rPr>
+            </w:pPr>
+          </w:p>
+        </w:tc>
+        <w:tc>
+          <w:tcPr>
+            <w:tcW w:w="4500" w:type="dxa"/>
+          </w:tcPr>
+          <w:p>
+            <w:pPr>
+              <w:rPr>
+                <w:rFonts w:asciiTheme="minorHAnsi" w:hAnsiTheme="minorHAnsi"/>
+                <w:bCs/>
+              </w:rPr>
+            </w:pPr>
+            <w:r>
+              <w:rPr>
+                <w:rFonts w:asciiTheme="minorHAnsi" w:hAnsiTheme="minorHAnsi"/>
+                <w:bCs/>
+              </w:rPr>
+              <w:t xml:space="preserve">396121 </w:t>
+            </w:r>
+            <w:r>
+              <w:rPr>
+                <w:rFonts w:asciiTheme="minorHAnsi" w:hAnsiTheme="minorHAnsi"/>
+                <w:bCs/>
+              </w:rPr>
+              <w:t>(</w:t>
+            </w:r>
+            <w:r>
+              <w:rPr>
+                <w:rFonts w:asciiTheme="minorHAnsi" w:hAnsiTheme="minorHAnsi"/>
+                <w:bCs/>
+              </w:rPr>
+              <w:t>unknown</w:t>
+            </w:r>
+            <w:r>
+              <w:rPr>
+                <w:rFonts w:asciiTheme="minorHAnsi" w:hAnsiTheme="minorHAnsi"/>
+                <w:bCs/>
+              </w:rPr>
+              <w:t>)</w:t>
+            </w:r>
+          </w:p>
+        </w:tc>
+        <w:tc>
+          <w:tcPr>
+            <w:tcW w:w="1260" w:type="dxa"/>
+          </w:tcPr>
+          <w:p>
+            <w:pPr>
+              <w:rPr>
+                <w:i/>
+              </w:rPr>
+            </w:pPr>
+            <w:r>
+              <w:rPr>
+                <w:rFonts w:asciiTheme="minorHAnsi" w:hAnsiTheme="minorHAnsi"/>
+                <w:bCs/>
+              </w:rPr>
+              <w:t>P</w:t>
+            </w:r>
+          </w:p>
+        </w:tc>
+        <w:tc>
+          <w:tcPr>
+            <w:tcW w:w="2880" w:type="dxa"/>
+          </w:tcPr>
+          <w:p>
+            <w:pPr>
+              <w:overflowPunct/>
+              <w:textAlignment w:val="auto"/>
+              <w:rPr>
+                <w:rFonts w:ascii="Courier New" w:hAnsi="Courier New" w:cs="Courier New"/>
+                <w:noProof/>
+                <w:color w:val="0000FF"/>
+              </w:rPr>
+            </w:pPr>
+          </w:p>
+          <w:p>
+            <w:pPr>
+              <w:overflowPunct/>
+              <w:textAlignment w:val="auto"/>
+              <w:rPr>
+                <w:rFonts w:ascii="Courier New" w:hAnsi="Courier New" w:cs="Courier New"/>
+                <w:noProof/>
+                <w:color w:val="0000FF"/>
+              </w:rPr>
+            </w:pPr>
+          </w:p>
+          <w:p>
+            <w:pPr>
+              <w:overflowPunct/>
+              <w:textAlignment w:val="auto"/>
+              <w:rPr>
+                <w:rFonts w:ascii="Courier New" w:hAnsi="Courier New" w:cs="Courier New"/>
+                <w:noProof/>
+                <w:color w:val="0000FF"/>
+              </w:rPr>
+            </w:pPr>
+          </w:p>
+        </w:tc>
+      </w:tr>
+      <w:tr>
+        <w:trPr>
+          <w:cantSplit/>
+        </w:trPr>
+        <w:tc>
+          <w:tcPr>
+            <w:tcW w:w="900" w:type="dxa"/>
+          </w:tcPr>
+          <w:p>
+            <w:pPr>
+              <w:rPr>
+                <w:rFonts w:asciiTheme="minorHAnsi" w:hAnsiTheme="minorHAnsi"/>
+                <w:bCs/>
+              </w:rPr>
+            </w:pPr>
+          </w:p>
+          <w:p>
+            <w:pPr>
+              <w:rPr>
+                <w:rFonts w:asciiTheme="minorHAnsi" w:hAnsiTheme="minorHAnsi"/>
+                <w:bCs/>
+              </w:rPr>
+            </w:pPr>
+            <w:r>
+              <w:rPr>
+                <w:rFonts w:asciiTheme="minorHAnsi" w:hAnsiTheme="minorHAnsi"/>
+                <w:bCs/>
+              </w:rPr>
+              <w:t>6.</w:t>
+            </w:r>
+          </w:p>
+          <w:p>
+            <w:pPr>
+              <w:rPr>
+                <w:rFonts w:asciiTheme="minorHAnsi" w:hAnsiTheme="minorHAnsi"/>
+                <w:bCs/>
+              </w:rPr>
+            </w:pPr>
+          </w:p>
+        </w:tc>
+        <w:tc>
+          <w:tcPr>
+            <w:tcW w:w="3960" w:type="dxa"/>
+          </w:tcPr>
+          <w:p>
+            <w:pPr>
+              <w:overflowPunct/>
+              <w:textAlignment w:val="auto"/>
+              <w:rPr>
+                <w:rFonts w:ascii="Courier New" w:hAnsi="Courier New" w:cs="Courier New"/>
+                <w:noProof/>
+                <w:color w:val="808080"/>
+              </w:rPr>
+            </w:pPr>
+            <w:r>
+              <w:rPr>
+                <w:rFonts w:ascii="Courier New" w:hAnsi="Courier New" w:cs="Courier New"/>
+                <w:noProof/>
+                <w:color w:val="0000FF"/>
+              </w:rPr>
+              <w:t>SELECT</w:t>
+            </w:r>
+            <w:r>
+              <w:rPr>
+                <w:rFonts w:ascii="Courier New" w:hAnsi="Courier New" w:cs="Courier New"/>
+                <w:noProof/>
+              </w:rPr>
+              <w:t xml:space="preserve"> [eCoachingDev]</w:t>
+            </w:r>
+            <w:r>
+              <w:rPr>
+                <w:rFonts w:ascii="Courier New" w:hAnsi="Courier New" w:cs="Courier New"/>
+                <w:noProof/>
+                <w:color w:val="808080"/>
+              </w:rPr>
+              <w:t>.</w:t>
+            </w:r>
+            <w:r>
+              <w:rPr>
+                <w:rFonts w:ascii="Courier New" w:hAnsi="Courier New" w:cs="Courier New"/>
+                <w:noProof/>
+              </w:rPr>
+              <w:t>[EC]</w:t>
+            </w:r>
+            <w:r>
+              <w:rPr>
+                <w:rFonts w:ascii="Courier New" w:hAnsi="Courier New" w:cs="Courier New"/>
+                <w:noProof/>
+                <w:color w:val="808080"/>
+              </w:rPr>
+              <w:t>.</w:t>
+            </w:r>
+            <w:r>
+              <w:rPr>
+                <w:rFonts w:ascii="Courier New" w:hAnsi="Courier New" w:cs="Courier New"/>
+                <w:noProof/>
+              </w:rPr>
+              <w:t>[fn_str</w:t>
+            </w:r>
+            <w:r>
+              <w:rPr>
+                <w:rFonts w:ascii="Courier New" w:hAnsi="Courier New" w:cs="Courier New"/>
+                <w:noProof/>
+              </w:rPr>
+              <w:t>SrMgrLvl3</w:t>
+            </w:r>
+            <w:r>
+              <w:rPr>
+                <w:rFonts w:ascii="Courier New" w:hAnsi="Courier New" w:cs="Courier New"/>
+                <w:noProof/>
+              </w:rPr>
+              <w:t>EmpIDFromEmpID]</w:t>
+            </w:r>
+            <w:r>
+              <w:rPr>
+                <w:rFonts w:ascii="Courier New" w:hAnsi="Courier New" w:cs="Courier New"/>
+                <w:noProof/>
+                <w:color w:val="0000FF"/>
+              </w:rPr>
+              <w:t xml:space="preserve"> </w:t>
+            </w:r>
+            <w:r>
+              <w:rPr>
+                <w:rFonts w:ascii="Courier New" w:hAnsi="Courier New" w:cs="Courier New"/>
+                <w:noProof/>
+                <w:color w:val="808080"/>
+              </w:rPr>
+              <w:t>(</w:t>
+            </w:r>
+            <w:r>
+              <w:rPr>
+                <w:rFonts w:ascii="Courier New" w:hAnsi="Courier New" w:cs="Courier New"/>
+                <w:noProof/>
+                <w:color w:val="FF0000"/>
+              </w:rPr>
+              <w:t>'234532'</w:t>
+            </w:r>
+            <w:r>
+              <w:rPr>
+                <w:rFonts w:ascii="Courier New" w:hAnsi="Courier New" w:cs="Courier New"/>
+                <w:noProof/>
+                <w:color w:val="808080"/>
+              </w:rPr>
+              <w:t>)</w:t>
+            </w:r>
+          </w:p>
+          <w:p>
+            <w:pPr>
+              <w:overflowPunct/>
+              <w:textAlignment w:val="auto"/>
+              <w:rPr>
+                <w:rFonts w:ascii="Courier New" w:hAnsi="Courier New" w:cs="Courier New"/>
+                <w:noProof/>
+                <w:color w:val="808080"/>
+              </w:rPr>
+            </w:pPr>
+          </w:p>
+          <w:p>
+            <w:pPr>
+              <w:overflowPunct/>
+              <w:textAlignment w:val="auto"/>
+              <w:rPr>
+                <w:rFonts w:ascii="Courier New" w:hAnsi="Courier New" w:cs="Courier New"/>
+                <w:noProof/>
+                <w:color w:val="0000FF"/>
+              </w:rPr>
+            </w:pPr>
+            <w:r>
+              <w:rPr>
+                <w:rFonts w:ascii="Courier New" w:hAnsi="Courier New" w:cs="Courier New"/>
+                <w:noProof/>
+                <w:color w:val="0000FF"/>
+              </w:rPr>
+              <w:t>GO</w:t>
+            </w:r>
+          </w:p>
+          <w:p>
+            <w:pPr>
+              <w:overflowPunct/>
+              <w:textAlignment w:val="auto"/>
+              <w:rPr>
+                <w:rFonts w:ascii="Courier New" w:hAnsi="Courier New" w:cs="Courier New"/>
+                <w:noProof/>
+                <w:color w:val="008000"/>
+              </w:rPr>
+            </w:pPr>
+          </w:p>
+        </w:tc>
+        <w:tc>
+          <w:tcPr>
+            <w:tcW w:w="4500" w:type="dxa"/>
+          </w:tcPr>
+          <w:p>
+            <w:pPr>
+              <w:rPr>
+                <w:rFonts w:asciiTheme="minorHAnsi" w:hAnsiTheme="minorHAnsi"/>
+                <w:bCs/>
+              </w:rPr>
+            </w:pPr>
+            <w:r>
+              <w:rPr>
+                <w:rFonts w:asciiTheme="minorHAnsi" w:hAnsiTheme="minorHAnsi"/>
+                <w:bCs/>
+              </w:rPr>
+              <w:t xml:space="preserve">399432 </w:t>
+            </w:r>
+            <w:r>
+              <w:rPr>
+                <w:rFonts w:asciiTheme="minorHAnsi" w:hAnsiTheme="minorHAnsi"/>
+                <w:bCs/>
+              </w:rPr>
+              <w:t>(</w:t>
+            </w:r>
+            <w:r>
+              <w:rPr>
+                <w:rFonts w:asciiTheme="minorHAnsi" w:hAnsiTheme="minorHAnsi"/>
+                <w:bCs/>
+              </w:rPr>
+              <w:t>Harkess, David T</w:t>
+            </w:r>
+            <w:r>
+              <w:rPr>
+                <w:rFonts w:asciiTheme="minorHAnsi" w:hAnsiTheme="minorHAnsi"/>
+                <w:bCs/>
+              </w:rPr>
+              <w:t>)</w:t>
+            </w:r>
+          </w:p>
+        </w:tc>
+        <w:tc>
+          <w:tcPr>
+            <w:tcW w:w="1260" w:type="dxa"/>
+          </w:tcPr>
+          <w:p>
+            <w:pPr>
+              <w:rPr>
+                <w:rFonts w:asciiTheme="minorHAnsi" w:hAnsiTheme="minorHAnsi"/>
+                <w:bCs/>
+              </w:rPr>
+            </w:pPr>
+            <w:r>
+              <w:rPr>
+                <w:rFonts w:asciiTheme="minorHAnsi" w:hAnsiTheme="minorHAnsi"/>
+                <w:bCs/>
+              </w:rPr>
+              <w:t>P</w:t>
+            </w:r>
+          </w:p>
+        </w:tc>
+        <w:tc>
+          <w:tcPr>
+            <w:tcW w:w="2880" w:type="dxa"/>
+          </w:tcPr>
+          <w:p>
+            <w:pPr>
+              <w:rPr>
+                <w:i/>
+              </w:rPr>
+            </w:pPr>
+          </w:p>
+        </w:tc>
+      </w:tr>
+      <w:tr>
+        <w:trPr>
+          <w:cantSplit/>
+        </w:trPr>
+        <w:tc>
+          <w:tcPr>
+            <w:tcW w:w="900" w:type="dxa"/>
+          </w:tcPr>
+          <w:p>
+            <w:pPr>
+              <w:rPr>
+                <w:rFonts w:asciiTheme="minorHAnsi" w:hAnsiTheme="minorHAnsi"/>
+                <w:bCs/>
+              </w:rPr>
+            </w:pPr>
+          </w:p>
+        </w:tc>
+        <w:tc>
+          <w:tcPr>
+            <w:tcW w:w="3960" w:type="dxa"/>
+          </w:tcPr>
+          <w:p>
+            <w:pPr>
+              <w:overflowPunct/>
+              <w:textAlignment w:val="auto"/>
+              <w:rPr>
+                <w:rFonts w:ascii="Courier New" w:hAnsi="Courier New" w:cs="Courier New"/>
+                <w:noProof/>
+                <w:color w:val="0000FF"/>
+              </w:rPr>
+            </w:pPr>
+          </w:p>
+        </w:tc>
+        <w:tc>
+          <w:tcPr>
+            <w:tcW w:w="4500" w:type="dxa"/>
+          </w:tcPr>
+          <w:p>
+            <w:pPr>
+              <w:rPr>
+                <w:rFonts w:asciiTheme="minorHAnsi" w:hAnsiTheme="minorHAnsi"/>
+                <w:bCs/>
+              </w:rPr>
+            </w:pPr>
+          </w:p>
+        </w:tc>
+        <w:tc>
+          <w:tcPr>
+            <w:tcW w:w="1260" w:type="dxa"/>
+          </w:tcPr>
+          <w:p>
+            <w:pPr>
+              <w:rPr>
+                <w:rFonts w:asciiTheme="minorHAnsi" w:hAnsiTheme="minorHAnsi"/>
+                <w:bCs/>
+              </w:rPr>
+            </w:pPr>
+          </w:p>
+        </w:tc>
+        <w:tc>
+          <w:tcPr>
+            <w:tcW w:w="2880" w:type="dxa"/>
+          </w:tcPr>
+          <w:p>
+            <w:pPr>
+              <w:rPr>
+                <w:i/>
+              </w:rPr>
+            </w:pPr>
+          </w:p>
+        </w:tc>
+      </w:tr>
+      <w:tr>
+        <w:trPr>
+          <w:cantSplit/>
+        </w:trPr>
+        <w:tc>
+          <w:tcPr>
+            <w:tcW w:w="900" w:type="dxa"/>
+          </w:tcPr>
+          <w:p>
+            <w:pPr>
+              <w:rPr>
+                <w:rFonts w:asciiTheme="minorHAnsi" w:hAnsiTheme="minorHAnsi"/>
+                <w:bCs/>
+              </w:rPr>
+            </w:pPr>
+          </w:p>
+        </w:tc>
+        <w:tc>
+          <w:tcPr>
+            <w:tcW w:w="3960" w:type="dxa"/>
+          </w:tcPr>
+          <w:p>
+            <w:pPr>
+              <w:overflowPunct/>
+              <w:textAlignment w:val="auto"/>
+              <w:rPr>
+                <w:rFonts w:ascii="Courier New" w:hAnsi="Courier New" w:cs="Courier New"/>
+                <w:noProof/>
+                <w:color w:val="0000FF"/>
+              </w:rPr>
+            </w:pPr>
+          </w:p>
+        </w:tc>
+        <w:tc>
+          <w:tcPr>
+            <w:tcW w:w="4500" w:type="dxa"/>
+          </w:tcPr>
+          <w:p>
+            <w:pPr>
+              <w:rPr>
+                <w:rFonts w:asciiTheme="minorHAnsi" w:hAnsiTheme="minorHAnsi"/>
+                <w:bCs/>
+              </w:rPr>
+            </w:pPr>
+          </w:p>
+        </w:tc>
+        <w:tc>
+          <w:tcPr>
+            <w:tcW w:w="1260" w:type="dxa"/>
+          </w:tcPr>
+          <w:p>
+            <w:pPr>
+              <w:rPr>
+                <w:rFonts w:asciiTheme="minorHAnsi" w:hAnsiTheme="minorHAnsi"/>
+                <w:bCs/>
+              </w:rPr>
+            </w:pPr>
+          </w:p>
+        </w:tc>
+        <w:tc>
+          <w:tcPr>
+            <w:tcW w:w="2880" w:type="dxa"/>
+          </w:tcPr>
+          <w:p>
+            <w:pPr>
+              <w:rPr>
+                <w:i/>
+              </w:rPr>
+            </w:pPr>
+          </w:p>
+        </w:tc>
+      </w:tr>
+      <w:tr>
+        <w:trPr>
+          <w:cantSplit/>
+        </w:trPr>
+        <w:tc>
+          <w:tcPr>
+            <w:tcW w:w="900" w:type="dxa"/>
+          </w:tcPr>
+          <w:p>
+            <w:pPr>
+              <w:rPr>
+                <w:rFonts w:asciiTheme="minorHAnsi" w:hAnsiTheme="minorHAnsi"/>
+                <w:bCs/>
+              </w:rPr>
+            </w:pPr>
+          </w:p>
+        </w:tc>
+        <w:tc>
+          <w:tcPr>
+            <w:tcW w:w="3960" w:type="dxa"/>
+          </w:tcPr>
+          <w:p>
+            <w:pPr>
+              <w:overflowPunct/>
+              <w:textAlignment w:val="auto"/>
+              <w:rPr>
+                <w:rFonts w:ascii="Courier New" w:hAnsi="Courier New" w:cs="Courier New"/>
+                <w:noProof/>
+                <w:color w:val="0000FF"/>
+              </w:rPr>
+            </w:pPr>
+          </w:p>
+        </w:tc>
+        <w:tc>
+          <w:tcPr>
+            <w:tcW w:w="4500" w:type="dxa"/>
+          </w:tcPr>
+          <w:p>
+            <w:pPr>
+              <w:rPr>
+                <w:rFonts w:asciiTheme="minorHAnsi" w:hAnsiTheme="minorHAnsi"/>
+                <w:bCs/>
+              </w:rPr>
+            </w:pPr>
+          </w:p>
+        </w:tc>
+        <w:tc>
+          <w:tcPr>
+            <w:tcW w:w="1260" w:type="dxa"/>
+          </w:tcPr>
+          <w:p>
+            <w:pPr>
+              <w:rPr>
+                <w:rFonts w:asciiTheme="minorHAnsi" w:hAnsiTheme="minorHAnsi"/>
+                <w:bCs/>
+              </w:rPr>
+            </w:pPr>
+          </w:p>
+        </w:tc>
+        <w:tc>
+          <w:tcPr>
+            <w:tcW w:w="2880" w:type="dxa"/>
+          </w:tcPr>
+          <w:p>
+            <w:pPr>
+              <w:rPr>
+                <w:i/>
+              </w:rPr>
+            </w:pPr>
+          </w:p>
+        </w:tc>
+      </w:tr>
+      <w:tr>
+        <w:trPr>
+          <w:cantSplit/>
+        </w:trPr>
+        <w:tc>
+          <w:tcPr>
+            <w:tcW w:w="900" w:type="dxa"/>
+          </w:tcPr>
+          <w:p>
+            <w:pPr>
+              <w:rPr>
+                <w:rFonts w:asciiTheme="minorHAnsi" w:hAnsiTheme="minorHAnsi"/>
+                <w:bCs/>
+              </w:rPr>
+            </w:pPr>
+          </w:p>
+        </w:tc>
+        <w:tc>
+          <w:tcPr>
+            <w:tcW w:w="3960" w:type="dxa"/>
+          </w:tcPr>
+          <w:p>
+            <w:pPr>
+              <w:overflowPunct/>
+              <w:textAlignment w:val="auto"/>
+              <w:rPr>
+                <w:rFonts w:ascii="Courier New" w:hAnsi="Courier New" w:cs="Courier New"/>
+                <w:noProof/>
+                <w:color w:val="0000FF"/>
+              </w:rPr>
+            </w:pPr>
+          </w:p>
+        </w:tc>
+        <w:tc>
+          <w:tcPr>
+            <w:tcW w:w="4500" w:type="dxa"/>
+          </w:tcPr>
+          <w:p>
+            <w:pPr>
+              <w:rPr>
+                <w:rFonts w:asciiTheme="minorHAnsi" w:hAnsiTheme="minorHAnsi"/>
+                <w:bCs/>
+              </w:rPr>
+            </w:pPr>
+          </w:p>
+        </w:tc>
+        <w:tc>
+          <w:tcPr>
+            <w:tcW w:w="1260" w:type="dxa"/>
+          </w:tcPr>
+          <w:p>
+            <w:pPr>
+              <w:rPr>
+                <w:rFonts w:asciiTheme="minorHAnsi" w:hAnsiTheme="minorHAnsi"/>
+                <w:bCs/>
+              </w:rPr>
+            </w:pPr>
+          </w:p>
+        </w:tc>
+        <w:tc>
+          <w:tcPr>
+            <w:tcW w:w="2880" w:type="dxa"/>
+          </w:tcPr>
+          <w:p>
+            <w:pPr>
+              <w:rPr>
+                <w:i/>
+              </w:rPr>
+            </w:pPr>
+          </w:p>
+        </w:tc>
+      </w:tr>
+    </w:tbl>
+    <w:p/>
     <w:p/>
     <w:sectPr>
       <w:headerReference w:type="default" r:id="rId9"/>
@@ -3021,7 +5464,7 @@
         <w:sz w:val="18"/>
         <w:szCs w:val="18"/>
       </w:rPr>
-      <w:t>1</w:t>
+      <w:t>6</w:t>
     </w:r>
     <w:r>
       <w:rPr>
@@ -3070,7 +5513,7 @@
         <w:sz w:val="18"/>
         <w:szCs w:val="18"/>
       </w:rPr>
-      <w:t>6</w:t>
+      <w:t>8</w:t>
     </w:r>
     <w:r>
       <w:rPr>
@@ -5704,7 +8147,7 @@
   <w:abstractNum w:abstractNumId="21">
     <w:nsid w:val="388921D8"/>
     <w:multiLevelType w:val="hybridMultilevel"/>
-    <w:tmpl w:val="260604C0"/>
+    <w:tmpl w:val="7FC87D68"/>
     <w:lvl w:ilvl="0" w:tplc="0409000F">
       <w:start w:val="1"/>
       <w:numFmt w:val="decimal"/>
@@ -8115,6 +10558,122 @@
     </w:lvl>
   </w:abstractNum>
   <w:abstractNum w:abstractNumId="42">
+    <w:nsid w:val="76487B2D"/>
+    <w:multiLevelType w:val="hybridMultilevel"/>
+    <w:tmpl w:val="260604C0"/>
+    <w:lvl w:ilvl="0" w:tplc="0409000F">
+      <w:start w:val="1"/>
+      <w:numFmt w:val="decimal"/>
+      <w:lvlText w:val="%1."/>
+      <w:lvlJc w:val="left"/>
+      <w:pPr>
+        <w:tabs>
+          <w:tab w:val="num" w:pos="720"/>
+        </w:tabs>
+        <w:ind w:left="720" w:hanging="360"/>
+      </w:pPr>
+    </w:lvl>
+    <w:lvl w:ilvl="1" w:tplc="4056895E">
+      <w:start w:val="1"/>
+      <w:numFmt w:val="decimal"/>
+      <w:lvlText w:val="%2."/>
+      <w:lvlJc w:val="left"/>
+      <w:pPr>
+        <w:tabs>
+          <w:tab w:val="num" w:pos="1440"/>
+        </w:tabs>
+        <w:ind w:left="1440" w:hanging="360"/>
+      </w:pPr>
+      <w:rPr>
+        <w:rFonts w:hint="default"/>
+      </w:rPr>
+    </w:lvl>
+    <w:lvl w:ilvl="2" w:tplc="0409001B" w:tentative="1">
+      <w:start w:val="1"/>
+      <w:numFmt w:val="lowerRoman"/>
+      <w:lvlText w:val="%3."/>
+      <w:lvlJc w:val="right"/>
+      <w:pPr>
+        <w:tabs>
+          <w:tab w:val="num" w:pos="2160"/>
+        </w:tabs>
+        <w:ind w:left="2160" w:hanging="180"/>
+      </w:pPr>
+    </w:lvl>
+    <w:lvl w:ilvl="3" w:tplc="0409000F" w:tentative="1">
+      <w:start w:val="1"/>
+      <w:numFmt w:val="decimal"/>
+      <w:lvlText w:val="%4."/>
+      <w:lvlJc w:val="left"/>
+      <w:pPr>
+        <w:tabs>
+          <w:tab w:val="num" w:pos="2880"/>
+        </w:tabs>
+        <w:ind w:left="2880" w:hanging="360"/>
+      </w:pPr>
+    </w:lvl>
+    <w:lvl w:ilvl="4" w:tplc="04090019" w:tentative="1">
+      <w:start w:val="1"/>
+      <w:numFmt w:val="lowerLetter"/>
+      <w:lvlText w:val="%5."/>
+      <w:lvlJc w:val="left"/>
+      <w:pPr>
+        <w:tabs>
+          <w:tab w:val="num" w:pos="3600"/>
+        </w:tabs>
+        <w:ind w:left="3600" w:hanging="360"/>
+      </w:pPr>
+    </w:lvl>
+    <w:lvl w:ilvl="5" w:tplc="0409001B" w:tentative="1">
+      <w:start w:val="1"/>
+      <w:numFmt w:val="lowerRoman"/>
+      <w:lvlText w:val="%6."/>
+      <w:lvlJc w:val="right"/>
+      <w:pPr>
+        <w:tabs>
+          <w:tab w:val="num" w:pos="4320"/>
+        </w:tabs>
+        <w:ind w:left="4320" w:hanging="180"/>
+      </w:pPr>
+    </w:lvl>
+    <w:lvl w:ilvl="6" w:tplc="0409000F" w:tentative="1">
+      <w:start w:val="1"/>
+      <w:numFmt w:val="decimal"/>
+      <w:lvlText w:val="%7."/>
+      <w:lvlJc w:val="left"/>
+      <w:pPr>
+        <w:tabs>
+          <w:tab w:val="num" w:pos="5040"/>
+        </w:tabs>
+        <w:ind w:left="5040" w:hanging="360"/>
+      </w:pPr>
+    </w:lvl>
+    <w:lvl w:ilvl="7" w:tplc="04090019" w:tentative="1">
+      <w:start w:val="1"/>
+      <w:numFmt w:val="lowerLetter"/>
+      <w:lvlText w:val="%8."/>
+      <w:lvlJc w:val="left"/>
+      <w:pPr>
+        <w:tabs>
+          <w:tab w:val="num" w:pos="5760"/>
+        </w:tabs>
+        <w:ind w:left="5760" w:hanging="360"/>
+      </w:pPr>
+    </w:lvl>
+    <w:lvl w:ilvl="8" w:tplc="0409001B" w:tentative="1">
+      <w:start w:val="1"/>
+      <w:numFmt w:val="lowerRoman"/>
+      <w:lvlText w:val="%9."/>
+      <w:lvlJc w:val="right"/>
+      <w:pPr>
+        <w:tabs>
+          <w:tab w:val="num" w:pos="6480"/>
+        </w:tabs>
+        <w:ind w:left="6480" w:hanging="180"/>
+      </w:pPr>
+    </w:lvl>
+  </w:abstractNum>
+  <w:abstractNum w:abstractNumId="43">
     <w:nsid w:val="7772191E"/>
     <w:multiLevelType w:val="hybridMultilevel"/>
     <w:tmpl w:val="A5229042"/>
@@ -8227,7 +10786,7 @@
       </w:rPr>
     </w:lvl>
   </w:abstractNum>
-  <w:abstractNum w:abstractNumId="43">
+  <w:abstractNum w:abstractNumId="44">
     <w:nsid w:val="77C34D39"/>
     <w:multiLevelType w:val="hybridMultilevel"/>
     <w:tmpl w:val="AC8875F2"/>
@@ -8340,7 +10899,7 @@
       </w:rPr>
     </w:lvl>
   </w:abstractNum>
-  <w:abstractNum w:abstractNumId="44">
+  <w:abstractNum w:abstractNumId="45">
     <w:nsid w:val="78982537"/>
     <w:multiLevelType w:val="hybridMultilevel"/>
     <w:tmpl w:val="AAB80878"/>
@@ -8453,7 +11012,7 @@
       </w:rPr>
     </w:lvl>
   </w:abstractNum>
-  <w:abstractNum w:abstractNumId="45">
+  <w:abstractNum w:abstractNumId="46">
     <w:nsid w:val="7CA0584B"/>
     <w:multiLevelType w:val="hybridMultilevel"/>
     <w:tmpl w:val="D68A2706"/>
@@ -8566,7 +11125,7 @@
       </w:rPr>
     </w:lvl>
   </w:abstractNum>
-  <w:abstractNum w:abstractNumId="46">
+  <w:abstractNum w:abstractNumId="47">
     <w:nsid w:val="7E776907"/>
     <w:multiLevelType w:val="hybridMultilevel"/>
     <w:tmpl w:val="4BE6163E"/>
@@ -8655,7 +11214,7 @@
       </w:pPr>
     </w:lvl>
   </w:abstractNum>
-  <w:abstractNum w:abstractNumId="47">
+  <w:abstractNum w:abstractNumId="48">
     <w:nsid w:val="7F7339A7"/>
     <w:multiLevelType w:val="hybridMultilevel"/>
     <w:tmpl w:val="F9863208"/>
@@ -8811,19 +11370,19 @@
     <w:abstractNumId w:val="31"/>
   </w:num>
   <w:num w:numId="15">
-    <w:abstractNumId w:val="42"/>
+    <w:abstractNumId w:val="43"/>
   </w:num>
   <w:num w:numId="16">
-    <w:abstractNumId w:val="44"/>
+    <w:abstractNumId w:val="45"/>
   </w:num>
   <w:num w:numId="17">
-    <w:abstractNumId w:val="45"/>
+    <w:abstractNumId w:val="46"/>
   </w:num>
   <w:num w:numId="18">
     <w:abstractNumId w:val="5"/>
   </w:num>
   <w:num w:numId="19">
-    <w:abstractNumId w:val="47"/>
+    <w:abstractNumId w:val="48"/>
   </w:num>
   <w:num w:numId="20">
     <w:abstractNumId w:val="41"/>
@@ -8883,7 +11442,7 @@
     <w:abstractNumId w:val="23"/>
   </w:num>
   <w:num w:numId="39">
-    <w:abstractNumId w:val="43"/>
+    <w:abstractNumId w:val="44"/>
   </w:num>
   <w:num w:numId="40">
     <w:abstractNumId w:val="40"/>
@@ -8895,7 +11454,7 @@
     <w:abstractNumId w:val="20"/>
   </w:num>
   <w:num w:numId="43">
-    <w:abstractNumId w:val="46"/>
+    <w:abstractNumId w:val="47"/>
   </w:num>
   <w:num w:numId="44">
     <w:abstractNumId w:val="21"/>
@@ -8911,6 +11470,9 @@
   </w:num>
   <w:num w:numId="48">
     <w:abstractNumId w:val="25"/>
+  </w:num>
+  <w:num w:numId="49">
+    <w:abstractNumId w:val="42"/>
   </w:num>
   <w:numIdMacAtCleanup w:val="26"/>
 </w:numbering>
@@ -10740,7 +13302,7 @@
 </file>
 
 <file path=customXml/itemProps1.xml><?xml version="1.0" encoding="utf-8"?>
-<ds:datastoreItem xmlns:ds="http://schemas.openxmlformats.org/officeDocument/2006/customXml" ds:itemID="{79B2A361-71B1-429B-9A7F-5189E927A50B}">
+<ds:datastoreItem xmlns:ds="http://schemas.openxmlformats.org/officeDocument/2006/customXml" ds:itemID="{E648B104-8D3B-46EC-B719-6C5D461C0D14}">
   <ds:schemaRefs>
     <ds:schemaRef ds:uri="http://schemas.openxmlformats.org/officeDocument/2006/bibliography"/>
   </ds:schemaRefs>

</xml_diff>

<commit_message>
Internal version 3.0 SCR 14893.
git-tfs-id: [https://tfs.omnicloud.local/tfs/cco%20program/]$/eCoaching_V2;C32323
</commit_message>
<xml_diff>
--- a/Unit Test/CCO_eCoaching_Functions_DB_UTD.docx
+++ b/Unit Test/CCO_eCoaching_Functions_DB_UTD.docx
@@ -243,7 +243,7 @@
           <w:sz w:val="18"/>
           <w:szCs w:val="18"/>
         </w:rPr>
-        <w:t>March 19, 2015</w:t>
+        <w:t>June 5, 2015</w:t>
       </w:r>
       <w:r>
         <w:rPr>
@@ -634,7 +634,11 @@
               <w:right w:val="single" w:sz="6" w:space="0" w:color="C0C0C0"/>
             </w:tcBorders>
           </w:tcPr>
-          <w:p/>
+          <w:p>
+            <w:r>
+              <w:t>06/03/2015</w:t>
+            </w:r>
+          </w:p>
         </w:tc>
         <w:tc>
           <w:tcPr>
@@ -646,7 +650,11 @@
               <w:right w:val="single" w:sz="6" w:space="0" w:color="C0C0C0"/>
             </w:tcBorders>
           </w:tcPr>
-          <w:p/>
+          <w:p>
+            <w:r>
+              <w:t xml:space="preserve">3.0 </w:t>
+            </w:r>
+          </w:p>
         </w:tc>
         <w:tc>
           <w:tcPr>
@@ -658,7 +666,11 @@
               <w:right w:val="single" w:sz="6" w:space="0" w:color="C0C0C0"/>
             </w:tcBorders>
           </w:tcPr>
-          <w:p/>
+          <w:p>
+            <w:r>
+              <w:t>SCR 14893 – Performance Round 2 (6 functions for consolidating Reasons)</w:t>
+            </w:r>
+          </w:p>
         </w:tc>
         <w:tc>
           <w:tcPr>
@@ -670,7 +682,11 @@
               <w:right w:val="single" w:sz="6" w:space="0" w:color="C0C0C0"/>
             </w:tcBorders>
           </w:tcPr>
-          <w:p/>
+          <w:p>
+            <w:r>
+              <w:t>Susmitha Palacherla</w:t>
+            </w:r>
+          </w:p>
         </w:tc>
       </w:tr>
       <w:tr>
@@ -896,7 +912,7 @@
           <w:r>
             <w:fldChar w:fldCharType="separate"/>
           </w:r>
-          <w:hyperlink w:anchor="_Toc414542481" w:history="1">
+          <w:hyperlink w:anchor="_Toc421102661" w:history="1">
             <w:r>
               <w:rPr>
                 <w:rStyle w:val="Hyperlink"/>
@@ -939,7 +955,7 @@
                 <w:noProof/>
                 <w:webHidden/>
               </w:rPr>
-              <w:instrText xml:space="preserve"> PAGEREF _Toc414542481 \h </w:instrText>
+              <w:instrText xml:space="preserve"> PAGEREF _Toc421102661 \h </w:instrText>
             </w:r>
             <w:r>
               <w:rPr>
@@ -984,7 +1000,7 @@
               <w:szCs w:val="22"/>
             </w:rPr>
           </w:pPr>
-          <w:hyperlink w:anchor="_Toc414542482" w:history="1">
+          <w:hyperlink w:anchor="_Toc421102662" w:history="1">
             <w:r>
               <w:rPr>
                 <w:rStyle w:val="Hyperlink"/>
@@ -1027,7 +1043,7 @@
                 <w:noProof/>
                 <w:webHidden/>
               </w:rPr>
-              <w:instrText xml:space="preserve"> PAGEREF _Toc414542482 \h </w:instrText>
+              <w:instrText xml:space="preserve"> PAGEREF _Toc421102662 \h </w:instrText>
             </w:r>
             <w:r>
               <w:rPr>
@@ -1048,6 +1064,94 @@
                 <w:webHidden/>
               </w:rPr>
               <w:t>6</w:t>
+            </w:r>
+            <w:r>
+              <w:rPr>
+                <w:noProof/>
+                <w:webHidden/>
+              </w:rPr>
+              <w:fldChar w:fldCharType="end"/>
+            </w:r>
+          </w:hyperlink>
+        </w:p>
+        <w:p>
+          <w:pPr>
+            <w:pStyle w:val="TOC2"/>
+            <w:tabs>
+              <w:tab w:val="left" w:pos="660"/>
+              <w:tab w:val="right" w:leader="dot" w:pos="13670"/>
+            </w:tabs>
+            <w:rPr>
+              <w:rFonts w:asciiTheme="minorHAnsi" w:eastAsiaTheme="minorEastAsia" w:hAnsiTheme="minorHAnsi" w:cstheme="minorBidi"/>
+              <w:noProof/>
+              <w:sz w:val="22"/>
+              <w:szCs w:val="22"/>
+            </w:rPr>
+          </w:pPr>
+          <w:hyperlink w:anchor="_Toc421102663" w:history="1">
+            <w:r>
+              <w:rPr>
+                <w:rStyle w:val="Hyperlink"/>
+                <w:noProof/>
+              </w:rPr>
+              <w:t>3.</w:t>
+            </w:r>
+            <w:r>
+              <w:rPr>
+                <w:rFonts w:asciiTheme="minorHAnsi" w:eastAsiaTheme="minorEastAsia" w:hAnsiTheme="minorHAnsi" w:cstheme="minorBidi"/>
+                <w:noProof/>
+                <w:sz w:val="22"/>
+                <w:szCs w:val="22"/>
+              </w:rPr>
+              <w:tab/>
+            </w:r>
+            <w:r>
+              <w:rPr>
+                <w:rStyle w:val="Hyperlink"/>
+                <w:noProof/>
+              </w:rPr>
+              <w:t>SCR 144893 Round 2 performance improvements – Consolidating Coaching Reasons</w:t>
+            </w:r>
+            <w:r>
+              <w:rPr>
+                <w:noProof/>
+                <w:webHidden/>
+              </w:rPr>
+              <w:tab/>
+            </w:r>
+            <w:r>
+              <w:rPr>
+                <w:noProof/>
+                <w:webHidden/>
+              </w:rPr>
+              <w:fldChar w:fldCharType="begin"/>
+            </w:r>
+            <w:r>
+              <w:rPr>
+                <w:noProof/>
+                <w:webHidden/>
+              </w:rPr>
+              <w:instrText xml:space="preserve"> PAGEREF _Toc421102663 \h </w:instrText>
+            </w:r>
+            <w:r>
+              <w:rPr>
+                <w:noProof/>
+                <w:webHidden/>
+              </w:rPr>
+            </w:r>
+            <w:r>
+              <w:rPr>
+                <w:noProof/>
+                <w:webHidden/>
+              </w:rPr>
+              <w:fldChar w:fldCharType="separate"/>
+            </w:r>
+            <w:r>
+              <w:rPr>
+                <w:noProof/>
+                <w:webHidden/>
+              </w:rPr>
+              <w:t>8</w:t>
             </w:r>
             <w:r>
               <w:rPr>
@@ -1121,7 +1225,7 @@
           <w:numId w:val="44"/>
         </w:numPr>
       </w:pPr>
-      <w:bookmarkStart w:id="15" w:name="_Toc414542481"/>
+      <w:bookmarkStart w:id="15" w:name="_Toc421102661"/>
       <w:r>
         <w:t>SCR 1</w:t>
       </w:r>
@@ -2859,7 +2963,7 @@
           <w:numId w:val="44"/>
         </w:numPr>
       </w:pPr>
-      <w:bookmarkStart w:id="16" w:name="_Toc414542482"/>
+      <w:bookmarkStart w:id="16" w:name="_Toc421102662"/>
       <w:r>
         <w:t>SCR 14423 Extend dashboard functionality to senior leadership</w:t>
       </w:r>
@@ -3194,7 +3298,6 @@
             <w:tcW w:w="10455" w:type="dxa"/>
           </w:tcPr>
           <w:p>
-            <w:bookmarkStart w:id="17" w:name="_GoBack"/>
             <w:r>
               <w:t>FUNCTION [</w:t>
             </w:r>
@@ -3274,7 +3377,6 @@
             <w:r>
               <w:t>)</w:t>
             </w:r>
-            <w:bookmarkEnd w:id="17"/>
           </w:p>
         </w:tc>
       </w:tr>
@@ -5059,6 +5161,2801 @@
                 <w:bCs/>
               </w:rPr>
             </w:pPr>
+          </w:p>
+        </w:tc>
+        <w:tc>
+          <w:tcPr>
+            <w:tcW w:w="2880" w:type="dxa"/>
+          </w:tcPr>
+          <w:p>
+            <w:pPr>
+              <w:rPr>
+                <w:i/>
+              </w:rPr>
+            </w:pPr>
+          </w:p>
+        </w:tc>
+      </w:tr>
+      <w:tr>
+        <w:trPr>
+          <w:cantSplit/>
+        </w:trPr>
+        <w:tc>
+          <w:tcPr>
+            <w:tcW w:w="900" w:type="dxa"/>
+          </w:tcPr>
+          <w:p>
+            <w:pPr>
+              <w:rPr>
+                <w:rFonts w:asciiTheme="minorHAnsi" w:hAnsiTheme="minorHAnsi"/>
+                <w:bCs/>
+              </w:rPr>
+            </w:pPr>
+          </w:p>
+        </w:tc>
+        <w:tc>
+          <w:tcPr>
+            <w:tcW w:w="3960" w:type="dxa"/>
+          </w:tcPr>
+          <w:p>
+            <w:pPr>
+              <w:overflowPunct/>
+              <w:textAlignment w:val="auto"/>
+              <w:rPr>
+                <w:rFonts w:ascii="Courier New" w:hAnsi="Courier New" w:cs="Courier New"/>
+                <w:noProof/>
+                <w:color w:val="0000FF"/>
+              </w:rPr>
+            </w:pPr>
+          </w:p>
+        </w:tc>
+        <w:tc>
+          <w:tcPr>
+            <w:tcW w:w="4500" w:type="dxa"/>
+          </w:tcPr>
+          <w:p>
+            <w:pPr>
+              <w:rPr>
+                <w:rFonts w:asciiTheme="minorHAnsi" w:hAnsiTheme="minorHAnsi"/>
+                <w:bCs/>
+              </w:rPr>
+            </w:pPr>
+          </w:p>
+        </w:tc>
+        <w:tc>
+          <w:tcPr>
+            <w:tcW w:w="1260" w:type="dxa"/>
+          </w:tcPr>
+          <w:p>
+            <w:pPr>
+              <w:rPr>
+                <w:rFonts w:asciiTheme="minorHAnsi" w:hAnsiTheme="minorHAnsi"/>
+                <w:bCs/>
+              </w:rPr>
+            </w:pPr>
+          </w:p>
+        </w:tc>
+        <w:tc>
+          <w:tcPr>
+            <w:tcW w:w="2880" w:type="dxa"/>
+          </w:tcPr>
+          <w:p>
+            <w:pPr>
+              <w:rPr>
+                <w:i/>
+              </w:rPr>
+            </w:pPr>
+          </w:p>
+        </w:tc>
+      </w:tr>
+      <w:tr>
+        <w:trPr>
+          <w:cantSplit/>
+        </w:trPr>
+        <w:tc>
+          <w:tcPr>
+            <w:tcW w:w="900" w:type="dxa"/>
+          </w:tcPr>
+          <w:p>
+            <w:pPr>
+              <w:rPr>
+                <w:rFonts w:asciiTheme="minorHAnsi" w:hAnsiTheme="minorHAnsi"/>
+                <w:bCs/>
+              </w:rPr>
+            </w:pPr>
+          </w:p>
+        </w:tc>
+        <w:tc>
+          <w:tcPr>
+            <w:tcW w:w="3960" w:type="dxa"/>
+          </w:tcPr>
+          <w:p>
+            <w:pPr>
+              <w:overflowPunct/>
+              <w:textAlignment w:val="auto"/>
+              <w:rPr>
+                <w:rFonts w:ascii="Courier New" w:hAnsi="Courier New" w:cs="Courier New"/>
+                <w:noProof/>
+                <w:color w:val="0000FF"/>
+              </w:rPr>
+            </w:pPr>
+          </w:p>
+        </w:tc>
+        <w:tc>
+          <w:tcPr>
+            <w:tcW w:w="4500" w:type="dxa"/>
+          </w:tcPr>
+          <w:p>
+            <w:pPr>
+              <w:rPr>
+                <w:rFonts w:asciiTheme="minorHAnsi" w:hAnsiTheme="minorHAnsi"/>
+                <w:bCs/>
+              </w:rPr>
+            </w:pPr>
+          </w:p>
+        </w:tc>
+        <w:tc>
+          <w:tcPr>
+            <w:tcW w:w="1260" w:type="dxa"/>
+          </w:tcPr>
+          <w:p>
+            <w:pPr>
+              <w:rPr>
+                <w:rFonts w:asciiTheme="minorHAnsi" w:hAnsiTheme="minorHAnsi"/>
+                <w:bCs/>
+              </w:rPr>
+            </w:pPr>
+          </w:p>
+        </w:tc>
+        <w:tc>
+          <w:tcPr>
+            <w:tcW w:w="2880" w:type="dxa"/>
+          </w:tcPr>
+          <w:p>
+            <w:pPr>
+              <w:rPr>
+                <w:i/>
+              </w:rPr>
+            </w:pPr>
+          </w:p>
+        </w:tc>
+      </w:tr>
+      <w:tr>
+        <w:trPr>
+          <w:cantSplit/>
+        </w:trPr>
+        <w:tc>
+          <w:tcPr>
+            <w:tcW w:w="900" w:type="dxa"/>
+          </w:tcPr>
+          <w:p>
+            <w:pPr>
+              <w:rPr>
+                <w:rFonts w:asciiTheme="minorHAnsi" w:hAnsiTheme="minorHAnsi"/>
+                <w:bCs/>
+              </w:rPr>
+            </w:pPr>
+          </w:p>
+        </w:tc>
+        <w:tc>
+          <w:tcPr>
+            <w:tcW w:w="3960" w:type="dxa"/>
+          </w:tcPr>
+          <w:p>
+            <w:pPr>
+              <w:overflowPunct/>
+              <w:textAlignment w:val="auto"/>
+              <w:rPr>
+                <w:rFonts w:ascii="Courier New" w:hAnsi="Courier New" w:cs="Courier New"/>
+                <w:noProof/>
+                <w:color w:val="0000FF"/>
+              </w:rPr>
+            </w:pPr>
+          </w:p>
+        </w:tc>
+        <w:tc>
+          <w:tcPr>
+            <w:tcW w:w="4500" w:type="dxa"/>
+          </w:tcPr>
+          <w:p>
+            <w:pPr>
+              <w:rPr>
+                <w:rFonts w:asciiTheme="minorHAnsi" w:hAnsiTheme="minorHAnsi"/>
+                <w:bCs/>
+              </w:rPr>
+            </w:pPr>
+          </w:p>
+        </w:tc>
+        <w:tc>
+          <w:tcPr>
+            <w:tcW w:w="1260" w:type="dxa"/>
+          </w:tcPr>
+          <w:p>
+            <w:pPr>
+              <w:rPr>
+                <w:rFonts w:asciiTheme="minorHAnsi" w:hAnsiTheme="minorHAnsi"/>
+                <w:bCs/>
+              </w:rPr>
+            </w:pPr>
+          </w:p>
+        </w:tc>
+        <w:tc>
+          <w:tcPr>
+            <w:tcW w:w="2880" w:type="dxa"/>
+          </w:tcPr>
+          <w:p>
+            <w:pPr>
+              <w:rPr>
+                <w:i/>
+              </w:rPr>
+            </w:pPr>
+          </w:p>
+        </w:tc>
+      </w:tr>
+    </w:tbl>
+    <w:p/>
+    <w:p>
+      <w:pPr>
+        <w:pStyle w:val="Heading2"/>
+        <w:numPr>
+          <w:ilvl w:val="0"/>
+          <w:numId w:val="44"/>
+        </w:numPr>
+      </w:pPr>
+      <w:bookmarkStart w:id="17" w:name="_Toc421102663"/>
+      <w:r>
+        <w:lastRenderedPageBreak/>
+        <w:t xml:space="preserve">SCR 144893 </w:t>
+      </w:r>
+      <w:r>
+        <w:t>Round 2 performance improvements</w:t>
+      </w:r>
+      <w:r>
+        <w:t xml:space="preserve"> – Consolidating Coaching Reasons</w:t>
+      </w:r>
+      <w:bookmarkEnd w:id="17"/>
+    </w:p>
+    <w:p/>
+    <w:tbl>
+      <w:tblPr>
+        <w:tblW w:w="0" w:type="auto"/>
+        <w:tblInd w:w="-612" w:type="dxa"/>
+        <w:tblBorders>
+          <w:top w:val="single" w:sz="4" w:space="0" w:color="auto"/>
+          <w:left w:val="single" w:sz="4" w:space="0" w:color="auto"/>
+          <w:bottom w:val="single" w:sz="4" w:space="0" w:color="auto"/>
+          <w:right w:val="single" w:sz="4" w:space="0" w:color="auto"/>
+          <w:insideH w:val="single" w:sz="4" w:space="0" w:color="auto"/>
+          <w:insideV w:val="single" w:sz="4" w:space="0" w:color="auto"/>
+        </w:tblBorders>
+        <w:tblLayout w:type="fixed"/>
+        <w:tblLook w:val="0000" w:firstRow="0" w:lastRow="0" w:firstColumn="0" w:lastColumn="0" w:noHBand="0" w:noVBand="0"/>
+      </w:tblPr>
+      <w:tblGrid>
+        <w:gridCol w:w="2549"/>
+        <w:gridCol w:w="10455"/>
+      </w:tblGrid>
+      <w:tr>
+        <w:trPr>
+          <w:tblHeader/>
+        </w:trPr>
+        <w:tc>
+          <w:tcPr>
+            <w:tcW w:w="2549" w:type="dxa"/>
+            <w:shd w:val="solid" w:color="auto" w:fill="000000"/>
+          </w:tcPr>
+          <w:p>
+            <w:r>
+              <w:t>Item</w:t>
+            </w:r>
+          </w:p>
+        </w:tc>
+        <w:tc>
+          <w:tcPr>
+            <w:tcW w:w="10455" w:type="dxa"/>
+            <w:shd w:val="solid" w:color="auto" w:fill="000000"/>
+          </w:tcPr>
+          <w:p>
+            <w:r>
+              <w:t>Description</w:t>
+            </w:r>
+          </w:p>
+        </w:tc>
+      </w:tr>
+      <w:tr>
+        <w:tc>
+          <w:tcPr>
+            <w:tcW w:w="2549" w:type="dxa"/>
+          </w:tcPr>
+          <w:p>
+            <w:r>
+              <w:t>Change Type</w:t>
+            </w:r>
+          </w:p>
+        </w:tc>
+        <w:tc>
+          <w:tcPr>
+            <w:tcW w:w="10455" w:type="dxa"/>
+          </w:tcPr>
+          <w:p>
+            <w:r>
+              <w:t>New functionality</w:t>
+            </w:r>
+          </w:p>
+        </w:tc>
+      </w:tr>
+      <w:tr>
+        <w:tc>
+          <w:tcPr>
+            <w:tcW w:w="2549" w:type="dxa"/>
+          </w:tcPr>
+          <w:p>
+            <w:r>
+              <w:t>Change Description</w:t>
+            </w:r>
+          </w:p>
+        </w:tc>
+        <w:tc>
+          <w:tcPr>
+            <w:tcW w:w="10455" w:type="dxa"/>
+          </w:tcPr>
+          <w:p>
+            <w:r>
+              <w:t>In historical dashboard, combine multiple Coaching Reasons, sub Coaching Reasons and Values as single strings for a Coaching log with ‘|’ as a separator.</w:t>
+            </w:r>
+          </w:p>
+          <w:p/>
+        </w:tc>
+      </w:tr>
+      <w:tr>
+        <w:trPr>
+          <w:trHeight w:val="332"/>
+        </w:trPr>
+        <w:tc>
+          <w:tcPr>
+            <w:tcW w:w="2549" w:type="dxa"/>
+          </w:tcPr>
+          <w:p>
+            <w:r>
+              <w:t>Test Environment</w:t>
+            </w:r>
+          </w:p>
+        </w:tc>
+        <w:tc>
+          <w:tcPr>
+            <w:tcW w:w="10455" w:type="dxa"/>
+          </w:tcPr>
+          <w:p>
+            <w:proofErr w:type="spellStart"/>
+            <w:r>
+              <w:t>eCoaching_Dev</w:t>
+            </w:r>
+            <w:proofErr w:type="spellEnd"/>
+            <w:r>
+              <w:t xml:space="preserve"> database on vrivfssdbt02\scord01,1437 </w:t>
+            </w:r>
+          </w:p>
+        </w:tc>
+      </w:tr>
+      <w:tr>
+        <w:tc>
+          <w:tcPr>
+            <w:tcW w:w="2549" w:type="dxa"/>
+          </w:tcPr>
+          <w:p>
+            <w:r>
+              <w:t>Code Modules created/updated</w:t>
+            </w:r>
+          </w:p>
+        </w:tc>
+        <w:tc>
+          <w:tcPr>
+            <w:tcW w:w="10455" w:type="dxa"/>
+          </w:tcPr>
+          <w:p>
+            <w:r>
+              <w:t>[EC].[</w:t>
+            </w:r>
+            <w:proofErr w:type="spellStart"/>
+            <w:r>
+              <w:t>fn_strCoachingReasonFromCoachingID</w:t>
+            </w:r>
+            <w:proofErr w:type="spellEnd"/>
+            <w:r>
+              <w:t>]</w:t>
+            </w:r>
+            <w:r>
+              <w:t>(</w:t>
+            </w:r>
+            <w:proofErr w:type="spellStart"/>
+            <w:r>
+              <w:t>CoachingID</w:t>
+            </w:r>
+            <w:proofErr w:type="spellEnd"/>
+            <w:r>
+              <w:t>)</w:t>
+            </w:r>
+          </w:p>
+          <w:p>
+            <w:r>
+              <w:t>[EC].[</w:t>
+            </w:r>
+            <w:proofErr w:type="spellStart"/>
+            <w:r>
+              <w:t>fn_str</w:t>
+            </w:r>
+            <w:r>
+              <w:t>Sub</w:t>
+            </w:r>
+            <w:r>
+              <w:t>CoachingReasonFromCoachingID</w:t>
+            </w:r>
+            <w:proofErr w:type="spellEnd"/>
+            <w:r>
+              <w:t>]</w:t>
+            </w:r>
+            <w:r>
+              <w:t>(</w:t>
+            </w:r>
+            <w:proofErr w:type="spellStart"/>
+            <w:r>
+              <w:t>CoachingID</w:t>
+            </w:r>
+            <w:proofErr w:type="spellEnd"/>
+            <w:r>
+              <w:t>)</w:t>
+            </w:r>
+          </w:p>
+          <w:p>
+            <w:r>
+              <w:t>[EC].[</w:t>
+            </w:r>
+            <w:proofErr w:type="spellStart"/>
+            <w:r>
+              <w:t>fn_str</w:t>
+            </w:r>
+            <w:r>
+              <w:t>Value</w:t>
+            </w:r>
+            <w:r>
+              <w:t>FromCoachingID</w:t>
+            </w:r>
+            <w:proofErr w:type="spellEnd"/>
+            <w:r>
+              <w:t>]</w:t>
+            </w:r>
+            <w:r>
+              <w:t>(</w:t>
+            </w:r>
+            <w:proofErr w:type="spellStart"/>
+            <w:r>
+              <w:t>CoachingID</w:t>
+            </w:r>
+            <w:proofErr w:type="spellEnd"/>
+            <w:r>
+              <w:t>)</w:t>
+            </w:r>
+          </w:p>
+          <w:p>
+            <w:r>
+              <w:t>[EC].[</w:t>
+            </w:r>
+            <w:proofErr w:type="spellStart"/>
+            <w:r>
+              <w:t>fn_strCoachingReasonFrom</w:t>
+            </w:r>
+            <w:r>
+              <w:t>Warning</w:t>
+            </w:r>
+            <w:r>
+              <w:t>ID</w:t>
+            </w:r>
+            <w:proofErr w:type="spellEnd"/>
+            <w:r>
+              <w:t>]</w:t>
+            </w:r>
+            <w:r>
+              <w:t>(</w:t>
+            </w:r>
+            <w:proofErr w:type="spellStart"/>
+            <w:r>
+              <w:t>WarningID</w:t>
+            </w:r>
+            <w:proofErr w:type="spellEnd"/>
+            <w:r>
+              <w:t>)</w:t>
+            </w:r>
+          </w:p>
+          <w:p>
+            <w:r>
+              <w:t>[EC].[</w:t>
+            </w:r>
+            <w:proofErr w:type="spellStart"/>
+            <w:r>
+              <w:t>fn_str</w:t>
+            </w:r>
+            <w:r>
+              <w:t>Sub</w:t>
+            </w:r>
+            <w:r>
+              <w:t>CoachingReasonFrom</w:t>
+            </w:r>
+            <w:r>
+              <w:t>Warning</w:t>
+            </w:r>
+            <w:r>
+              <w:t>ID</w:t>
+            </w:r>
+            <w:proofErr w:type="spellEnd"/>
+            <w:r>
+              <w:t>]</w:t>
+            </w:r>
+            <w:r>
+              <w:t xml:space="preserve">( </w:t>
+            </w:r>
+            <w:proofErr w:type="spellStart"/>
+            <w:r>
+              <w:t>WarningID</w:t>
+            </w:r>
+            <w:proofErr w:type="spellEnd"/>
+            <w:r>
+              <w:t>)</w:t>
+            </w:r>
+          </w:p>
+          <w:p>
+            <w:r>
+              <w:t>[EC].[</w:t>
+            </w:r>
+            <w:proofErr w:type="spellStart"/>
+            <w:r>
+              <w:t>fn_str</w:t>
+            </w:r>
+            <w:r>
+              <w:t>Value</w:t>
+            </w:r>
+            <w:r>
+              <w:t>From</w:t>
+            </w:r>
+            <w:r>
+              <w:t>Warning</w:t>
+            </w:r>
+            <w:r>
+              <w:t>ID</w:t>
+            </w:r>
+            <w:proofErr w:type="spellEnd"/>
+            <w:r>
+              <w:t>]</w:t>
+            </w:r>
+            <w:r>
+              <w:t xml:space="preserve">( </w:t>
+            </w:r>
+            <w:proofErr w:type="spellStart"/>
+            <w:r>
+              <w:t>WarningID</w:t>
+            </w:r>
+            <w:proofErr w:type="spellEnd"/>
+            <w:r>
+              <w:t>)</w:t>
+            </w:r>
+          </w:p>
+          <w:p/>
+        </w:tc>
+      </w:tr>
+      <w:tr>
+        <w:tc>
+          <w:tcPr>
+            <w:tcW w:w="2549" w:type="dxa"/>
+          </w:tcPr>
+          <w:p>
+            <w:r>
+              <w:t>Code doc</w:t>
+            </w:r>
+          </w:p>
+        </w:tc>
+        <w:tc>
+          <w:tcPr>
+            <w:tcW w:w="10455" w:type="dxa"/>
+          </w:tcPr>
+          <w:p>
+            <w:proofErr w:type="spellStart"/>
+            <w:r>
+              <w:t>CCO_eCoaching_Functions.sql</w:t>
+            </w:r>
+            <w:proofErr w:type="spellEnd"/>
+          </w:p>
+        </w:tc>
+      </w:tr>
+      <w:tr>
+        <w:tc>
+          <w:tcPr>
+            <w:tcW w:w="2549" w:type="dxa"/>
+          </w:tcPr>
+          <w:p>
+            <w:r>
+              <w:t>Notes</w:t>
+            </w:r>
+          </w:p>
+        </w:tc>
+        <w:tc>
+          <w:tcPr>
+            <w:tcW w:w="10455" w:type="dxa"/>
+          </w:tcPr>
+          <w:p>
+            <w:r>
+              <w:t>Use Coaching logs with Multiple Reasons for testing functionality.</w:t>
+            </w:r>
+          </w:p>
+          <w:p>
+            <w:pPr>
+              <w:overflowPunct/>
+              <w:textAlignment w:val="auto"/>
+              <w:rPr>
+                <w:rFonts w:ascii="Courier New" w:hAnsi="Courier New" w:cs="Courier New"/>
+                <w:noProof/>
+                <w:color w:val="808080"/>
+              </w:rPr>
+            </w:pPr>
+            <w:r>
+              <w:rPr>
+                <w:rFonts w:ascii="Courier New" w:hAnsi="Courier New" w:cs="Courier New"/>
+                <w:noProof/>
+                <w:color w:val="0000FF"/>
+              </w:rPr>
+              <w:t>SELECT</w:t>
+            </w:r>
+            <w:r>
+              <w:rPr>
+                <w:rFonts w:ascii="Courier New" w:hAnsi="Courier New" w:cs="Courier New"/>
+                <w:noProof/>
+              </w:rPr>
+              <w:t xml:space="preserve"> [CoachingID]</w:t>
+            </w:r>
+            <w:r>
+              <w:rPr>
+                <w:rFonts w:ascii="Courier New" w:hAnsi="Courier New" w:cs="Courier New"/>
+                <w:noProof/>
+                <w:color w:val="808080"/>
+              </w:rPr>
+              <w:t>,</w:t>
+            </w:r>
+            <w:r>
+              <w:rPr>
+                <w:rFonts w:ascii="Courier New" w:hAnsi="Courier New" w:cs="Courier New"/>
+                <w:noProof/>
+              </w:rPr>
+              <w:t xml:space="preserve"> </w:t>
+            </w:r>
+            <w:r>
+              <w:rPr>
+                <w:rFonts w:ascii="Courier New" w:hAnsi="Courier New" w:cs="Courier New"/>
+                <w:noProof/>
+                <w:color w:val="FF00FF"/>
+              </w:rPr>
+              <w:t>count</w:t>
+            </w:r>
+            <w:r>
+              <w:rPr>
+                <w:rFonts w:ascii="Courier New" w:hAnsi="Courier New" w:cs="Courier New"/>
+                <w:noProof/>
+                <w:color w:val="808080"/>
+              </w:rPr>
+              <w:t>(</w:t>
+            </w:r>
+            <w:r>
+              <w:rPr>
+                <w:rFonts w:ascii="Courier New" w:hAnsi="Courier New" w:cs="Courier New"/>
+                <w:noProof/>
+              </w:rPr>
+              <w:t>CoachingReasonID</w:t>
+            </w:r>
+            <w:r>
+              <w:rPr>
+                <w:rFonts w:ascii="Courier New" w:hAnsi="Courier New" w:cs="Courier New"/>
+                <w:noProof/>
+                <w:color w:val="808080"/>
+              </w:rPr>
+              <w:t>)</w:t>
+            </w:r>
+          </w:p>
+          <w:p>
+            <w:pPr>
+              <w:overflowPunct/>
+              <w:textAlignment w:val="auto"/>
+              <w:rPr>
+                <w:rFonts w:ascii="Courier New" w:hAnsi="Courier New" w:cs="Courier New"/>
+                <w:noProof/>
+              </w:rPr>
+            </w:pPr>
+            <w:r>
+              <w:rPr>
+                <w:rFonts w:ascii="Courier New" w:hAnsi="Courier New" w:cs="Courier New"/>
+                <w:noProof/>
+              </w:rPr>
+              <w:t xml:space="preserve">        </w:t>
+            </w:r>
+            <w:r>
+              <w:rPr>
+                <w:rFonts w:ascii="Courier New" w:hAnsi="Courier New" w:cs="Courier New"/>
+                <w:noProof/>
+                <w:color w:val="0000FF"/>
+              </w:rPr>
+              <w:t>FROM</w:t>
+            </w:r>
+            <w:r>
+              <w:rPr>
+                <w:rFonts w:ascii="Courier New" w:hAnsi="Courier New" w:cs="Courier New"/>
+                <w:noProof/>
+              </w:rPr>
+              <w:t xml:space="preserve"> [EC]</w:t>
+            </w:r>
+            <w:r>
+              <w:rPr>
+                <w:rFonts w:ascii="Courier New" w:hAnsi="Courier New" w:cs="Courier New"/>
+                <w:noProof/>
+                <w:color w:val="808080"/>
+              </w:rPr>
+              <w:t>.</w:t>
+            </w:r>
+            <w:r>
+              <w:rPr>
+                <w:rFonts w:ascii="Courier New" w:hAnsi="Courier New" w:cs="Courier New"/>
+                <w:noProof/>
+              </w:rPr>
+              <w:t>[Coaching_Log_Reason]</w:t>
+            </w:r>
+          </w:p>
+          <w:p>
+            <w:pPr>
+              <w:overflowPunct/>
+              <w:textAlignment w:val="auto"/>
+              <w:rPr>
+                <w:rFonts w:ascii="Courier New" w:hAnsi="Courier New" w:cs="Courier New"/>
+                <w:noProof/>
+              </w:rPr>
+            </w:pPr>
+            <w:r>
+              <w:rPr>
+                <w:rFonts w:ascii="Courier New" w:hAnsi="Courier New" w:cs="Courier New"/>
+                <w:noProof/>
+              </w:rPr>
+              <w:t xml:space="preserve">        </w:t>
+            </w:r>
+            <w:r>
+              <w:rPr>
+                <w:rFonts w:ascii="Courier New" w:hAnsi="Courier New" w:cs="Courier New"/>
+                <w:noProof/>
+                <w:color w:val="0000FF"/>
+              </w:rPr>
+              <w:t>group</w:t>
+            </w:r>
+            <w:r>
+              <w:rPr>
+                <w:rFonts w:ascii="Courier New" w:hAnsi="Courier New" w:cs="Courier New"/>
+                <w:noProof/>
+              </w:rPr>
+              <w:t xml:space="preserve"> </w:t>
+            </w:r>
+            <w:r>
+              <w:rPr>
+                <w:rFonts w:ascii="Courier New" w:hAnsi="Courier New" w:cs="Courier New"/>
+                <w:noProof/>
+                <w:color w:val="0000FF"/>
+              </w:rPr>
+              <w:t>by</w:t>
+            </w:r>
+            <w:r>
+              <w:rPr>
+                <w:rFonts w:ascii="Courier New" w:hAnsi="Courier New" w:cs="Courier New"/>
+                <w:noProof/>
+              </w:rPr>
+              <w:t xml:space="preserve"> [CoachingID]</w:t>
+            </w:r>
+          </w:p>
+          <w:p>
+            <w:pPr>
+              <w:overflowPunct/>
+              <w:textAlignment w:val="auto"/>
+              <w:rPr>
+                <w:rFonts w:ascii="Courier New" w:hAnsi="Courier New" w:cs="Courier New"/>
+                <w:noProof/>
+              </w:rPr>
+            </w:pPr>
+            <w:r>
+              <w:rPr>
+                <w:rFonts w:ascii="Courier New" w:hAnsi="Courier New" w:cs="Courier New"/>
+                <w:noProof/>
+              </w:rPr>
+              <w:t xml:space="preserve">        </w:t>
+            </w:r>
+            <w:r>
+              <w:rPr>
+                <w:rFonts w:ascii="Courier New" w:hAnsi="Courier New" w:cs="Courier New"/>
+                <w:noProof/>
+                <w:color w:val="0000FF"/>
+              </w:rPr>
+              <w:t>having</w:t>
+            </w:r>
+            <w:r>
+              <w:rPr>
+                <w:rFonts w:ascii="Courier New" w:hAnsi="Courier New" w:cs="Courier New"/>
+                <w:noProof/>
+              </w:rPr>
+              <w:t xml:space="preserve"> </w:t>
+            </w:r>
+            <w:r>
+              <w:rPr>
+                <w:rFonts w:ascii="Courier New" w:hAnsi="Courier New" w:cs="Courier New"/>
+                <w:noProof/>
+                <w:color w:val="FF00FF"/>
+              </w:rPr>
+              <w:t>count</w:t>
+            </w:r>
+            <w:r>
+              <w:rPr>
+                <w:rFonts w:ascii="Courier New" w:hAnsi="Courier New" w:cs="Courier New"/>
+                <w:noProof/>
+                <w:color w:val="808080"/>
+              </w:rPr>
+              <w:t>(</w:t>
+            </w:r>
+            <w:r>
+              <w:rPr>
+                <w:rFonts w:ascii="Courier New" w:hAnsi="Courier New" w:cs="Courier New"/>
+                <w:noProof/>
+              </w:rPr>
+              <w:t>CoachingReasonID</w:t>
+            </w:r>
+            <w:r>
+              <w:rPr>
+                <w:rFonts w:ascii="Courier New" w:hAnsi="Courier New" w:cs="Courier New"/>
+                <w:noProof/>
+                <w:color w:val="808080"/>
+              </w:rPr>
+              <w:t>)&gt;</w:t>
+            </w:r>
+            <w:r>
+              <w:rPr>
+                <w:rFonts w:ascii="Courier New" w:hAnsi="Courier New" w:cs="Courier New"/>
+                <w:noProof/>
+              </w:rPr>
+              <w:t>1</w:t>
+            </w:r>
+          </w:p>
+          <w:p>
+            <w:pPr>
+              <w:overflowPunct/>
+              <w:textAlignment w:val="auto"/>
+              <w:rPr>
+                <w:rFonts w:ascii="Courier New" w:hAnsi="Courier New" w:cs="Courier New"/>
+                <w:noProof/>
+                <w:color w:val="0000FF"/>
+              </w:rPr>
+            </w:pPr>
+            <w:r>
+              <w:rPr>
+                <w:rFonts w:ascii="Courier New" w:hAnsi="Courier New" w:cs="Courier New"/>
+                <w:noProof/>
+                <w:color w:val="0000FF"/>
+              </w:rPr>
+              <w:t>GO</w:t>
+            </w:r>
+          </w:p>
+          <w:p>
+            <w:pPr>
+              <w:overflowPunct/>
+              <w:textAlignment w:val="auto"/>
+              <w:rPr>
+                <w:rFonts w:ascii="Courier New" w:hAnsi="Courier New" w:cs="Courier New"/>
+                <w:noProof/>
+                <w:color w:val="0000FF"/>
+              </w:rPr>
+            </w:pPr>
+          </w:p>
+          <w:p>
+            <w:r>
+              <w:t>As of 06/03/2015 the date of unit testing using the following coaching/warning IDs</w:t>
+            </w:r>
+          </w:p>
+          <w:p>
+            <w:r>
+              <w:t>Coaching</w:t>
+            </w:r>
+          </w:p>
+          <w:p>
+            <w:r>
+              <w:t>10554</w:t>
+            </w:r>
+          </w:p>
+          <w:p>
+            <w:r>
+              <w:t>10555</w:t>
+            </w:r>
+          </w:p>
+          <w:p>
+            <w:r>
+              <w:t>2964</w:t>
+            </w:r>
+          </w:p>
+          <w:p>
+            <w:r>
+              <w:t>Warning</w:t>
+            </w:r>
+            <w:r>
+              <w:t xml:space="preserve"> doe in test </w:t>
+            </w:r>
+            <w:proofErr w:type="spellStart"/>
+            <w:r>
+              <w:t>eCoachingTest</w:t>
+            </w:r>
+            <w:proofErr w:type="spellEnd"/>
+            <w:r>
+              <w:t xml:space="preserve"> DB</w:t>
+            </w:r>
+          </w:p>
+          <w:p/>
+          <w:p>
+            <w:pPr>
+              <w:overflowPunct/>
+              <w:textAlignment w:val="auto"/>
+              <w:rPr>
+                <w:rFonts w:ascii="Courier New" w:hAnsi="Courier New" w:cs="Courier New"/>
+                <w:noProof/>
+                <w:color w:val="808080"/>
+              </w:rPr>
+            </w:pPr>
+            <w:r>
+              <w:rPr>
+                <w:rFonts w:ascii="Courier New" w:hAnsi="Courier New" w:cs="Courier New"/>
+                <w:noProof/>
+                <w:color w:val="0000FF"/>
+              </w:rPr>
+              <w:t>SELECT</w:t>
+            </w:r>
+            <w:r>
+              <w:rPr>
+                <w:rFonts w:ascii="Courier New" w:hAnsi="Courier New" w:cs="Courier New"/>
+                <w:noProof/>
+              </w:rPr>
+              <w:t xml:space="preserve"> [WarningID]</w:t>
+            </w:r>
+            <w:r>
+              <w:rPr>
+                <w:rFonts w:ascii="Courier New" w:hAnsi="Courier New" w:cs="Courier New"/>
+                <w:noProof/>
+                <w:color w:val="808080"/>
+              </w:rPr>
+              <w:t>,</w:t>
+            </w:r>
+            <w:r>
+              <w:rPr>
+                <w:rFonts w:ascii="Courier New" w:hAnsi="Courier New" w:cs="Courier New"/>
+                <w:noProof/>
+              </w:rPr>
+              <w:t xml:space="preserve"> </w:t>
+            </w:r>
+            <w:r>
+              <w:rPr>
+                <w:rFonts w:ascii="Courier New" w:hAnsi="Courier New" w:cs="Courier New"/>
+                <w:noProof/>
+                <w:color w:val="FF00FF"/>
+              </w:rPr>
+              <w:t>count</w:t>
+            </w:r>
+            <w:r>
+              <w:rPr>
+                <w:rFonts w:ascii="Courier New" w:hAnsi="Courier New" w:cs="Courier New"/>
+                <w:noProof/>
+                <w:color w:val="808080"/>
+              </w:rPr>
+              <w:t>(</w:t>
+            </w:r>
+            <w:r>
+              <w:rPr>
+                <w:rFonts w:ascii="Courier New" w:hAnsi="Courier New" w:cs="Courier New"/>
+                <w:noProof/>
+              </w:rPr>
+              <w:t>CoachingReasonID</w:t>
+            </w:r>
+            <w:r>
+              <w:rPr>
+                <w:rFonts w:ascii="Courier New" w:hAnsi="Courier New" w:cs="Courier New"/>
+                <w:noProof/>
+                <w:color w:val="808080"/>
+              </w:rPr>
+              <w:t>)</w:t>
+            </w:r>
+          </w:p>
+          <w:p>
+            <w:pPr>
+              <w:overflowPunct/>
+              <w:textAlignment w:val="auto"/>
+              <w:rPr>
+                <w:rFonts w:ascii="Courier New" w:hAnsi="Courier New" w:cs="Courier New"/>
+                <w:noProof/>
+              </w:rPr>
+            </w:pPr>
+            <w:r>
+              <w:rPr>
+                <w:rFonts w:ascii="Courier New" w:hAnsi="Courier New" w:cs="Courier New"/>
+                <w:noProof/>
+              </w:rPr>
+              <w:t xml:space="preserve">        </w:t>
+            </w:r>
+            <w:r>
+              <w:rPr>
+                <w:rFonts w:ascii="Courier New" w:hAnsi="Courier New" w:cs="Courier New"/>
+                <w:noProof/>
+                <w:color w:val="0000FF"/>
+              </w:rPr>
+              <w:t>FROM</w:t>
+            </w:r>
+            <w:r>
+              <w:rPr>
+                <w:rFonts w:ascii="Courier New" w:hAnsi="Courier New" w:cs="Courier New"/>
+                <w:noProof/>
+              </w:rPr>
+              <w:t xml:space="preserve"> [EC]</w:t>
+            </w:r>
+            <w:r>
+              <w:rPr>
+                <w:rFonts w:ascii="Courier New" w:hAnsi="Courier New" w:cs="Courier New"/>
+                <w:noProof/>
+                <w:color w:val="808080"/>
+              </w:rPr>
+              <w:t>.</w:t>
+            </w:r>
+            <w:r>
+              <w:rPr>
+                <w:rFonts w:ascii="Courier New" w:hAnsi="Courier New" w:cs="Courier New"/>
+                <w:noProof/>
+              </w:rPr>
+              <w:t>[Warning_Log_Reason]</w:t>
+            </w:r>
+          </w:p>
+          <w:p>
+            <w:pPr>
+              <w:overflowPunct/>
+              <w:textAlignment w:val="auto"/>
+              <w:rPr>
+                <w:rFonts w:ascii="Courier New" w:hAnsi="Courier New" w:cs="Courier New"/>
+                <w:noProof/>
+              </w:rPr>
+            </w:pPr>
+            <w:r>
+              <w:rPr>
+                <w:rFonts w:ascii="Courier New" w:hAnsi="Courier New" w:cs="Courier New"/>
+                <w:noProof/>
+              </w:rPr>
+              <w:t xml:space="preserve">        </w:t>
+            </w:r>
+            <w:r>
+              <w:rPr>
+                <w:rFonts w:ascii="Courier New" w:hAnsi="Courier New" w:cs="Courier New"/>
+                <w:noProof/>
+                <w:color w:val="0000FF"/>
+              </w:rPr>
+              <w:t>group</w:t>
+            </w:r>
+            <w:r>
+              <w:rPr>
+                <w:rFonts w:ascii="Courier New" w:hAnsi="Courier New" w:cs="Courier New"/>
+                <w:noProof/>
+              </w:rPr>
+              <w:t xml:space="preserve"> </w:t>
+            </w:r>
+            <w:r>
+              <w:rPr>
+                <w:rFonts w:ascii="Courier New" w:hAnsi="Courier New" w:cs="Courier New"/>
+                <w:noProof/>
+                <w:color w:val="0000FF"/>
+              </w:rPr>
+              <w:t>by</w:t>
+            </w:r>
+            <w:r>
+              <w:rPr>
+                <w:rFonts w:ascii="Courier New" w:hAnsi="Courier New" w:cs="Courier New"/>
+                <w:noProof/>
+              </w:rPr>
+              <w:t xml:space="preserve"> [WarningID]</w:t>
+            </w:r>
+          </w:p>
+          <w:p>
+            <w:pPr>
+              <w:overflowPunct/>
+              <w:textAlignment w:val="auto"/>
+              <w:rPr>
+                <w:rFonts w:ascii="Courier New" w:hAnsi="Courier New" w:cs="Courier New"/>
+                <w:noProof/>
+              </w:rPr>
+            </w:pPr>
+            <w:r>
+              <w:rPr>
+                <w:rFonts w:ascii="Courier New" w:hAnsi="Courier New" w:cs="Courier New"/>
+                <w:noProof/>
+              </w:rPr>
+              <w:t xml:space="preserve">        </w:t>
+            </w:r>
+            <w:r>
+              <w:rPr>
+                <w:rFonts w:ascii="Courier New" w:hAnsi="Courier New" w:cs="Courier New"/>
+                <w:noProof/>
+                <w:color w:val="0000FF"/>
+              </w:rPr>
+              <w:t>having</w:t>
+            </w:r>
+            <w:r>
+              <w:rPr>
+                <w:rFonts w:ascii="Courier New" w:hAnsi="Courier New" w:cs="Courier New"/>
+                <w:noProof/>
+              </w:rPr>
+              <w:t xml:space="preserve"> </w:t>
+            </w:r>
+            <w:r>
+              <w:rPr>
+                <w:rFonts w:ascii="Courier New" w:hAnsi="Courier New" w:cs="Courier New"/>
+                <w:noProof/>
+                <w:color w:val="FF00FF"/>
+              </w:rPr>
+              <w:t>count</w:t>
+            </w:r>
+            <w:r>
+              <w:rPr>
+                <w:rFonts w:ascii="Courier New" w:hAnsi="Courier New" w:cs="Courier New"/>
+                <w:noProof/>
+                <w:color w:val="808080"/>
+              </w:rPr>
+              <w:t>(</w:t>
+            </w:r>
+            <w:r>
+              <w:rPr>
+                <w:rFonts w:ascii="Courier New" w:hAnsi="Courier New" w:cs="Courier New"/>
+                <w:noProof/>
+              </w:rPr>
+              <w:t>CoachingReasonID</w:t>
+            </w:r>
+            <w:r>
+              <w:rPr>
+                <w:rFonts w:ascii="Courier New" w:hAnsi="Courier New" w:cs="Courier New"/>
+                <w:noProof/>
+                <w:color w:val="808080"/>
+              </w:rPr>
+              <w:t>)&gt;</w:t>
+            </w:r>
+            <w:r>
+              <w:rPr>
+                <w:rFonts w:ascii="Courier New" w:hAnsi="Courier New" w:cs="Courier New"/>
+                <w:noProof/>
+              </w:rPr>
+              <w:t>1</w:t>
+            </w:r>
+          </w:p>
+          <w:p>
+            <w:pPr>
+              <w:overflowPunct/>
+              <w:textAlignment w:val="auto"/>
+              <w:rPr>
+                <w:rFonts w:ascii="Courier New" w:hAnsi="Courier New" w:cs="Courier New"/>
+                <w:noProof/>
+                <w:color w:val="0000FF"/>
+              </w:rPr>
+            </w:pPr>
+            <w:r>
+              <w:rPr>
+                <w:rFonts w:ascii="Courier New" w:hAnsi="Courier New" w:cs="Courier New"/>
+                <w:noProof/>
+                <w:color w:val="0000FF"/>
+              </w:rPr>
+              <w:t>GO</w:t>
+            </w:r>
+          </w:p>
+          <w:p>
+            <w:r>
+              <w:t>10</w:t>
+            </w:r>
+          </w:p>
+          <w:p>
+            <w:r>
+              <w:t>12</w:t>
+            </w:r>
+          </w:p>
+          <w:p>
+            <w:r>
+              <w:t>18</w:t>
+            </w:r>
+          </w:p>
+          <w:p>
+            <w:r>
+              <w:t>152</w:t>
+            </w:r>
+          </w:p>
+          <w:p/>
+        </w:tc>
+      </w:tr>
+    </w:tbl>
+    <w:p/>
+    <w:tbl>
+      <w:tblPr>
+        <w:tblW w:w="13500" w:type="dxa"/>
+        <w:tblInd w:w="-612" w:type="dxa"/>
+        <w:tblBorders>
+          <w:top w:val="double" w:sz="4" w:space="0" w:color="auto"/>
+          <w:left w:val="double" w:sz="4" w:space="0" w:color="auto"/>
+          <w:bottom w:val="double" w:sz="4" w:space="0" w:color="auto"/>
+          <w:right w:val="double" w:sz="4" w:space="0" w:color="auto"/>
+          <w:insideH w:val="single" w:sz="6" w:space="0" w:color="auto"/>
+          <w:insideV w:val="single" w:sz="6" w:space="0" w:color="auto"/>
+        </w:tblBorders>
+        <w:tblLayout w:type="fixed"/>
+        <w:tblLook w:val="0000" w:firstRow="0" w:lastRow="0" w:firstColumn="0" w:lastColumn="0" w:noHBand="0" w:noVBand="0"/>
+      </w:tblPr>
+      <w:tblGrid>
+        <w:gridCol w:w="900"/>
+        <w:gridCol w:w="3960"/>
+        <w:gridCol w:w="4500"/>
+        <w:gridCol w:w="1260"/>
+        <w:gridCol w:w="2880"/>
+      </w:tblGrid>
+      <w:tr>
+        <w:trPr>
+          <w:cantSplit/>
+          <w:tblHeader/>
+        </w:trPr>
+        <w:tc>
+          <w:tcPr>
+            <w:tcW w:w="900" w:type="dxa"/>
+            <w:shd w:val="clear" w:color="auto" w:fill="A6A6A6"/>
+          </w:tcPr>
+          <w:p>
+            <w:pPr>
+              <w:rPr>
+                <w:i/>
+              </w:rPr>
+            </w:pPr>
+            <w:r>
+              <w:lastRenderedPageBreak/>
+              <w:t>TEST#</w:t>
+            </w:r>
+          </w:p>
+        </w:tc>
+        <w:tc>
+          <w:tcPr>
+            <w:tcW w:w="3960" w:type="dxa"/>
+            <w:shd w:val="clear" w:color="auto" w:fill="A6A6A6"/>
+          </w:tcPr>
+          <w:p>
+            <w:pPr>
+              <w:rPr>
+                <w:i/>
+              </w:rPr>
+            </w:pPr>
+            <w:r>
+              <w:t>ACTION</w:t>
+            </w:r>
+          </w:p>
+        </w:tc>
+        <w:tc>
+          <w:tcPr>
+            <w:tcW w:w="4500" w:type="dxa"/>
+            <w:shd w:val="clear" w:color="auto" w:fill="A6A6A6"/>
+          </w:tcPr>
+          <w:p>
+            <w:pPr>
+              <w:rPr>
+                <w:i/>
+              </w:rPr>
+            </w:pPr>
+            <w:r>
+              <w:t xml:space="preserve">EXPECTED RESULTS </w:t>
+            </w:r>
+          </w:p>
+        </w:tc>
+        <w:tc>
+          <w:tcPr>
+            <w:tcW w:w="1260" w:type="dxa"/>
+            <w:shd w:val="clear" w:color="auto" w:fill="A6A6A6"/>
+          </w:tcPr>
+          <w:p>
+            <w:pPr>
+              <w:rPr>
+                <w:i/>
+              </w:rPr>
+            </w:pPr>
+            <w:r>
+              <w:t>RESULTS</w:t>
+            </w:r>
+          </w:p>
+          <w:p>
+            <w:pPr>
+              <w:rPr>
+                <w:i/>
+              </w:rPr>
+            </w:pPr>
+            <w:r>
+              <w:t>P/F/I</w:t>
+            </w:r>
+          </w:p>
+        </w:tc>
+        <w:tc>
+          <w:tcPr>
+            <w:tcW w:w="2880" w:type="dxa"/>
+            <w:shd w:val="clear" w:color="auto" w:fill="A6A6A6"/>
+          </w:tcPr>
+          <w:p>
+            <w:pPr>
+              <w:rPr>
+                <w:i/>
+              </w:rPr>
+            </w:pPr>
+            <w:r>
+              <w:t>COMMENTS</w:t>
+            </w:r>
+          </w:p>
+        </w:tc>
+      </w:tr>
+      <w:tr>
+        <w:trPr>
+          <w:cantSplit/>
+        </w:trPr>
+        <w:tc>
+          <w:tcPr>
+            <w:tcW w:w="900" w:type="dxa"/>
+          </w:tcPr>
+          <w:p>
+            <w:pPr>
+              <w:rPr>
+                <w:i/>
+              </w:rPr>
+            </w:pPr>
+            <w:r>
+              <w:rPr>
+                <w:rFonts w:asciiTheme="minorHAnsi" w:hAnsiTheme="minorHAnsi"/>
+                <w:bCs/>
+              </w:rPr>
+              <w:t>3.1</w:t>
+            </w:r>
+          </w:p>
+        </w:tc>
+        <w:tc>
+          <w:tcPr>
+            <w:tcW w:w="3960" w:type="dxa"/>
+          </w:tcPr>
+          <w:p>
+            <w:pPr>
+              <w:overflowPunct/>
+              <w:textAlignment w:val="auto"/>
+              <w:rPr>
+                <w:rFonts w:ascii="Courier New" w:hAnsi="Courier New" w:cs="Courier New"/>
+                <w:noProof/>
+                <w:color w:val="808080"/>
+              </w:rPr>
+            </w:pPr>
+            <w:r>
+              <w:rPr>
+                <w:rFonts w:ascii="Courier New" w:hAnsi="Courier New" w:cs="Courier New"/>
+                <w:noProof/>
+                <w:color w:val="0000FF"/>
+              </w:rPr>
+              <w:t>SELECT</w:t>
+            </w:r>
+            <w:r>
+              <w:rPr>
+                <w:rFonts w:ascii="Courier New" w:hAnsi="Courier New" w:cs="Courier New"/>
+                <w:noProof/>
+              </w:rPr>
+              <w:t xml:space="preserve"> [eCoachingDev]</w:t>
+            </w:r>
+            <w:r>
+              <w:rPr>
+                <w:rFonts w:ascii="Courier New" w:hAnsi="Courier New" w:cs="Courier New"/>
+                <w:noProof/>
+                <w:color w:val="808080"/>
+              </w:rPr>
+              <w:t>.</w:t>
+            </w:r>
+            <w:r>
+              <w:rPr>
+                <w:rFonts w:ascii="Courier New" w:hAnsi="Courier New" w:cs="Courier New"/>
+                <w:noProof/>
+              </w:rPr>
+              <w:t>[EC]</w:t>
+            </w:r>
+            <w:r>
+              <w:rPr>
+                <w:rFonts w:ascii="Courier New" w:hAnsi="Courier New" w:cs="Courier New"/>
+                <w:noProof/>
+                <w:color w:val="808080"/>
+              </w:rPr>
+              <w:t>.</w:t>
+            </w:r>
+            <w:r>
+              <w:rPr>
+                <w:rFonts w:ascii="Courier New" w:hAnsi="Courier New" w:cs="Courier New"/>
+                <w:noProof/>
+              </w:rPr>
+              <w:t>[fn_strCoachingReasonFromCoachingID]</w:t>
+            </w:r>
+            <w:r>
+              <w:rPr>
+                <w:rFonts w:ascii="Courier New" w:hAnsi="Courier New" w:cs="Courier New"/>
+                <w:noProof/>
+                <w:color w:val="0000FF"/>
+              </w:rPr>
+              <w:t xml:space="preserve"> </w:t>
+            </w:r>
+            <w:r>
+              <w:rPr>
+                <w:rFonts w:ascii="Courier New" w:hAnsi="Courier New" w:cs="Courier New"/>
+                <w:noProof/>
+                <w:color w:val="808080"/>
+              </w:rPr>
+              <w:t>(</w:t>
+            </w:r>
+            <w:r>
+              <w:rPr>
+                <w:rFonts w:ascii="Courier New" w:hAnsi="Courier New" w:cs="Courier New"/>
+                <w:noProof/>
+              </w:rPr>
+              <w:t>10554</w:t>
+            </w:r>
+            <w:r>
+              <w:rPr>
+                <w:rFonts w:ascii="Courier New" w:hAnsi="Courier New" w:cs="Courier New"/>
+                <w:noProof/>
+                <w:color w:val="808080"/>
+              </w:rPr>
+              <w:t>)</w:t>
+            </w:r>
+          </w:p>
+          <w:p>
+            <w:pPr>
+              <w:overflowPunct/>
+              <w:textAlignment w:val="auto"/>
+              <w:rPr>
+                <w:rFonts w:ascii="Courier New" w:hAnsi="Courier New" w:cs="Courier New"/>
+                <w:noProof/>
+                <w:color w:val="0000FF"/>
+              </w:rPr>
+            </w:pPr>
+            <w:r>
+              <w:rPr>
+                <w:rFonts w:ascii="Courier New" w:hAnsi="Courier New" w:cs="Courier New"/>
+                <w:noProof/>
+                <w:color w:val="0000FF"/>
+              </w:rPr>
+              <w:t>GO</w:t>
+            </w:r>
+          </w:p>
+          <w:p>
+            <w:pPr>
+              <w:overflowPunct/>
+              <w:textAlignment w:val="auto"/>
+              <w:rPr>
+                <w:rFonts w:ascii="Courier New" w:hAnsi="Courier New" w:cs="Courier New"/>
+                <w:noProof/>
+                <w:color w:val="0000FF"/>
+              </w:rPr>
+            </w:pPr>
+          </w:p>
+          <w:p>
+            <w:pPr>
+              <w:rPr>
+                <w:rFonts w:ascii="Courier New" w:hAnsi="Courier New" w:cs="Courier New"/>
+                <w:noProof/>
+              </w:rPr>
+            </w:pPr>
+          </w:p>
+          <w:p>
+            <w:pPr>
+              <w:overflowPunct/>
+              <w:textAlignment w:val="auto"/>
+              <w:rPr>
+                <w:rFonts w:asciiTheme="minorHAnsi" w:hAnsiTheme="minorHAnsi"/>
+                <w:bCs/>
+              </w:rPr>
+            </w:pPr>
+            <w:r>
+              <w:rPr>
+                <w:rFonts w:ascii="Courier New" w:hAnsi="Courier New" w:cs="Courier New"/>
+                <w:noProof/>
+              </w:rPr>
+              <w:tab/>
+            </w:r>
+          </w:p>
+        </w:tc>
+        <w:tc>
+          <w:tcPr>
+            <w:tcW w:w="4500" w:type="dxa"/>
+          </w:tcPr>
+          <w:p>
+            <w:pPr>
+              <w:rPr>
+                <w:rFonts w:asciiTheme="minorHAnsi" w:hAnsiTheme="minorHAnsi"/>
+                <w:bCs/>
+              </w:rPr>
+            </w:pPr>
+            <w:r>
+              <w:rPr>
+                <w:rFonts w:asciiTheme="minorHAnsi" w:hAnsiTheme="minorHAnsi"/>
+                <w:bCs/>
+              </w:rPr>
+              <w:t xml:space="preserve">4 </w:t>
+            </w:r>
+          </w:p>
+          <w:p>
+            <w:pPr>
+              <w:rPr>
+                <w:rFonts w:asciiTheme="minorHAnsi" w:hAnsiTheme="minorHAnsi"/>
+                <w:bCs/>
+              </w:rPr>
+            </w:pPr>
+            <w:r>
+              <w:rPr>
+                <w:rFonts w:asciiTheme="minorHAnsi" w:hAnsiTheme="minorHAnsi"/>
+                <w:bCs/>
+              </w:rPr>
+              <w:t>HR Guideline Issues| Quality| Quality| Quality</w:t>
+            </w:r>
+          </w:p>
+          <w:p>
+            <w:pPr>
+              <w:rPr>
+                <w:rFonts w:asciiTheme="minorHAnsi" w:hAnsiTheme="minorHAnsi"/>
+                <w:bCs/>
+              </w:rPr>
+            </w:pPr>
+          </w:p>
+          <w:p>
+            <w:pPr>
+              <w:rPr>
+                <w:rFonts w:asciiTheme="minorHAnsi" w:hAnsiTheme="minorHAnsi"/>
+                <w:bCs/>
+              </w:rPr>
+            </w:pPr>
+          </w:p>
+        </w:tc>
+        <w:tc>
+          <w:tcPr>
+            <w:tcW w:w="1260" w:type="dxa"/>
+          </w:tcPr>
+          <w:p>
+            <w:pPr>
+              <w:rPr>
+                <w:rFonts w:asciiTheme="minorHAnsi" w:hAnsiTheme="minorHAnsi"/>
+                <w:bCs/>
+              </w:rPr>
+            </w:pPr>
+            <w:r>
+              <w:rPr>
+                <w:rFonts w:asciiTheme="minorHAnsi" w:hAnsiTheme="minorHAnsi"/>
+                <w:bCs/>
+              </w:rPr>
+              <w:t>P</w:t>
+            </w:r>
+          </w:p>
+        </w:tc>
+        <w:tc>
+          <w:tcPr>
+            <w:tcW w:w="2880" w:type="dxa"/>
+          </w:tcPr>
+          <w:p>
+            <w:pPr>
+              <w:rPr>
+                <w:i/>
+              </w:rPr>
+            </w:pPr>
+          </w:p>
+        </w:tc>
+      </w:tr>
+      <w:tr>
+        <w:trPr>
+          <w:cantSplit/>
+        </w:trPr>
+        <w:tc>
+          <w:tcPr>
+            <w:tcW w:w="900" w:type="dxa"/>
+          </w:tcPr>
+          <w:p>
+            <w:pPr>
+              <w:rPr>
+                <w:rFonts w:asciiTheme="minorHAnsi" w:hAnsiTheme="minorHAnsi"/>
+                <w:bCs/>
+              </w:rPr>
+            </w:pPr>
+            <w:r>
+              <w:rPr>
+                <w:rFonts w:asciiTheme="minorHAnsi" w:hAnsiTheme="minorHAnsi"/>
+                <w:bCs/>
+              </w:rPr>
+              <w:t>3.2</w:t>
+            </w:r>
+          </w:p>
+        </w:tc>
+        <w:tc>
+          <w:tcPr>
+            <w:tcW w:w="3960" w:type="dxa"/>
+          </w:tcPr>
+          <w:p>
+            <w:pPr>
+              <w:overflowPunct/>
+              <w:textAlignment w:val="auto"/>
+              <w:rPr>
+                <w:rFonts w:ascii="Courier New" w:hAnsi="Courier New" w:cs="Courier New"/>
+                <w:noProof/>
+                <w:color w:val="808080"/>
+              </w:rPr>
+            </w:pPr>
+            <w:r>
+              <w:rPr>
+                <w:rFonts w:ascii="Courier New" w:hAnsi="Courier New" w:cs="Courier New"/>
+                <w:noProof/>
+                <w:color w:val="0000FF"/>
+              </w:rPr>
+              <w:t>SELECT</w:t>
+            </w:r>
+            <w:r>
+              <w:rPr>
+                <w:rFonts w:ascii="Courier New" w:hAnsi="Courier New" w:cs="Courier New"/>
+                <w:noProof/>
+              </w:rPr>
+              <w:t xml:space="preserve"> [eCoachingDev]</w:t>
+            </w:r>
+            <w:r>
+              <w:rPr>
+                <w:rFonts w:ascii="Courier New" w:hAnsi="Courier New" w:cs="Courier New"/>
+                <w:noProof/>
+                <w:color w:val="808080"/>
+              </w:rPr>
+              <w:t>.</w:t>
+            </w:r>
+            <w:r>
+              <w:rPr>
+                <w:rFonts w:ascii="Courier New" w:hAnsi="Courier New" w:cs="Courier New"/>
+                <w:noProof/>
+              </w:rPr>
+              <w:t>[EC]</w:t>
+            </w:r>
+            <w:r>
+              <w:rPr>
+                <w:rFonts w:ascii="Courier New" w:hAnsi="Courier New" w:cs="Courier New"/>
+                <w:noProof/>
+                <w:color w:val="808080"/>
+              </w:rPr>
+              <w:t>.</w:t>
+            </w:r>
+            <w:r>
+              <w:rPr>
+                <w:rFonts w:ascii="Courier New" w:hAnsi="Courier New" w:cs="Courier New"/>
+                <w:noProof/>
+              </w:rPr>
+              <w:t>[fn_strSubCoachingReasonFromCoachingID]</w:t>
+            </w:r>
+            <w:r>
+              <w:rPr>
+                <w:rFonts w:ascii="Courier New" w:hAnsi="Courier New" w:cs="Courier New"/>
+                <w:noProof/>
+                <w:color w:val="0000FF"/>
+              </w:rPr>
+              <w:t xml:space="preserve"> </w:t>
+            </w:r>
+            <w:r>
+              <w:rPr>
+                <w:rFonts w:ascii="Courier New" w:hAnsi="Courier New" w:cs="Courier New"/>
+                <w:noProof/>
+                <w:color w:val="808080"/>
+              </w:rPr>
+              <w:t>(</w:t>
+            </w:r>
+            <w:r>
+              <w:rPr>
+                <w:rFonts w:ascii="Courier New" w:hAnsi="Courier New" w:cs="Courier New"/>
+                <w:noProof/>
+              </w:rPr>
+              <w:t>10554</w:t>
+            </w:r>
+            <w:r>
+              <w:rPr>
+                <w:rFonts w:ascii="Courier New" w:hAnsi="Courier New" w:cs="Courier New"/>
+                <w:noProof/>
+                <w:color w:val="808080"/>
+              </w:rPr>
+              <w:t>)</w:t>
+            </w:r>
+          </w:p>
+          <w:p>
+            <w:pPr>
+              <w:overflowPunct/>
+              <w:textAlignment w:val="auto"/>
+              <w:rPr>
+                <w:rFonts w:ascii="Courier New" w:hAnsi="Courier New" w:cs="Courier New"/>
+                <w:noProof/>
+                <w:color w:val="0000FF"/>
+              </w:rPr>
+            </w:pPr>
+            <w:r>
+              <w:rPr>
+                <w:rFonts w:ascii="Courier New" w:hAnsi="Courier New" w:cs="Courier New"/>
+                <w:noProof/>
+                <w:color w:val="0000FF"/>
+              </w:rPr>
+              <w:t>GO</w:t>
+            </w:r>
+          </w:p>
+          <w:p>
+            <w:pPr>
+              <w:overflowPunct/>
+              <w:textAlignment w:val="auto"/>
+              <w:rPr>
+                <w:rFonts w:ascii="Courier New" w:hAnsi="Courier New" w:cs="Courier New"/>
+                <w:noProof/>
+                <w:color w:val="0000FF"/>
+              </w:rPr>
+            </w:pPr>
+          </w:p>
+          <w:p>
+            <w:pPr>
+              <w:overflowPunct/>
+              <w:textAlignment w:val="auto"/>
+              <w:rPr>
+                <w:rFonts w:ascii="Courier New" w:hAnsi="Courier New" w:cs="Courier New"/>
+                <w:noProof/>
+                <w:color w:val="0000FF"/>
+              </w:rPr>
+            </w:pPr>
+          </w:p>
+          <w:p>
+            <w:pPr>
+              <w:overflowPunct/>
+              <w:textAlignment w:val="auto"/>
+              <w:rPr>
+                <w:rFonts w:asciiTheme="minorHAnsi" w:hAnsiTheme="minorHAnsi"/>
+                <w:bCs/>
+              </w:rPr>
+            </w:pPr>
+          </w:p>
+        </w:tc>
+        <w:tc>
+          <w:tcPr>
+            <w:tcW w:w="4500" w:type="dxa"/>
+          </w:tcPr>
+          <w:p>
+            <w:pPr>
+              <w:rPr>
+                <w:rFonts w:asciiTheme="minorHAnsi" w:hAnsiTheme="minorHAnsi"/>
+                <w:bCs/>
+              </w:rPr>
+            </w:pPr>
+            <w:r>
+              <w:rPr>
+                <w:rFonts w:asciiTheme="minorHAnsi" w:hAnsiTheme="minorHAnsi"/>
+                <w:bCs/>
+              </w:rPr>
+              <w:t>4</w:t>
+            </w:r>
+          </w:p>
+          <w:p>
+            <w:pPr>
+              <w:rPr>
+                <w:rFonts w:asciiTheme="minorHAnsi" w:hAnsiTheme="minorHAnsi"/>
+                <w:bCs/>
+              </w:rPr>
+            </w:pPr>
+            <w:r>
+              <w:rPr>
+                <w:rFonts w:asciiTheme="minorHAnsi" w:hAnsiTheme="minorHAnsi"/>
+                <w:bCs/>
+              </w:rPr>
+              <w:t>Inappropriate NGD Feedback| OMR: Open Calls| OMR: ISG Consults| Privacy</w:t>
+            </w:r>
+          </w:p>
+          <w:p>
+            <w:pPr>
+              <w:rPr>
+                <w:rFonts w:asciiTheme="minorHAnsi" w:hAnsiTheme="minorHAnsi"/>
+                <w:bCs/>
+              </w:rPr>
+            </w:pPr>
+          </w:p>
+        </w:tc>
+        <w:tc>
+          <w:tcPr>
+            <w:tcW w:w="1260" w:type="dxa"/>
+          </w:tcPr>
+          <w:p>
+            <w:pPr>
+              <w:rPr>
+                <w:rFonts w:asciiTheme="minorHAnsi" w:hAnsiTheme="minorHAnsi"/>
+                <w:bCs/>
+              </w:rPr>
+            </w:pPr>
+            <w:r>
+              <w:rPr>
+                <w:rFonts w:asciiTheme="minorHAnsi" w:hAnsiTheme="minorHAnsi"/>
+                <w:bCs/>
+              </w:rPr>
+              <w:t>P</w:t>
+            </w:r>
+          </w:p>
+        </w:tc>
+        <w:tc>
+          <w:tcPr>
+            <w:tcW w:w="2880" w:type="dxa"/>
+          </w:tcPr>
+          <w:p>
+            <w:pPr>
+              <w:rPr>
+                <w:i/>
+              </w:rPr>
+            </w:pPr>
+          </w:p>
+        </w:tc>
+      </w:tr>
+      <w:tr>
+        <w:trPr>
+          <w:cantSplit/>
+        </w:trPr>
+        <w:tc>
+          <w:tcPr>
+            <w:tcW w:w="900" w:type="dxa"/>
+          </w:tcPr>
+          <w:p>
+            <w:pPr>
+              <w:rPr>
+                <w:rFonts w:asciiTheme="minorHAnsi" w:hAnsiTheme="minorHAnsi"/>
+                <w:bCs/>
+              </w:rPr>
+            </w:pPr>
+            <w:r>
+              <w:rPr>
+                <w:rFonts w:asciiTheme="minorHAnsi" w:hAnsiTheme="minorHAnsi"/>
+                <w:bCs/>
+              </w:rPr>
+              <w:t>3.3</w:t>
+            </w:r>
+          </w:p>
+        </w:tc>
+        <w:tc>
+          <w:tcPr>
+            <w:tcW w:w="3960" w:type="dxa"/>
+          </w:tcPr>
+          <w:p>
+            <w:pPr>
+              <w:overflowPunct/>
+              <w:textAlignment w:val="auto"/>
+              <w:rPr>
+                <w:rFonts w:ascii="Courier New" w:hAnsi="Courier New" w:cs="Courier New"/>
+                <w:noProof/>
+                <w:color w:val="808080"/>
+              </w:rPr>
+            </w:pPr>
+            <w:r>
+              <w:rPr>
+                <w:rFonts w:ascii="Courier New" w:hAnsi="Courier New" w:cs="Courier New"/>
+                <w:noProof/>
+                <w:color w:val="0000FF"/>
+              </w:rPr>
+              <w:t>SELECT</w:t>
+            </w:r>
+            <w:r>
+              <w:rPr>
+                <w:rFonts w:ascii="Courier New" w:hAnsi="Courier New" w:cs="Courier New"/>
+                <w:noProof/>
+              </w:rPr>
+              <w:t xml:space="preserve"> [eCoachingDev]</w:t>
+            </w:r>
+            <w:r>
+              <w:rPr>
+                <w:rFonts w:ascii="Courier New" w:hAnsi="Courier New" w:cs="Courier New"/>
+                <w:noProof/>
+                <w:color w:val="808080"/>
+              </w:rPr>
+              <w:t>.</w:t>
+            </w:r>
+            <w:r>
+              <w:rPr>
+                <w:rFonts w:ascii="Courier New" w:hAnsi="Courier New" w:cs="Courier New"/>
+                <w:noProof/>
+              </w:rPr>
+              <w:t>[EC]</w:t>
+            </w:r>
+            <w:r>
+              <w:rPr>
+                <w:rFonts w:ascii="Courier New" w:hAnsi="Courier New" w:cs="Courier New"/>
+                <w:noProof/>
+                <w:color w:val="808080"/>
+              </w:rPr>
+              <w:t>.</w:t>
+            </w:r>
+            <w:r>
+              <w:rPr>
+                <w:rFonts w:ascii="Courier New" w:hAnsi="Courier New" w:cs="Courier New"/>
+                <w:noProof/>
+              </w:rPr>
+              <w:t>[fn_strValueFromCoachingID]</w:t>
+            </w:r>
+            <w:r>
+              <w:rPr>
+                <w:rFonts w:ascii="Courier New" w:hAnsi="Courier New" w:cs="Courier New"/>
+                <w:noProof/>
+                <w:color w:val="0000FF"/>
+              </w:rPr>
+              <w:t xml:space="preserve"> </w:t>
+            </w:r>
+            <w:r>
+              <w:rPr>
+                <w:rFonts w:ascii="Courier New" w:hAnsi="Courier New" w:cs="Courier New"/>
+                <w:noProof/>
+                <w:color w:val="808080"/>
+              </w:rPr>
+              <w:t>(</w:t>
+            </w:r>
+            <w:r>
+              <w:rPr>
+                <w:rFonts w:ascii="Courier New" w:hAnsi="Courier New" w:cs="Courier New"/>
+                <w:noProof/>
+              </w:rPr>
+              <w:t>10554</w:t>
+            </w:r>
+            <w:r>
+              <w:rPr>
+                <w:rFonts w:ascii="Courier New" w:hAnsi="Courier New" w:cs="Courier New"/>
+                <w:noProof/>
+                <w:color w:val="808080"/>
+              </w:rPr>
+              <w:t>)</w:t>
+            </w:r>
+          </w:p>
+          <w:p>
+            <w:pPr>
+              <w:overflowPunct/>
+              <w:textAlignment w:val="auto"/>
+              <w:rPr>
+                <w:rFonts w:ascii="Courier New" w:hAnsi="Courier New" w:cs="Courier New"/>
+                <w:noProof/>
+                <w:color w:val="0000FF"/>
+              </w:rPr>
+            </w:pPr>
+            <w:r>
+              <w:rPr>
+                <w:rFonts w:ascii="Courier New" w:hAnsi="Courier New" w:cs="Courier New"/>
+                <w:noProof/>
+                <w:color w:val="0000FF"/>
+              </w:rPr>
+              <w:t>GO</w:t>
+            </w:r>
+          </w:p>
+          <w:p>
+            <w:pPr>
+              <w:overflowPunct/>
+              <w:textAlignment w:val="auto"/>
+              <w:rPr>
+                <w:rFonts w:ascii="Courier New" w:hAnsi="Courier New" w:cs="Courier New"/>
+                <w:noProof/>
+                <w:color w:val="0000FF"/>
+              </w:rPr>
+            </w:pPr>
+          </w:p>
+          <w:p>
+            <w:pPr>
+              <w:overflowPunct/>
+              <w:textAlignment w:val="auto"/>
+              <w:rPr>
+                <w:rFonts w:ascii="Courier New" w:hAnsi="Courier New" w:cs="Courier New"/>
+                <w:noProof/>
+                <w:color w:val="0000FF"/>
+              </w:rPr>
+            </w:pPr>
+          </w:p>
+          <w:p>
+            <w:pPr>
+              <w:overflowPunct/>
+              <w:textAlignment w:val="auto"/>
+              <w:rPr>
+                <w:rFonts w:ascii="Courier New" w:hAnsi="Courier New" w:cs="Courier New"/>
+                <w:noProof/>
+                <w:color w:val="0000FF"/>
+              </w:rPr>
+            </w:pPr>
+          </w:p>
+          <w:p>
+            <w:pPr>
+              <w:overflowPunct/>
+              <w:textAlignment w:val="auto"/>
+              <w:rPr>
+                <w:rFonts w:ascii="Courier New" w:hAnsi="Courier New" w:cs="Courier New"/>
+                <w:noProof/>
+                <w:color w:val="0000FF"/>
+              </w:rPr>
+            </w:pPr>
+          </w:p>
+        </w:tc>
+        <w:tc>
+          <w:tcPr>
+            <w:tcW w:w="4500" w:type="dxa"/>
+          </w:tcPr>
+          <w:p>
+            <w:pPr>
+              <w:rPr>
+                <w:rFonts w:asciiTheme="minorHAnsi" w:hAnsiTheme="minorHAnsi"/>
+                <w:bCs/>
+              </w:rPr>
+            </w:pPr>
+            <w:r>
+              <w:rPr>
+                <w:rFonts w:asciiTheme="minorHAnsi" w:hAnsiTheme="minorHAnsi"/>
+                <w:bCs/>
+              </w:rPr>
+              <w:t>4</w:t>
+            </w:r>
+          </w:p>
+          <w:p>
+            <w:pPr>
+              <w:rPr>
+                <w:rFonts w:asciiTheme="minorHAnsi" w:hAnsiTheme="minorHAnsi"/>
+                <w:bCs/>
+              </w:rPr>
+            </w:pPr>
+            <w:r>
+              <w:rPr>
+                <w:rFonts w:asciiTheme="minorHAnsi" w:hAnsiTheme="minorHAnsi"/>
+                <w:bCs/>
+              </w:rPr>
+              <w:t>Opportunity| Re-In| Re-In| Re-In</w:t>
+            </w:r>
+          </w:p>
+        </w:tc>
+        <w:tc>
+          <w:tcPr>
+            <w:tcW w:w="1260" w:type="dxa"/>
+          </w:tcPr>
+          <w:p>
+            <w:pPr>
+              <w:rPr>
+                <w:rFonts w:asciiTheme="minorHAnsi" w:hAnsiTheme="minorHAnsi"/>
+                <w:bCs/>
+              </w:rPr>
+            </w:pPr>
+            <w:r>
+              <w:rPr>
+                <w:rFonts w:asciiTheme="minorHAnsi" w:hAnsiTheme="minorHAnsi"/>
+                <w:bCs/>
+              </w:rPr>
+              <w:t>P</w:t>
+            </w:r>
+          </w:p>
+        </w:tc>
+        <w:tc>
+          <w:tcPr>
+            <w:tcW w:w="2880" w:type="dxa"/>
+          </w:tcPr>
+          <w:p>
+            <w:pPr>
+              <w:rPr>
+                <w:i/>
+              </w:rPr>
+            </w:pPr>
+          </w:p>
+        </w:tc>
+      </w:tr>
+      <w:tr>
+        <w:trPr>
+          <w:cantSplit/>
+        </w:trPr>
+        <w:tc>
+          <w:tcPr>
+            <w:tcW w:w="900" w:type="dxa"/>
+          </w:tcPr>
+          <w:p>
+            <w:pPr>
+              <w:rPr>
+                <w:rFonts w:asciiTheme="minorHAnsi" w:hAnsiTheme="minorHAnsi"/>
+                <w:bCs/>
+              </w:rPr>
+            </w:pPr>
+            <w:r>
+              <w:rPr>
+                <w:rFonts w:asciiTheme="minorHAnsi" w:hAnsiTheme="minorHAnsi"/>
+                <w:bCs/>
+              </w:rPr>
+              <w:t>3.4</w:t>
+            </w:r>
+          </w:p>
+        </w:tc>
+        <w:tc>
+          <w:tcPr>
+            <w:tcW w:w="3960" w:type="dxa"/>
+          </w:tcPr>
+          <w:p>
+            <w:pPr>
+              <w:overflowPunct/>
+              <w:textAlignment w:val="auto"/>
+              <w:rPr>
+                <w:rFonts w:ascii="Courier New" w:hAnsi="Courier New" w:cs="Courier New"/>
+                <w:noProof/>
+                <w:color w:val="808080"/>
+              </w:rPr>
+            </w:pPr>
+            <w:r>
+              <w:rPr>
+                <w:rFonts w:ascii="Courier New" w:hAnsi="Courier New" w:cs="Courier New"/>
+                <w:noProof/>
+                <w:color w:val="0000FF"/>
+              </w:rPr>
+              <w:t>SELECT</w:t>
+            </w:r>
+            <w:r>
+              <w:rPr>
+                <w:rFonts w:ascii="Courier New" w:hAnsi="Courier New" w:cs="Courier New"/>
+                <w:noProof/>
+              </w:rPr>
+              <w:t xml:space="preserve"> [eCoachingDev]</w:t>
+            </w:r>
+            <w:r>
+              <w:rPr>
+                <w:rFonts w:ascii="Courier New" w:hAnsi="Courier New" w:cs="Courier New"/>
+                <w:noProof/>
+                <w:color w:val="808080"/>
+              </w:rPr>
+              <w:t>.</w:t>
+            </w:r>
+            <w:r>
+              <w:rPr>
+                <w:rFonts w:ascii="Courier New" w:hAnsi="Courier New" w:cs="Courier New"/>
+                <w:noProof/>
+              </w:rPr>
+              <w:t>[EC]</w:t>
+            </w:r>
+            <w:r>
+              <w:rPr>
+                <w:rFonts w:ascii="Courier New" w:hAnsi="Courier New" w:cs="Courier New"/>
+                <w:noProof/>
+                <w:color w:val="808080"/>
+              </w:rPr>
+              <w:t>.</w:t>
+            </w:r>
+            <w:r>
+              <w:rPr>
+                <w:rFonts w:ascii="Courier New" w:hAnsi="Courier New" w:cs="Courier New"/>
+                <w:noProof/>
+              </w:rPr>
+              <w:t>[fn_strCoachingReasonFromWarningID]</w:t>
+            </w:r>
+            <w:r>
+              <w:rPr>
+                <w:rFonts w:ascii="Courier New" w:hAnsi="Courier New" w:cs="Courier New"/>
+                <w:noProof/>
+                <w:color w:val="0000FF"/>
+              </w:rPr>
+              <w:t xml:space="preserve"> </w:t>
+            </w:r>
+            <w:r>
+              <w:rPr>
+                <w:rFonts w:ascii="Courier New" w:hAnsi="Courier New" w:cs="Courier New"/>
+                <w:noProof/>
+                <w:color w:val="808080"/>
+              </w:rPr>
+              <w:t>()</w:t>
+            </w:r>
+          </w:p>
+          <w:p>
+            <w:pPr>
+              <w:overflowPunct/>
+              <w:textAlignment w:val="auto"/>
+              <w:rPr>
+                <w:rFonts w:ascii="Courier New" w:hAnsi="Courier New" w:cs="Courier New"/>
+                <w:noProof/>
+                <w:color w:val="0000FF"/>
+              </w:rPr>
+            </w:pPr>
+            <w:r>
+              <w:rPr>
+                <w:rFonts w:ascii="Courier New" w:hAnsi="Courier New" w:cs="Courier New"/>
+                <w:noProof/>
+                <w:color w:val="0000FF"/>
+              </w:rPr>
+              <w:t>GO</w:t>
+            </w:r>
+          </w:p>
+          <w:p>
+            <w:pPr>
+              <w:overflowPunct/>
+              <w:textAlignment w:val="auto"/>
+              <w:rPr>
+                <w:rFonts w:ascii="Courier New" w:hAnsi="Courier New" w:cs="Courier New"/>
+                <w:noProof/>
+                <w:color w:val="008000"/>
+              </w:rPr>
+            </w:pPr>
+          </w:p>
+        </w:tc>
+        <w:tc>
+          <w:tcPr>
+            <w:tcW w:w="4500" w:type="dxa"/>
+          </w:tcPr>
+          <w:p>
+            <w:pPr>
+              <w:rPr>
+                <w:rFonts w:asciiTheme="minorHAnsi" w:hAnsiTheme="minorHAnsi"/>
+                <w:bCs/>
+              </w:rPr>
+            </w:pPr>
+            <w:r>
+              <w:rPr>
+                <w:rFonts w:asciiTheme="minorHAnsi" w:hAnsiTheme="minorHAnsi"/>
+                <w:bCs/>
+              </w:rPr>
+              <w:t>3</w:t>
+            </w:r>
+          </w:p>
+          <w:p>
+            <w:pPr>
+              <w:rPr>
+                <w:rFonts w:asciiTheme="minorHAnsi" w:hAnsiTheme="minorHAnsi"/>
+                <w:bCs/>
+              </w:rPr>
+            </w:pPr>
+            <w:r>
+              <w:rPr>
+                <w:rFonts w:asciiTheme="minorHAnsi" w:hAnsiTheme="minorHAnsi"/>
+                <w:bCs/>
+              </w:rPr>
+              <w:t>Written Warning| Written Warning| Written Warning</w:t>
+            </w:r>
+          </w:p>
+        </w:tc>
+        <w:tc>
+          <w:tcPr>
+            <w:tcW w:w="1260" w:type="dxa"/>
+          </w:tcPr>
+          <w:p>
+            <w:pPr>
+              <w:rPr>
+                <w:rFonts w:asciiTheme="minorHAnsi" w:hAnsiTheme="minorHAnsi"/>
+                <w:bCs/>
+              </w:rPr>
+            </w:pPr>
+            <w:r>
+              <w:rPr>
+                <w:rFonts w:asciiTheme="minorHAnsi" w:hAnsiTheme="minorHAnsi"/>
+                <w:bCs/>
+              </w:rPr>
+              <w:t>P</w:t>
+            </w:r>
+          </w:p>
+        </w:tc>
+        <w:tc>
+          <w:tcPr>
+            <w:tcW w:w="2880" w:type="dxa"/>
+          </w:tcPr>
+          <w:p>
+            <w:pPr>
+              <w:rPr>
+                <w:i/>
+              </w:rPr>
+            </w:pPr>
+          </w:p>
+        </w:tc>
+      </w:tr>
+      <w:tr>
+        <w:trPr>
+          <w:cantSplit/>
+        </w:trPr>
+        <w:tc>
+          <w:tcPr>
+            <w:tcW w:w="900" w:type="dxa"/>
+          </w:tcPr>
+          <w:p>
+            <w:pPr>
+              <w:rPr>
+                <w:rFonts w:asciiTheme="minorHAnsi" w:hAnsiTheme="minorHAnsi"/>
+                <w:bCs/>
+              </w:rPr>
+            </w:pPr>
+            <w:r>
+              <w:rPr>
+                <w:rFonts w:asciiTheme="minorHAnsi" w:hAnsiTheme="minorHAnsi"/>
+                <w:bCs/>
+              </w:rPr>
+              <w:t>3.5</w:t>
+            </w:r>
+          </w:p>
+        </w:tc>
+        <w:tc>
+          <w:tcPr>
+            <w:tcW w:w="3960" w:type="dxa"/>
+          </w:tcPr>
+          <w:p>
+            <w:pPr>
+              <w:overflowPunct/>
+              <w:textAlignment w:val="auto"/>
+              <w:rPr>
+                <w:rFonts w:ascii="Courier New" w:hAnsi="Courier New" w:cs="Courier New"/>
+                <w:noProof/>
+                <w:color w:val="808080"/>
+              </w:rPr>
+            </w:pPr>
+            <w:r>
+              <w:rPr>
+                <w:rFonts w:ascii="Courier New" w:hAnsi="Courier New" w:cs="Courier New"/>
+                <w:noProof/>
+                <w:color w:val="0000FF"/>
+              </w:rPr>
+              <w:t>SELECT</w:t>
+            </w:r>
+            <w:r>
+              <w:rPr>
+                <w:rFonts w:ascii="Courier New" w:hAnsi="Courier New" w:cs="Courier New"/>
+                <w:noProof/>
+              </w:rPr>
+              <w:t xml:space="preserve"> [eCoachingDev]</w:t>
+            </w:r>
+            <w:r>
+              <w:rPr>
+                <w:rFonts w:ascii="Courier New" w:hAnsi="Courier New" w:cs="Courier New"/>
+                <w:noProof/>
+                <w:color w:val="808080"/>
+              </w:rPr>
+              <w:t>.</w:t>
+            </w:r>
+            <w:r>
+              <w:rPr>
+                <w:rFonts w:ascii="Courier New" w:hAnsi="Courier New" w:cs="Courier New"/>
+                <w:noProof/>
+              </w:rPr>
+              <w:t>[EC]</w:t>
+            </w:r>
+            <w:r>
+              <w:rPr>
+                <w:rFonts w:ascii="Courier New" w:hAnsi="Courier New" w:cs="Courier New"/>
+                <w:noProof/>
+                <w:color w:val="808080"/>
+              </w:rPr>
+              <w:t>.</w:t>
+            </w:r>
+            <w:r>
+              <w:rPr>
+                <w:rFonts w:ascii="Courier New" w:hAnsi="Courier New" w:cs="Courier New"/>
+                <w:noProof/>
+              </w:rPr>
+              <w:t>[fn_strSubCoachingReasonFromWarningID]</w:t>
+            </w:r>
+            <w:r>
+              <w:rPr>
+                <w:rFonts w:ascii="Courier New" w:hAnsi="Courier New" w:cs="Courier New"/>
+                <w:noProof/>
+                <w:color w:val="0000FF"/>
+              </w:rPr>
+              <w:t xml:space="preserve"> </w:t>
+            </w:r>
+            <w:r>
+              <w:rPr>
+                <w:rFonts w:ascii="Courier New" w:hAnsi="Courier New" w:cs="Courier New"/>
+                <w:noProof/>
+                <w:color w:val="808080"/>
+              </w:rPr>
+              <w:t>()</w:t>
+            </w:r>
+          </w:p>
+          <w:p>
+            <w:pPr>
+              <w:overflowPunct/>
+              <w:textAlignment w:val="auto"/>
+              <w:rPr>
+                <w:rFonts w:ascii="Courier New" w:hAnsi="Courier New" w:cs="Courier New"/>
+                <w:noProof/>
+                <w:color w:val="0000FF"/>
+              </w:rPr>
+            </w:pPr>
+            <w:r>
+              <w:rPr>
+                <w:rFonts w:ascii="Courier New" w:hAnsi="Courier New" w:cs="Courier New"/>
+                <w:noProof/>
+                <w:color w:val="0000FF"/>
+              </w:rPr>
+              <w:t>GO</w:t>
+            </w:r>
+          </w:p>
+          <w:p>
+            <w:pPr>
+              <w:overflowPunct/>
+              <w:textAlignment w:val="auto"/>
+              <w:rPr>
+                <w:rFonts w:ascii="Courier New" w:hAnsi="Courier New" w:cs="Courier New"/>
+                <w:noProof/>
+                <w:color w:val="0000FF"/>
+              </w:rPr>
+            </w:pPr>
+          </w:p>
+          <w:p>
+            <w:pPr>
+              <w:overflowPunct/>
+              <w:textAlignment w:val="auto"/>
+              <w:rPr>
+                <w:rFonts w:ascii="Courier New" w:hAnsi="Courier New" w:cs="Courier New"/>
+                <w:noProof/>
+                <w:color w:val="0000FF"/>
+              </w:rPr>
+            </w:pPr>
+          </w:p>
+          <w:p>
+            <w:pPr>
+              <w:overflowPunct/>
+              <w:textAlignment w:val="auto"/>
+              <w:rPr>
+                <w:rFonts w:ascii="Courier New" w:hAnsi="Courier New" w:cs="Courier New"/>
+                <w:noProof/>
+                <w:color w:val="0000FF"/>
+              </w:rPr>
+            </w:pPr>
+          </w:p>
+        </w:tc>
+        <w:tc>
+          <w:tcPr>
+            <w:tcW w:w="4500" w:type="dxa"/>
+          </w:tcPr>
+          <w:p>
+            <w:pPr>
+              <w:rPr>
+                <w:rFonts w:asciiTheme="minorHAnsi" w:hAnsiTheme="minorHAnsi"/>
+                <w:bCs/>
+              </w:rPr>
+            </w:pPr>
+            <w:r>
+              <w:rPr>
+                <w:rFonts w:asciiTheme="minorHAnsi" w:hAnsiTheme="minorHAnsi"/>
+                <w:bCs/>
+              </w:rPr>
+              <w:t>3</w:t>
+            </w:r>
+          </w:p>
+          <w:p>
+            <w:pPr>
+              <w:rPr>
+                <w:rFonts w:asciiTheme="minorHAnsi" w:hAnsiTheme="minorHAnsi"/>
+                <w:b/>
+                <w:bCs/>
+              </w:rPr>
+            </w:pPr>
+            <w:r>
+              <w:rPr>
+                <w:rFonts w:asciiTheme="minorHAnsi" w:hAnsiTheme="minorHAnsi"/>
+                <w:bCs/>
+              </w:rPr>
+              <w:t>ETS| Attendance| Conduct (including Call Avoidance)</w:t>
+            </w:r>
+          </w:p>
+        </w:tc>
+        <w:tc>
+          <w:tcPr>
+            <w:tcW w:w="1260" w:type="dxa"/>
+          </w:tcPr>
+          <w:p>
+            <w:pPr>
+              <w:rPr>
+                <w:i/>
+              </w:rPr>
+            </w:pPr>
+            <w:r>
+              <w:rPr>
+                <w:rFonts w:asciiTheme="minorHAnsi" w:hAnsiTheme="minorHAnsi"/>
+                <w:bCs/>
+              </w:rPr>
+              <w:t>P</w:t>
+            </w:r>
+          </w:p>
+        </w:tc>
+        <w:tc>
+          <w:tcPr>
+            <w:tcW w:w="2880" w:type="dxa"/>
+          </w:tcPr>
+          <w:p>
+            <w:pPr>
+              <w:overflowPunct/>
+              <w:textAlignment w:val="auto"/>
+              <w:rPr>
+                <w:rFonts w:ascii="Courier New" w:hAnsi="Courier New" w:cs="Courier New"/>
+                <w:noProof/>
+                <w:color w:val="0000FF"/>
+              </w:rPr>
+            </w:pPr>
+          </w:p>
+          <w:p>
+            <w:pPr>
+              <w:overflowPunct/>
+              <w:textAlignment w:val="auto"/>
+              <w:rPr>
+                <w:rFonts w:ascii="Courier New" w:hAnsi="Courier New" w:cs="Courier New"/>
+                <w:noProof/>
+                <w:color w:val="0000FF"/>
+              </w:rPr>
+            </w:pPr>
+          </w:p>
+          <w:p>
+            <w:pPr>
+              <w:overflowPunct/>
+              <w:textAlignment w:val="auto"/>
+              <w:rPr>
+                <w:rFonts w:ascii="Courier New" w:hAnsi="Courier New" w:cs="Courier New"/>
+                <w:noProof/>
+                <w:color w:val="0000FF"/>
+              </w:rPr>
+            </w:pPr>
+          </w:p>
+        </w:tc>
+      </w:tr>
+      <w:tr>
+        <w:trPr>
+          <w:cantSplit/>
+        </w:trPr>
+        <w:tc>
+          <w:tcPr>
+            <w:tcW w:w="900" w:type="dxa"/>
+          </w:tcPr>
+          <w:p>
+            <w:pPr>
+              <w:rPr>
+                <w:rFonts w:asciiTheme="minorHAnsi" w:hAnsiTheme="minorHAnsi"/>
+                <w:bCs/>
+              </w:rPr>
+            </w:pPr>
+          </w:p>
+          <w:p>
+            <w:pPr>
+              <w:rPr>
+                <w:rFonts w:asciiTheme="minorHAnsi" w:hAnsiTheme="minorHAnsi"/>
+                <w:bCs/>
+              </w:rPr>
+            </w:pPr>
+            <w:r>
+              <w:rPr>
+                <w:rFonts w:asciiTheme="minorHAnsi" w:hAnsiTheme="minorHAnsi"/>
+                <w:bCs/>
+              </w:rPr>
+              <w:t>3.6</w:t>
+            </w:r>
+          </w:p>
+          <w:p>
+            <w:pPr>
+              <w:rPr>
+                <w:rFonts w:asciiTheme="minorHAnsi" w:hAnsiTheme="minorHAnsi"/>
+                <w:bCs/>
+              </w:rPr>
+            </w:pPr>
+          </w:p>
+        </w:tc>
+        <w:tc>
+          <w:tcPr>
+            <w:tcW w:w="3960" w:type="dxa"/>
+          </w:tcPr>
+          <w:p>
+            <w:pPr>
+              <w:overflowPunct/>
+              <w:textAlignment w:val="auto"/>
+              <w:rPr>
+                <w:rFonts w:ascii="Courier New" w:hAnsi="Courier New" w:cs="Courier New"/>
+                <w:noProof/>
+                <w:color w:val="808080"/>
+              </w:rPr>
+            </w:pPr>
+            <w:r>
+              <w:rPr>
+                <w:rFonts w:ascii="Courier New" w:hAnsi="Courier New" w:cs="Courier New"/>
+                <w:noProof/>
+                <w:color w:val="0000FF"/>
+              </w:rPr>
+              <w:t>SELECT</w:t>
+            </w:r>
+            <w:r>
+              <w:rPr>
+                <w:rFonts w:ascii="Courier New" w:hAnsi="Courier New" w:cs="Courier New"/>
+                <w:noProof/>
+              </w:rPr>
+              <w:t xml:space="preserve"> [eCoachingDev]</w:t>
+            </w:r>
+            <w:r>
+              <w:rPr>
+                <w:rFonts w:ascii="Courier New" w:hAnsi="Courier New" w:cs="Courier New"/>
+                <w:noProof/>
+                <w:color w:val="808080"/>
+              </w:rPr>
+              <w:t>.</w:t>
+            </w:r>
+            <w:r>
+              <w:rPr>
+                <w:rFonts w:ascii="Courier New" w:hAnsi="Courier New" w:cs="Courier New"/>
+                <w:noProof/>
+              </w:rPr>
+              <w:t>[EC]</w:t>
+            </w:r>
+            <w:r>
+              <w:rPr>
+                <w:rFonts w:ascii="Courier New" w:hAnsi="Courier New" w:cs="Courier New"/>
+                <w:noProof/>
+                <w:color w:val="808080"/>
+              </w:rPr>
+              <w:t>.</w:t>
+            </w:r>
+            <w:r>
+              <w:rPr>
+                <w:rFonts w:ascii="Courier New" w:hAnsi="Courier New" w:cs="Courier New"/>
+                <w:noProof/>
+              </w:rPr>
+              <w:t>[fn_strValueFromWarningID]</w:t>
+            </w:r>
+            <w:r>
+              <w:rPr>
+                <w:rFonts w:ascii="Courier New" w:hAnsi="Courier New" w:cs="Courier New"/>
+                <w:noProof/>
+                <w:color w:val="0000FF"/>
+              </w:rPr>
+              <w:t xml:space="preserve"> </w:t>
+            </w:r>
+            <w:r>
+              <w:rPr>
+                <w:rFonts w:ascii="Courier New" w:hAnsi="Courier New" w:cs="Courier New"/>
+                <w:noProof/>
+                <w:color w:val="808080"/>
+              </w:rPr>
+              <w:t>()</w:t>
+            </w:r>
+          </w:p>
+          <w:p>
+            <w:pPr>
+              <w:overflowPunct/>
+              <w:textAlignment w:val="auto"/>
+              <w:rPr>
+                <w:rFonts w:ascii="Courier New" w:hAnsi="Courier New" w:cs="Courier New"/>
+                <w:noProof/>
+                <w:color w:val="0000FF"/>
+              </w:rPr>
+            </w:pPr>
+            <w:r>
+              <w:rPr>
+                <w:rFonts w:ascii="Courier New" w:hAnsi="Courier New" w:cs="Courier New"/>
+                <w:noProof/>
+                <w:color w:val="0000FF"/>
+              </w:rPr>
+              <w:t>GO</w:t>
+            </w:r>
+          </w:p>
+          <w:p>
+            <w:pPr>
+              <w:overflowPunct/>
+              <w:textAlignment w:val="auto"/>
+              <w:rPr>
+                <w:rFonts w:ascii="Courier New" w:hAnsi="Courier New" w:cs="Courier New"/>
+                <w:noProof/>
+                <w:color w:val="008000"/>
+              </w:rPr>
+            </w:pPr>
+          </w:p>
+        </w:tc>
+        <w:tc>
+          <w:tcPr>
+            <w:tcW w:w="4500" w:type="dxa"/>
+          </w:tcPr>
+          <w:p>
+            <w:pPr>
+              <w:rPr>
+                <w:rFonts w:asciiTheme="minorHAnsi" w:hAnsiTheme="minorHAnsi"/>
+                <w:bCs/>
+              </w:rPr>
+            </w:pPr>
+            <w:r>
+              <w:rPr>
+                <w:rFonts w:asciiTheme="minorHAnsi" w:hAnsiTheme="minorHAnsi"/>
+                <w:bCs/>
+              </w:rPr>
+              <w:t>3</w:t>
+            </w:r>
+          </w:p>
+          <w:p>
+            <w:pPr>
+              <w:rPr>
+                <w:rFonts w:asciiTheme="minorHAnsi" w:hAnsiTheme="minorHAnsi"/>
+                <w:bCs/>
+              </w:rPr>
+            </w:pPr>
+            <w:r>
+              <w:rPr>
+                <w:rFonts w:asciiTheme="minorHAnsi" w:hAnsiTheme="minorHAnsi"/>
+                <w:bCs/>
+              </w:rPr>
+              <w:t>Opportunity| Opportunity| Opportunity</w:t>
+            </w:r>
+          </w:p>
+        </w:tc>
+        <w:tc>
+          <w:tcPr>
+            <w:tcW w:w="1260" w:type="dxa"/>
+          </w:tcPr>
+          <w:p>
+            <w:pPr>
+              <w:rPr>
+                <w:rFonts w:asciiTheme="minorHAnsi" w:hAnsiTheme="minorHAnsi"/>
+                <w:bCs/>
+              </w:rPr>
+            </w:pPr>
+            <w:r>
+              <w:rPr>
+                <w:rFonts w:asciiTheme="minorHAnsi" w:hAnsiTheme="minorHAnsi"/>
+                <w:bCs/>
+              </w:rPr>
+              <w:t>P</w:t>
+            </w:r>
+          </w:p>
+        </w:tc>
+        <w:tc>
+          <w:tcPr>
+            <w:tcW w:w="2880" w:type="dxa"/>
+          </w:tcPr>
+          <w:p>
+            <w:pPr>
+              <w:rPr>
+                <w:i/>
+              </w:rPr>
+            </w:pPr>
+          </w:p>
+        </w:tc>
+      </w:tr>
+      <w:tr>
+        <w:trPr>
+          <w:cantSplit/>
+        </w:trPr>
+        <w:tc>
+          <w:tcPr>
+            <w:tcW w:w="900" w:type="dxa"/>
+          </w:tcPr>
+          <w:p>
+            <w:pPr>
+              <w:rPr>
+                <w:rFonts w:asciiTheme="minorHAnsi" w:hAnsiTheme="minorHAnsi"/>
+                <w:bCs/>
+              </w:rPr>
+            </w:pPr>
+          </w:p>
+        </w:tc>
+        <w:tc>
+          <w:tcPr>
+            <w:tcW w:w="3960" w:type="dxa"/>
+          </w:tcPr>
+          <w:p>
+            <w:pPr>
+              <w:overflowPunct/>
+              <w:textAlignment w:val="auto"/>
+              <w:rPr>
+                <w:rFonts w:ascii="Courier New" w:hAnsi="Courier New" w:cs="Courier New"/>
+                <w:noProof/>
+                <w:color w:val="0000FF"/>
+              </w:rPr>
+            </w:pPr>
+          </w:p>
+        </w:tc>
+        <w:tc>
+          <w:tcPr>
+            <w:tcW w:w="4500" w:type="dxa"/>
+          </w:tcPr>
+          <w:p>
+            <w:pPr>
+              <w:rPr>
+                <w:rFonts w:asciiTheme="minorHAnsi" w:hAnsiTheme="minorHAnsi"/>
+                <w:bCs/>
+              </w:rPr>
+            </w:pPr>
+          </w:p>
+        </w:tc>
+        <w:tc>
+          <w:tcPr>
+            <w:tcW w:w="1260" w:type="dxa"/>
+          </w:tcPr>
+          <w:p>
+            <w:pPr>
+              <w:rPr>
+                <w:rFonts w:asciiTheme="minorHAnsi" w:hAnsiTheme="minorHAnsi"/>
+                <w:bCs/>
+              </w:rPr>
+            </w:pPr>
+            <w:bookmarkStart w:id="18" w:name="_GoBack"/>
+            <w:bookmarkEnd w:id="18"/>
           </w:p>
         </w:tc>
         <w:tc>
@@ -5464,7 +8361,7 @@
         <w:sz w:val="18"/>
         <w:szCs w:val="18"/>
       </w:rPr>
-      <w:t>6</w:t>
+      <w:t>10</w:t>
     </w:r>
     <w:r>
       <w:rPr>
@@ -5513,7 +8410,7 @@
         <w:sz w:val="18"/>
         <w:szCs w:val="18"/>
       </w:rPr>
-      <w:t>8</w:t>
+      <w:t>10</w:t>
     </w:r>
     <w:r>
       <w:rPr>
@@ -8147,7 +11044,7 @@
   <w:abstractNum w:abstractNumId="21">
     <w:nsid w:val="388921D8"/>
     <w:multiLevelType w:val="hybridMultilevel"/>
-    <w:tmpl w:val="7FC87D68"/>
+    <w:tmpl w:val="5AD4DD56"/>
     <w:lvl w:ilvl="0" w:tplc="0409000F">
       <w:start w:val="1"/>
       <w:numFmt w:val="decimal"/>
@@ -8719,6 +11616,122 @@
     </w:lvl>
   </w:abstractNum>
   <w:abstractNum w:abstractNumId="26">
+    <w:nsid w:val="3DC57D48"/>
+    <w:multiLevelType w:val="hybridMultilevel"/>
+    <w:tmpl w:val="7FC87D68"/>
+    <w:lvl w:ilvl="0" w:tplc="0409000F">
+      <w:start w:val="1"/>
+      <w:numFmt w:val="decimal"/>
+      <w:lvlText w:val="%1."/>
+      <w:lvlJc w:val="left"/>
+      <w:pPr>
+        <w:tabs>
+          <w:tab w:val="num" w:pos="720"/>
+        </w:tabs>
+        <w:ind w:left="720" w:hanging="360"/>
+      </w:pPr>
+    </w:lvl>
+    <w:lvl w:ilvl="1" w:tplc="4056895E">
+      <w:start w:val="1"/>
+      <w:numFmt w:val="decimal"/>
+      <w:lvlText w:val="%2."/>
+      <w:lvlJc w:val="left"/>
+      <w:pPr>
+        <w:tabs>
+          <w:tab w:val="num" w:pos="1440"/>
+        </w:tabs>
+        <w:ind w:left="1440" w:hanging="360"/>
+      </w:pPr>
+      <w:rPr>
+        <w:rFonts w:hint="default"/>
+      </w:rPr>
+    </w:lvl>
+    <w:lvl w:ilvl="2" w:tplc="0409001B" w:tentative="1">
+      <w:start w:val="1"/>
+      <w:numFmt w:val="lowerRoman"/>
+      <w:lvlText w:val="%3."/>
+      <w:lvlJc w:val="right"/>
+      <w:pPr>
+        <w:tabs>
+          <w:tab w:val="num" w:pos="2160"/>
+        </w:tabs>
+        <w:ind w:left="2160" w:hanging="180"/>
+      </w:pPr>
+    </w:lvl>
+    <w:lvl w:ilvl="3" w:tplc="0409000F" w:tentative="1">
+      <w:start w:val="1"/>
+      <w:numFmt w:val="decimal"/>
+      <w:lvlText w:val="%4."/>
+      <w:lvlJc w:val="left"/>
+      <w:pPr>
+        <w:tabs>
+          <w:tab w:val="num" w:pos="2880"/>
+        </w:tabs>
+        <w:ind w:left="2880" w:hanging="360"/>
+      </w:pPr>
+    </w:lvl>
+    <w:lvl w:ilvl="4" w:tplc="04090019" w:tentative="1">
+      <w:start w:val="1"/>
+      <w:numFmt w:val="lowerLetter"/>
+      <w:lvlText w:val="%5."/>
+      <w:lvlJc w:val="left"/>
+      <w:pPr>
+        <w:tabs>
+          <w:tab w:val="num" w:pos="3600"/>
+        </w:tabs>
+        <w:ind w:left="3600" w:hanging="360"/>
+      </w:pPr>
+    </w:lvl>
+    <w:lvl w:ilvl="5" w:tplc="0409001B" w:tentative="1">
+      <w:start w:val="1"/>
+      <w:numFmt w:val="lowerRoman"/>
+      <w:lvlText w:val="%6."/>
+      <w:lvlJc w:val="right"/>
+      <w:pPr>
+        <w:tabs>
+          <w:tab w:val="num" w:pos="4320"/>
+        </w:tabs>
+        <w:ind w:left="4320" w:hanging="180"/>
+      </w:pPr>
+    </w:lvl>
+    <w:lvl w:ilvl="6" w:tplc="0409000F" w:tentative="1">
+      <w:start w:val="1"/>
+      <w:numFmt w:val="decimal"/>
+      <w:lvlText w:val="%7."/>
+      <w:lvlJc w:val="left"/>
+      <w:pPr>
+        <w:tabs>
+          <w:tab w:val="num" w:pos="5040"/>
+        </w:tabs>
+        <w:ind w:left="5040" w:hanging="360"/>
+      </w:pPr>
+    </w:lvl>
+    <w:lvl w:ilvl="7" w:tplc="04090019" w:tentative="1">
+      <w:start w:val="1"/>
+      <w:numFmt w:val="lowerLetter"/>
+      <w:lvlText w:val="%8."/>
+      <w:lvlJc w:val="left"/>
+      <w:pPr>
+        <w:tabs>
+          <w:tab w:val="num" w:pos="5760"/>
+        </w:tabs>
+        <w:ind w:left="5760" w:hanging="360"/>
+      </w:pPr>
+    </w:lvl>
+    <w:lvl w:ilvl="8" w:tplc="0409001B" w:tentative="1">
+      <w:start w:val="1"/>
+      <w:numFmt w:val="lowerRoman"/>
+      <w:lvlText w:val="%9."/>
+      <w:lvlJc w:val="right"/>
+      <w:pPr>
+        <w:tabs>
+          <w:tab w:val="num" w:pos="6480"/>
+        </w:tabs>
+        <w:ind w:left="6480" w:hanging="180"/>
+      </w:pPr>
+    </w:lvl>
+  </w:abstractNum>
+  <w:abstractNum w:abstractNumId="27">
     <w:nsid w:val="41B45FD5"/>
     <w:multiLevelType w:val="hybridMultilevel"/>
     <w:tmpl w:val="63B45680"/>
@@ -8834,7 +11847,7 @@
       </w:pPr>
     </w:lvl>
   </w:abstractNum>
-  <w:abstractNum w:abstractNumId="27">
+  <w:abstractNum w:abstractNumId="28">
     <w:nsid w:val="46F97645"/>
     <w:multiLevelType w:val="hybridMultilevel"/>
     <w:tmpl w:val="209EBA04"/>
@@ -8950,7 +11963,7 @@
       </w:pPr>
     </w:lvl>
   </w:abstractNum>
-  <w:abstractNum w:abstractNumId="28">
+  <w:abstractNum w:abstractNumId="29">
     <w:nsid w:val="4C9B20E6"/>
     <w:multiLevelType w:val="hybridMultilevel"/>
     <w:tmpl w:val="126AE5BC"/>
@@ -9062,7 +12075,7 @@
       </w:rPr>
     </w:lvl>
   </w:abstractNum>
-  <w:abstractNum w:abstractNumId="29">
+  <w:abstractNum w:abstractNumId="30">
     <w:nsid w:val="4E5C7770"/>
     <w:multiLevelType w:val="hybridMultilevel"/>
     <w:tmpl w:val="792879D8"/>
@@ -9178,7 +12191,7 @@
       </w:pPr>
     </w:lvl>
   </w:abstractNum>
-  <w:abstractNum w:abstractNumId="30">
+  <w:abstractNum w:abstractNumId="31">
     <w:nsid w:val="53702ED4"/>
     <w:multiLevelType w:val="hybridMultilevel"/>
     <w:tmpl w:val="3AA8A74C"/>
@@ -9294,7 +12307,7 @@
       </w:pPr>
     </w:lvl>
   </w:abstractNum>
-  <w:abstractNum w:abstractNumId="31">
+  <w:abstractNum w:abstractNumId="32">
     <w:nsid w:val="539842C9"/>
     <w:multiLevelType w:val="hybridMultilevel"/>
     <w:tmpl w:val="C74EA7BA"/>
@@ -9407,7 +12420,7 @@
       </w:rPr>
     </w:lvl>
   </w:abstractNum>
-  <w:abstractNum w:abstractNumId="32">
+  <w:abstractNum w:abstractNumId="33">
     <w:nsid w:val="5401667C"/>
     <w:multiLevelType w:val="hybridMultilevel"/>
     <w:tmpl w:val="E382842E"/>
@@ -9523,7 +12536,7 @@
       </w:pPr>
     </w:lvl>
   </w:abstractNum>
-  <w:abstractNum w:abstractNumId="33">
+  <w:abstractNum w:abstractNumId="34">
     <w:nsid w:val="549B0DE4"/>
     <w:multiLevelType w:val="hybridMultilevel"/>
     <w:tmpl w:val="48D81DDE"/>
@@ -9639,7 +12652,7 @@
       </w:pPr>
     </w:lvl>
   </w:abstractNum>
-  <w:abstractNum w:abstractNumId="34">
+  <w:abstractNum w:abstractNumId="35">
     <w:nsid w:val="55BF3BEC"/>
     <w:multiLevelType w:val="hybridMultilevel"/>
     <w:tmpl w:val="A16C245C"/>
@@ -9755,7 +12768,7 @@
       </w:pPr>
     </w:lvl>
   </w:abstractNum>
-  <w:abstractNum w:abstractNumId="35">
+  <w:abstractNum w:abstractNumId="36">
     <w:nsid w:val="56B24556"/>
     <w:multiLevelType w:val="hybridMultilevel"/>
     <w:tmpl w:val="9FD655A2"/>
@@ -9871,7 +12884,7 @@
       </w:pPr>
     </w:lvl>
   </w:abstractNum>
-  <w:abstractNum w:abstractNumId="36">
+  <w:abstractNum w:abstractNumId="37">
     <w:nsid w:val="5DE158AC"/>
     <w:multiLevelType w:val="hybridMultilevel"/>
     <w:tmpl w:val="CAEA02D2"/>
@@ -9983,7 +12996,7 @@
       </w:rPr>
     </w:lvl>
   </w:abstractNum>
-  <w:abstractNum w:abstractNumId="37">
+  <w:abstractNum w:abstractNumId="38">
     <w:nsid w:val="6173565D"/>
     <w:multiLevelType w:val="hybridMultilevel"/>
     <w:tmpl w:val="AE2EAB6E"/>
@@ -10099,7 +13112,7 @@
       </w:pPr>
     </w:lvl>
   </w:abstractNum>
-  <w:abstractNum w:abstractNumId="38">
+  <w:abstractNum w:abstractNumId="39">
     <w:nsid w:val="61BE7D53"/>
     <w:multiLevelType w:val="hybridMultilevel"/>
     <w:tmpl w:val="792879D8"/>
@@ -10215,7 +13228,7 @@
       </w:pPr>
     </w:lvl>
   </w:abstractNum>
-  <w:abstractNum w:abstractNumId="39">
+  <w:abstractNum w:abstractNumId="40">
     <w:nsid w:val="685F4D90"/>
     <w:multiLevelType w:val="hybridMultilevel"/>
     <w:tmpl w:val="C3DC4A78"/>
@@ -10331,7 +13344,7 @@
       </w:pPr>
     </w:lvl>
   </w:abstractNum>
-  <w:abstractNum w:abstractNumId="40">
+  <w:abstractNum w:abstractNumId="41">
     <w:nsid w:val="72E4602F"/>
     <w:multiLevelType w:val="hybridMultilevel"/>
     <w:tmpl w:val="578AA676"/>
@@ -10444,7 +13457,7 @@
       </w:rPr>
     </w:lvl>
   </w:abstractNum>
-  <w:abstractNum w:abstractNumId="41">
+  <w:abstractNum w:abstractNumId="42">
     <w:nsid w:val="751865FF"/>
     <w:multiLevelType w:val="hybridMultilevel"/>
     <w:tmpl w:val="8520B256"/>
@@ -10557,7 +13570,7 @@
       </w:rPr>
     </w:lvl>
   </w:abstractNum>
-  <w:abstractNum w:abstractNumId="42">
+  <w:abstractNum w:abstractNumId="43">
     <w:nsid w:val="76487B2D"/>
     <w:multiLevelType w:val="hybridMultilevel"/>
     <w:tmpl w:val="260604C0"/>
@@ -10673,7 +13686,7 @@
       </w:pPr>
     </w:lvl>
   </w:abstractNum>
-  <w:abstractNum w:abstractNumId="43">
+  <w:abstractNum w:abstractNumId="44">
     <w:nsid w:val="7772191E"/>
     <w:multiLevelType w:val="hybridMultilevel"/>
     <w:tmpl w:val="A5229042"/>
@@ -10786,7 +13799,7 @@
       </w:rPr>
     </w:lvl>
   </w:abstractNum>
-  <w:abstractNum w:abstractNumId="44">
+  <w:abstractNum w:abstractNumId="45">
     <w:nsid w:val="77C34D39"/>
     <w:multiLevelType w:val="hybridMultilevel"/>
     <w:tmpl w:val="AC8875F2"/>
@@ -10899,7 +13912,7 @@
       </w:rPr>
     </w:lvl>
   </w:abstractNum>
-  <w:abstractNum w:abstractNumId="45">
+  <w:abstractNum w:abstractNumId="46">
     <w:nsid w:val="78982537"/>
     <w:multiLevelType w:val="hybridMultilevel"/>
     <w:tmpl w:val="AAB80878"/>
@@ -11012,7 +14025,7 @@
       </w:rPr>
     </w:lvl>
   </w:abstractNum>
-  <w:abstractNum w:abstractNumId="46">
+  <w:abstractNum w:abstractNumId="47">
     <w:nsid w:val="7CA0584B"/>
     <w:multiLevelType w:val="hybridMultilevel"/>
     <w:tmpl w:val="D68A2706"/>
@@ -11125,7 +14138,7 @@
       </w:rPr>
     </w:lvl>
   </w:abstractNum>
-  <w:abstractNum w:abstractNumId="47">
+  <w:abstractNum w:abstractNumId="48">
     <w:nsid w:val="7E776907"/>
     <w:multiLevelType w:val="hybridMultilevel"/>
     <w:tmpl w:val="4BE6163E"/>
@@ -11214,7 +14227,7 @@
       </w:pPr>
     </w:lvl>
   </w:abstractNum>
-  <w:abstractNum w:abstractNumId="48">
+  <w:abstractNum w:abstractNumId="49">
     <w:nsid w:val="7F7339A7"/>
     <w:multiLevelType w:val="hybridMultilevel"/>
     <w:tmpl w:val="F9863208"/>
@@ -11328,7 +14341,7 @@
     </w:lvl>
   </w:abstractNum>
   <w:num w:numId="1">
-    <w:abstractNumId w:val="29"/>
+    <w:abstractNumId w:val="30"/>
   </w:num>
   <w:num w:numId="2">
     <w:abstractNumId w:val="13"/>
@@ -11343,10 +14356,10 @@
     <w:abstractNumId w:val="9"/>
   </w:num>
   <w:num w:numId="6">
-    <w:abstractNumId w:val="32"/>
+    <w:abstractNumId w:val="33"/>
   </w:num>
   <w:num w:numId="7">
-    <w:abstractNumId w:val="39"/>
+    <w:abstractNumId w:val="40"/>
   </w:num>
   <w:num w:numId="8">
     <w:abstractNumId w:val="2"/>
@@ -11355,10 +14368,10 @@
     <w:abstractNumId w:val="18"/>
   </w:num>
   <w:num w:numId="10">
-    <w:abstractNumId w:val="26"/>
+    <w:abstractNumId w:val="27"/>
   </w:num>
   <w:num w:numId="11">
-    <w:abstractNumId w:val="30"/>
+    <w:abstractNumId w:val="31"/>
   </w:num>
   <w:num w:numId="12">
     <w:abstractNumId w:val="14"/>
@@ -11367,37 +14380,37 @@
     <w:abstractNumId w:val="6"/>
   </w:num>
   <w:num w:numId="14">
-    <w:abstractNumId w:val="31"/>
+    <w:abstractNumId w:val="32"/>
   </w:num>
   <w:num w:numId="15">
-    <w:abstractNumId w:val="43"/>
+    <w:abstractNumId w:val="44"/>
   </w:num>
   <w:num w:numId="16">
-    <w:abstractNumId w:val="45"/>
+    <w:abstractNumId w:val="46"/>
   </w:num>
   <w:num w:numId="17">
-    <w:abstractNumId w:val="46"/>
+    <w:abstractNumId w:val="47"/>
   </w:num>
   <w:num w:numId="18">
     <w:abstractNumId w:val="5"/>
   </w:num>
   <w:num w:numId="19">
-    <w:abstractNumId w:val="48"/>
+    <w:abstractNumId w:val="49"/>
   </w:num>
   <w:num w:numId="20">
-    <w:abstractNumId w:val="41"/>
+    <w:abstractNumId w:val="42"/>
   </w:num>
   <w:num w:numId="21">
     <w:abstractNumId w:val="12"/>
   </w:num>
   <w:num w:numId="22">
-    <w:abstractNumId w:val="36"/>
+    <w:abstractNumId w:val="37"/>
   </w:num>
   <w:num w:numId="23">
     <w:abstractNumId w:val="8"/>
   </w:num>
   <w:num w:numId="24">
-    <w:abstractNumId w:val="35"/>
+    <w:abstractNumId w:val="36"/>
   </w:num>
   <w:num w:numId="25">
     <w:abstractNumId w:val="16"/>
@@ -11412,7 +14425,7 @@
     <w:abstractNumId w:val="4"/>
   </w:num>
   <w:num w:numId="29">
-    <w:abstractNumId w:val="33"/>
+    <w:abstractNumId w:val="34"/>
   </w:num>
   <w:num w:numId="30">
     <w:abstractNumId w:val="1"/>
@@ -11421,7 +14434,7 @@
     <w:abstractNumId w:val="19"/>
   </w:num>
   <w:num w:numId="32">
-    <w:abstractNumId w:val="27"/>
+    <w:abstractNumId w:val="28"/>
   </w:num>
   <w:num w:numId="33">
     <w:abstractNumId w:val="3"/>
@@ -11430,7 +14443,7 @@
     <w:abstractNumId w:val="24"/>
   </w:num>
   <w:num w:numId="35">
-    <w:abstractNumId w:val="37"/>
+    <w:abstractNumId w:val="38"/>
   </w:num>
   <w:num w:numId="36">
     <w:abstractNumId w:val="11"/>
@@ -11442,37 +14455,40 @@
     <w:abstractNumId w:val="23"/>
   </w:num>
   <w:num w:numId="39">
-    <w:abstractNumId w:val="44"/>
+    <w:abstractNumId w:val="45"/>
   </w:num>
   <w:num w:numId="40">
-    <w:abstractNumId w:val="40"/>
+    <w:abstractNumId w:val="41"/>
   </w:num>
   <w:num w:numId="41">
-    <w:abstractNumId w:val="28"/>
+    <w:abstractNumId w:val="29"/>
   </w:num>
   <w:num w:numId="42">
     <w:abstractNumId w:val="20"/>
   </w:num>
   <w:num w:numId="43">
-    <w:abstractNumId w:val="47"/>
+    <w:abstractNumId w:val="48"/>
   </w:num>
   <w:num w:numId="44">
     <w:abstractNumId w:val="21"/>
   </w:num>
   <w:num w:numId="45">
-    <w:abstractNumId w:val="38"/>
+    <w:abstractNumId w:val="39"/>
   </w:num>
   <w:num w:numId="46">
     <w:abstractNumId w:val="10"/>
   </w:num>
   <w:num w:numId="47">
-    <w:abstractNumId w:val="34"/>
+    <w:abstractNumId w:val="35"/>
   </w:num>
   <w:num w:numId="48">
     <w:abstractNumId w:val="25"/>
   </w:num>
   <w:num w:numId="49">
-    <w:abstractNumId w:val="42"/>
+    <w:abstractNumId w:val="43"/>
+  </w:num>
+  <w:num w:numId="50">
+    <w:abstractNumId w:val="26"/>
   </w:num>
   <w:numIdMacAtCleanup w:val="26"/>
 </w:numbering>
@@ -13302,7 +16318,7 @@
 </file>
 
 <file path=customXml/itemProps1.xml><?xml version="1.0" encoding="utf-8"?>
-<ds:datastoreItem xmlns:ds="http://schemas.openxmlformats.org/officeDocument/2006/customXml" ds:itemID="{E648B104-8D3B-46EC-B719-6C5D461C0D14}">
+<ds:datastoreItem xmlns:ds="http://schemas.openxmlformats.org/officeDocument/2006/customXml" ds:itemID="{FE311C98-6348-4B9C-BF6B-E813D6614F93}">
   <ds:schemaRefs>
     <ds:schemaRef ds:uri="http://schemas.openxmlformats.org/officeDocument/2006/bibliography"/>
   </ds:schemaRefs>

</xml_diff>